<commit_message>
version enviada a mauricio
</commit_message>
<xml_diff>
--- a/Administrative/Pantallas Experimento V4.docx
+++ b/Administrative/Pantallas Experimento V4.docx
@@ -387,7 +387,14 @@
           <w:rFonts w:ascii="Calibri" w:hAnsi="Calibri"/>
           <w:lang w:val="es-ES"/>
         </w:rPr>
-        <w:t>e recomendamos tener una hoja de papel</w:t>
+        <w:t>e recomendamos tener una hoja de papel, un lápiz y en lo posible una calculadora para ir anotando los puntos ganados o perdidos. Recuerd</w:t>
+      </w:r>
+      <w:r>
+        <w:rPr>
+          <w:rFonts w:ascii="Calibri" w:hAnsi="Calibri"/>
+          <w:lang w:val="es-ES"/>
+        </w:rPr>
+        <w:t>e que</w:t>
       </w:r>
       <w:r>
         <w:rPr>
@@ -401,35 +408,14 @@
           <w:rFonts w:ascii="Calibri" w:hAnsi="Calibri"/>
           <w:lang w:val="es-ES"/>
         </w:rPr>
-        <w:t>un lápiz</w:t>
-      </w:r>
-      <w:r>
-        <w:rPr>
-          <w:rFonts w:ascii="Calibri" w:hAnsi="Calibri"/>
-          <w:lang w:val="es-ES"/>
-        </w:rPr>
-        <w:t xml:space="preserve"> y en lo posible una calculadora para ir </w:t>
-      </w:r>
-      <w:r>
-        <w:rPr>
-          <w:rFonts w:ascii="Calibri" w:hAnsi="Calibri"/>
-          <w:lang w:val="es-ES"/>
-        </w:rPr>
-        <w:t>anotando los puntos ganados o perdidos. Recuerd</w:t>
-      </w:r>
-      <w:r>
-        <w:rPr>
-          <w:rFonts w:ascii="Calibri" w:hAnsi="Calibri"/>
-          <w:lang w:val="es-ES"/>
-        </w:rPr>
-        <w:t>e que</w:t>
-      </w:r>
-      <w:r>
-        <w:rPr>
-          <w:rFonts w:ascii="Calibri" w:hAnsi="Calibri"/>
-          <w:lang w:val="es-ES"/>
-        </w:rPr>
-        <w:t xml:space="preserve">, mientras más puntos ganas, más dinero obtiene. </w:t>
+        <w:t>mientras más puntos gane</w:t>
+      </w:r>
+      <w:r>
+        <w:rPr>
+          <w:rFonts w:ascii="Calibri" w:hAnsi="Calibri"/>
+          <w:lang w:val="es-ES"/>
+        </w:rPr>
+        <w:t xml:space="preserve">, más dinero obtiene. </w:t>
       </w:r>
     </w:p>
     <w:p>
@@ -550,7 +536,21 @@
           <w:rFonts w:ascii="Calibri" w:hAnsi="Calibri"/>
           <w:lang w:val="es-ES"/>
         </w:rPr>
-        <w:t>.  De los 5 votantes:</w:t>
+        <w:t>.</w:t>
+      </w:r>
+      <w:r>
+        <w:rPr>
+          <w:rFonts w:ascii="Calibri" w:hAnsi="Calibri"/>
+          <w:lang w:val="es-ES"/>
+        </w:rPr>
+        <w:t xml:space="preserve"> </w:t>
+      </w:r>
+      <w:r>
+        <w:rPr>
+          <w:rFonts w:ascii="Calibri" w:hAnsi="Calibri"/>
+          <w:lang w:val="es-ES"/>
+        </w:rPr>
+        <w:t>De los 5 votantes:</w:t>
       </w:r>
     </w:p>
     <w:p>
@@ -1053,23 +1053,14 @@
           <w:rFonts w:ascii="Calibri" w:hAnsi="Calibri"/>
           <w:lang w:val="es-ES"/>
         </w:rPr>
-        <w:t xml:space="preserve"> pero </w:t>
-      </w:r>
-      <w:r>
-        <w:rPr>
-          <w:rFonts w:ascii="Calibri" w:hAnsi="Calibri"/>
-          <w:b/>
-          <w:bCs/>
-          <w:lang w:val="es-ES"/>
-        </w:rPr>
-        <w:t>podría cambiar su votación</w:t>
-      </w:r>
-      <w:r>
-        <w:rPr>
-          <w:rFonts w:ascii="Calibri" w:hAnsi="Calibri"/>
-          <w:lang w:val="es-ES"/>
-        </w:rPr>
-        <w:t xml:space="preserve"> si acepta alguna oferta de algún partido. Aceptar una oferta implica que votará por ese partido.</w:t>
+        <w:t>Ahora, el votante podría cambiar su votación si</w:t>
+      </w:r>
+      <w:r>
+        <w:rPr>
+          <w:rFonts w:ascii="Calibri" w:hAnsi="Calibri"/>
+          <w:lang w:val="es-ES"/>
+        </w:rPr>
+        <w:t xml:space="preserve"> acepta alguna oferta de algún partido. Aceptar una oferta implica que votará por ese partido.</w:t>
       </w:r>
     </w:p>
     <w:p>
@@ -1542,13 +1533,13 @@
         <w:rPr>
           <w:lang w:val="es-ES"/>
         </w:rPr>
-        <w:t xml:space="preserve">. En particular, </w:t>
-      </w:r>
-      <w:r>
-        <w:rPr>
-          <w:lang w:val="es-ES"/>
-        </w:rPr>
-        <w:t>usted gana</w:t>
+        <w:t xml:space="preserve">. </w:t>
+      </w:r>
+      <w:r>
+        <w:rPr>
+          <w:lang w:val="es-ES"/>
+        </w:rPr>
+        <w:t>En particular, usted gana:</w:t>
       </w:r>
     </w:p>
     <w:p>
@@ -1990,7 +1981,13 @@
         <w:rPr>
           <w:lang w:val="es-ES"/>
         </w:rPr>
-        <w:t xml:space="preserve">Si un partido le ofrece puntos, y usted los acepta, esos puntos serán para usted.  </w:t>
+        <w:t>Si un partido le ofrece puntos, y usted los acepta, esos puntos serán para usted.</w:t>
+      </w:r>
+      <w:r>
+        <w:rPr>
+          <w:lang w:val="es-ES"/>
+        </w:rPr>
+        <w:t xml:space="preserve"> </w:t>
       </w:r>
     </w:p>
     <w:p>
@@ -2577,13 +2574,13 @@
         <w:rPr>
           <w:lang w:val="es-ES"/>
         </w:rPr>
-        <w:t xml:space="preserve"> debido a que salió electo </w:t>
-      </w:r>
-      <w:r>
-        <w:rPr>
-          <w:lang w:val="es-ES"/>
-        </w:rPr>
-        <w:t xml:space="preserve">el partido &lt;partido ganador&gt; </w:t>
+        <w:t xml:space="preserve"> debido a que salió </w:t>
+      </w:r>
+      <w:r>
+        <w:rPr>
+          <w:lang w:val="es-ES"/>
+        </w:rPr>
+        <w:t>electo el partido &lt;partido ganador&gt;,</w:t>
       </w:r>
       <w:r>
         <w:rPr>
@@ -2595,13 +2592,13 @@
         <w:rPr>
           <w:lang w:val="es-ES"/>
         </w:rPr>
-        <w:t>más</w:t>
-      </w:r>
-      <w:r>
-        <w:rPr>
-          <w:lang w:val="es-ES"/>
-        </w:rPr>
-        <w:t xml:space="preserve"> &lt;</w:t>
+        <w:t xml:space="preserve">más </w:t>
+      </w:r>
+      <w:r>
+        <w:rPr>
+          <w:lang w:val="es-ES"/>
+        </w:rPr>
+        <w:t>&lt;</w:t>
       </w:r>
       <w:r>
         <w:rPr>
@@ -2660,7 +2657,19 @@
         <w:rPr>
           <w:lang w:val="es-ES"/>
         </w:rPr>
-        <w:t>. El partido A ganó &lt;x&gt; puntos y el partido B &lt;x&gt; puntos.</w:t>
+        <w:t xml:space="preserve">. </w:t>
+      </w:r>
+      <w:r>
+        <w:rPr>
+          <w:lang w:val="es-ES"/>
+        </w:rPr>
+        <w:t>El partido A ganó &lt;x&gt; puntos y el partido B ganó &lt;x&gt; puntos</w:t>
+      </w:r>
+      <w:r>
+        <w:rPr>
+          <w:lang w:val="es-ES"/>
+        </w:rPr>
+        <w:t>.</w:t>
       </w:r>
       <w:r>
         <w:rPr>
@@ -2795,13 +2804,21 @@
           <w:bCs/>
           <w:lang w:val="es-ES"/>
         </w:rPr>
-        <w:t xml:space="preserve">representará al partido i. </w:t>
-      </w:r>
-      <w:r>
-        <w:rPr>
-          <w:lang w:val="es-ES"/>
-        </w:rPr>
-        <w:t xml:space="preserve"> Si gana estas elecciones, usted </w:t>
+        <w:t>representará al partido i.</w:t>
+      </w:r>
+      <w:r>
+        <w:rPr>
+          <w:b/>
+          <w:bCs/>
+          <w:lang w:val="es-ES"/>
+        </w:rPr>
+        <w:t xml:space="preserve"> </w:t>
+      </w:r>
+      <w:r>
+        <w:rPr>
+          <w:lang w:val="es-ES"/>
+        </w:rPr>
+        <w:t xml:space="preserve">Si gana estas elecciones, usted </w:t>
       </w:r>
       <w:r>
         <w:rPr>
@@ -3193,27 +3210,23 @@
         <w:rPr>
           <w:lang w:val="es-ES"/>
         </w:rPr>
-        <w:t xml:space="preserve"> </w:t>
-      </w:r>
-      <w:r>
-        <w:rPr>
-          <w:lang w:val="es-ES"/>
-        </w:rPr>
-        <w:t xml:space="preserve"> </w:t>
-      </w:r>
-      <w:r>
-        <w:rPr>
-          <w:lang w:val="es-ES"/>
-        </w:rPr>
-        <w:t xml:space="preserve">y ofrecerle puntos a cambio de su voto. El </w:t>
-      </w:r>
-      <w:r>
-        <w:rPr>
-          <w:b/>
-          <w:bCs/>
-          <w:lang w:val="es-ES"/>
-        </w:rPr>
-        <w:t xml:space="preserve">votante con el que negociará ganaría </w:t>
+        <w:t xml:space="preserve"> y ofrecerle puntos a cambio de su voto. El </w:t>
+      </w:r>
+      <w:r>
+        <w:rPr>
+          <w:b/>
+          <w:bCs/>
+          <w:lang w:val="es-ES"/>
+        </w:rPr>
+        <w:t>votante con el que negociará ganaría</w:t>
+      </w:r>
+      <w:r>
+        <w:rPr>
+          <w:b/>
+          <w:bCs/>
+          <w:lang w:val="es-ES"/>
+        </w:rPr>
+        <w:t>:</w:t>
       </w:r>
     </w:p>
     <w:p>
@@ -3424,7 +3437,7 @@
         <w:rPr>
           <w:lang w:val="es-ES"/>
         </w:rPr>
-        <w:t xml:space="preserve">Recuerde que dar puntos implica que perderás esos puntos </w:t>
+        <w:t xml:space="preserve">Recuerde que dar puntos implica que perderá esos puntos </w:t>
       </w:r>
       <w:r>
         <w:rPr>
@@ -3553,19 +3566,7 @@
         <w:rPr>
           <w:lang w:val="es-ES"/>
         </w:rPr>
-        <w:t xml:space="preserve"> </w:t>
-      </w:r>
-      <w:r>
-        <w:rPr>
-          <w:lang w:val="es-ES"/>
-        </w:rPr>
-        <w:t>al votante</w:t>
-      </w:r>
-      <w:r>
-        <w:rPr>
-          <w:lang w:val="es-ES"/>
-        </w:rPr>
-        <w:t>”</w:t>
+        <w:t xml:space="preserve"> al votante”</w:t>
       </w:r>
       <w:r>
         <w:rPr>
@@ -3635,13 +3636,7 @@
         <w:rPr>
           <w:lang w:val="es-ES"/>
         </w:rPr>
-        <w:t>quiero</w:t>
-      </w:r>
-      <w:r>
-        <w:rPr>
-          <w:lang w:val="es-ES"/>
-        </w:rPr>
-        <w:t xml:space="preserve"> </w:t>
+        <w:t xml:space="preserve">quiero </w:t>
       </w:r>
       <w:r>
         <w:rPr>
@@ -3801,19 +3796,21 @@
           <w:iCs/>
           <w:lang w:val="es-ES"/>
         </w:rPr>
-        <w:t xml:space="preserve"> |}&gt;</w:t>
-      </w:r>
-      <w:r>
-        <w:rPr>
-          <w:lang w:val="es-ES"/>
-        </w:rPr>
-        <w:t xml:space="preserve">  </w:t>
-      </w:r>
-      <w:r>
-        <w:rPr>
-          <w:lang w:val="es-ES"/>
-        </w:rPr>
-        <w:t xml:space="preserve">optó por el candidato del partido </w:t>
+        <w:t xml:space="preserve"> </w:t>
+      </w:r>
+      <w:r>
+        <w:rPr>
+          <w:i/>
+          <w:iCs/>
+          <w:lang w:val="es-ES"/>
+        </w:rPr>
+        <w:t xml:space="preserve">|}&gt; optó </w:t>
+      </w:r>
+      <w:r>
+        <w:rPr>
+          <w:lang w:val="es-ES"/>
+        </w:rPr>
+        <w:t xml:space="preserve">por el candidato del partido </w:t>
       </w:r>
       <w:r>
         <w:rPr>
@@ -3843,7 +3840,13 @@
         <w:rPr>
           <w:lang w:val="es-ES"/>
         </w:rPr>
-        <w:t xml:space="preserve"> /perd</w:t>
+        <w:t>/perd</w:t>
+      </w:r>
+      <w:r>
+        <w:rPr>
+          <w:lang w:val="es-ES"/>
+        </w:rPr>
+        <w:t>i</w:t>
       </w:r>
       <w:r>
         <w:rPr>
@@ -4115,7 +4118,19 @@
         <w:rPr>
           <w:lang w:val="es-ES"/>
         </w:rPr>
-        <w:t xml:space="preserve"> cambiaran su voto.</w:t>
+        <w:t xml:space="preserve"> cambiar</w:t>
+      </w:r>
+      <w:r>
+        <w:rPr>
+          <w:lang w:val="es-ES"/>
+        </w:rPr>
+        <w:t>á</w:t>
+      </w:r>
+      <w:r>
+        <w:rPr>
+          <w:lang w:val="es-ES"/>
+        </w:rPr>
+        <w:t>n su voto.</w:t>
       </w:r>
     </w:p>
     <w:p>
@@ -4152,30 +4167,6 @@
           <w:lang w:val="es-ES"/>
         </w:rPr>
         <w:t>. Si usted es partido político, le informaremos cuántos puntos gana el votante con el cual negociará cuando sale electo cada partido y por qué partido votarán los otros votantes.</w:t>
-      </w:r>
-    </w:p>
-    <w:p>
-      <w:pPr>
-        <w:pStyle w:val="BodyA"/>
-        <w:jc w:val="both"/>
-        <w:rPr>
-          <w:lang w:val="es-ES"/>
-        </w:rPr>
-      </w:pPr>
-    </w:p>
-    <w:p>
-      <w:pPr>
-        <w:pStyle w:val="BodyA"/>
-        <w:jc w:val="both"/>
-        <w:rPr>
-          <w:lang w:val="es-ES"/>
-        </w:rPr>
-      </w:pPr>
-      <w:r>
-        <w:rPr>
-          <w:lang w:val="es-ES"/>
-        </w:rPr>
-        <w:t>Le recomendamos tener a mano un lápiz y un papel, en caso de que quiera tomar nota de ciertos datos que le entregaremos.</w:t>
       </w:r>
     </w:p>
     <w:p>
@@ -4309,35 +4300,7 @@
           <w:rFonts w:ascii="Calibri" w:hAnsi="Calibri"/>
           <w:lang w:val="es-ES"/>
         </w:rPr>
-        <w:t>e recomendamos tener una hoja de papel</w:t>
-      </w:r>
-      <w:r>
-        <w:rPr>
-          <w:rFonts w:ascii="Calibri" w:hAnsi="Calibri"/>
-          <w:lang w:val="es-ES"/>
-        </w:rPr>
-        <w:t xml:space="preserve">, </w:t>
-      </w:r>
-      <w:r>
-        <w:rPr>
-          <w:rFonts w:ascii="Calibri" w:hAnsi="Calibri"/>
-          <w:lang w:val="es-ES"/>
-        </w:rPr>
-        <w:t>un lápiz</w:t>
-      </w:r>
-      <w:r>
-        <w:rPr>
-          <w:rFonts w:ascii="Calibri" w:hAnsi="Calibri"/>
-          <w:lang w:val="es-ES"/>
-        </w:rPr>
-        <w:t xml:space="preserve"> y en lo posible una calculadora para ir </w:t>
-      </w:r>
-      <w:r>
-        <w:rPr>
-          <w:rFonts w:ascii="Calibri" w:hAnsi="Calibri"/>
-          <w:lang w:val="es-ES"/>
-        </w:rPr>
-        <w:t>anotando los puntos ganados o perdidos. Recuerd</w:t>
+        <w:t>e recomendamos tener una hoja de papel, un lápiz y en lo posible una calculadora para ir anotando los puntos ganados o perdidos. Recuerd</w:t>
       </w:r>
       <w:r>
         <w:rPr>
@@ -4482,7 +4445,21 @@
           <w:rFonts w:ascii="Calibri" w:hAnsi="Calibri"/>
           <w:lang w:val="es-ES"/>
         </w:rPr>
-        <w:t>.  De los 5 votantes:</w:t>
+        <w:t>.</w:t>
+      </w:r>
+      <w:r>
+        <w:rPr>
+          <w:rFonts w:ascii="Calibri" w:hAnsi="Calibri"/>
+          <w:lang w:val="es-ES"/>
+        </w:rPr>
+        <w:t xml:space="preserve"> </w:t>
+      </w:r>
+      <w:r>
+        <w:rPr>
+          <w:rFonts w:ascii="Calibri" w:hAnsi="Calibri"/>
+          <w:lang w:val="es-ES"/>
+        </w:rPr>
+        <w:t>De los 5 votantes:</w:t>
       </w:r>
     </w:p>
     <w:p>
@@ -4758,7 +4735,21 @@
           <w:rFonts w:ascii="Calibri" w:hAnsi="Calibri"/>
           <w:lang w:val="es-ES"/>
         </w:rPr>
-        <w:t>En este segundo tipo de juego, los votantes tendrán la oportunidad de negociar con uno o con ambos partidos. En este caso, el votante que negocia con los partidos es simpatizante del partido B. Un votante es simpatizante de un partido si gana más puntos cuando ese partido sale electo. Este votante obtendría:</w:t>
+        <w:t>En este segundo tipo de juego, los votantes tendrán la oportunidad de negociar con uno o con ambos partidos. En este caso, el votante que negocia con los partidos es simpatizante del partido B. Un votante es simpatizante de un partido si gana más puntos cuando ese partido sale electo.</w:t>
+      </w:r>
+      <w:r>
+        <w:rPr>
+          <w:rFonts w:ascii="Calibri" w:hAnsi="Calibri"/>
+          <w:lang w:val="es-ES"/>
+        </w:rPr>
+        <w:t xml:space="preserve"> </w:t>
+      </w:r>
+      <w:r>
+        <w:rPr>
+          <w:rFonts w:ascii="Calibri" w:hAnsi="Calibri"/>
+          <w:lang w:val="es-ES"/>
+        </w:rPr>
+        <w:t>Este votante obtendría:</w:t>
       </w:r>
     </w:p>
     <w:p>
@@ -4896,23 +4887,14 @@
           <w:rFonts w:ascii="Calibri" w:hAnsi="Calibri"/>
           <w:lang w:val="es-ES"/>
         </w:rPr>
-        <w:t xml:space="preserve">pero </w:t>
-      </w:r>
-      <w:r>
-        <w:rPr>
-          <w:rFonts w:ascii="Calibri" w:hAnsi="Calibri"/>
-          <w:b/>
-          <w:bCs/>
-          <w:lang w:val="es-ES"/>
-        </w:rPr>
-        <w:t>podría cambiar su votación</w:t>
-      </w:r>
-      <w:r>
-        <w:rPr>
-          <w:rFonts w:ascii="Calibri" w:hAnsi="Calibri"/>
-          <w:lang w:val="es-ES"/>
-        </w:rPr>
-        <w:t xml:space="preserve"> si logra negociar con alguno de los partidos. </w:t>
+        <w:t>Ahora, el votante podría cambiar su votación si</w:t>
+      </w:r>
+      <w:r>
+        <w:rPr>
+          <w:rFonts w:ascii="Calibri" w:hAnsi="Calibri"/>
+          <w:lang w:val="es-ES"/>
+        </w:rPr>
+        <w:t xml:space="preserve"> logra negociar con alguno de los partidos. </w:t>
       </w:r>
     </w:p>
     <w:p>
@@ -4975,7 +4957,49 @@
           <w:rFonts w:ascii="Calibri" w:hAnsi="Calibri"/>
           <w:lang w:val="es-ES"/>
         </w:rPr>
-        <w:t>Si ningún partido acepta darle los puntos solicitados o el votante no acepta ninguna oferta, el votante optará por el partido por el cual simpatiza.</w:t>
+        <w:t xml:space="preserve">Si ningún partido acepta darle los puntos solicitados o el votante no acepta ninguna oferta, </w:t>
+      </w:r>
+      <w:r>
+        <w:rPr>
+          <w:rFonts w:ascii="Calibri" w:hAnsi="Calibri"/>
+          <w:lang w:val="es-ES"/>
+        </w:rPr>
+        <w:t xml:space="preserve">todo sigue igual, y </w:t>
+      </w:r>
+      <w:r>
+        <w:rPr>
+          <w:rFonts w:ascii="Calibri" w:hAnsi="Calibri"/>
+          <w:lang w:val="es-ES"/>
+        </w:rPr>
+        <w:t xml:space="preserve">el votante </w:t>
+      </w:r>
+      <w:r>
+        <w:rPr>
+          <w:rFonts w:ascii="Calibri" w:hAnsi="Calibri"/>
+          <w:lang w:val="es-ES"/>
+        </w:rPr>
+        <w:t>votará</w:t>
+      </w:r>
+      <w:r>
+        <w:rPr>
+          <w:rFonts w:ascii="Calibri" w:hAnsi="Calibri"/>
+          <w:lang w:val="es-ES"/>
+        </w:rPr>
+        <w:t xml:space="preserve"> por el partido por el cual simpatiz</w:t>
+      </w:r>
+      <w:r>
+        <w:rPr>
+          <w:rFonts w:ascii="Calibri" w:hAnsi="Calibri"/>
+          <w:lang w:val="es-ES"/>
+        </w:rPr>
+        <w:t>a</w:t>
+      </w:r>
+      <w:r>
+        <w:rPr>
+          <w:rFonts w:ascii="Calibri" w:hAnsi="Calibri"/>
+          <w:lang w:val="es-ES"/>
+        </w:rPr>
+        <w:t>.</w:t>
       </w:r>
     </w:p>
     <w:p>
@@ -5002,7 +5026,14 @@
           <w:rFonts w:ascii="Calibri" w:hAnsi="Calibri"/>
           <w:lang w:val="es-ES"/>
         </w:rPr>
-        <w:t>El votante ha solicitado a cambio de su voto:</w:t>
+        <w:t>En este ejemplo, e</w:t>
+      </w:r>
+      <w:r>
+        <w:rPr>
+          <w:rFonts w:ascii="Calibri" w:hAnsi="Calibri"/>
+          <w:lang w:val="es-ES"/>
+        </w:rPr>
+        <w:t>l votante ha solicitado a cambio de su voto:</w:t>
       </w:r>
     </w:p>
     <w:p>
@@ -5149,7 +5180,14 @@
           <w:rFonts w:ascii="Calibri" w:hAnsi="Calibri"/>
           <w:lang w:val="es-ES"/>
         </w:rPr>
-        <w:t xml:space="preserve">¿Qué partido ganó la votación?  </w:t>
+        <w:t>¿Qué partido ganó la votación?</w:t>
+      </w:r>
+      <w:r>
+        <w:rPr>
+          <w:rFonts w:ascii="Calibri" w:hAnsi="Calibri"/>
+          <w:lang w:val="es-ES"/>
+        </w:rPr>
+        <w:t xml:space="preserve"> </w:t>
       </w:r>
       <w:commentRangeStart w:id="3"/>
       <w:r>
@@ -5467,7 +5505,23 @@
           <w:bCs/>
           <w:lang w:val="es-ES"/>
         </w:rPr>
-        <w:t xml:space="preserve"> Eres Votante</w:t>
+        <w:t xml:space="preserve"> </w:t>
+      </w:r>
+      <w:r>
+        <w:rPr>
+          <w:b/>
+          <w:bCs/>
+          <w:lang w:val="es-ES"/>
+        </w:rPr>
+        <w:t>es</w:t>
+      </w:r>
+      <w:r>
+        <w:rPr>
+          <w:b/>
+          <w:bCs/>
+          <w:lang w:val="es-ES"/>
+        </w:rPr>
+        <w:t xml:space="preserve"> Votante</w:t>
       </w:r>
     </w:p>
     <w:p>
@@ -5586,7 +5640,13 @@
         <w:rPr>
           <w:lang w:val="es-ES"/>
         </w:rPr>
-        <w:t>. En particular, usted gana</w:t>
+        <w:t xml:space="preserve">. </w:t>
+      </w:r>
+      <w:r>
+        <w:rPr>
+          <w:lang w:val="es-ES"/>
+        </w:rPr>
+        <w:t>En particular, usted gana:</w:t>
       </w:r>
     </w:p>
     <w:p>
@@ -5902,14 +5962,21 @@
           <w:rFonts w:ascii="Calibri" w:hAnsi="Calibri"/>
           <w:lang w:val="es-ES"/>
         </w:rPr>
-        <w:t xml:space="preserve">A continuación </w:t>
-      </w:r>
-      <w:r>
-        <w:rPr>
-          <w:rFonts w:ascii="Calibri" w:hAnsi="Calibri"/>
-          <w:lang w:val="es-ES"/>
-        </w:rPr>
-        <w:t xml:space="preserve"> escriba los puntos que está dispuesto a recibir para mantener</w:t>
+        <w:t>A continuación</w:t>
+      </w:r>
+      <w:r>
+        <w:rPr>
+          <w:rFonts w:ascii="Calibri" w:hAnsi="Calibri"/>
+          <w:lang w:val="es-ES"/>
+        </w:rPr>
+        <w:t xml:space="preserve"> </w:t>
+      </w:r>
+      <w:r>
+        <w:rPr>
+          <w:rFonts w:ascii="Calibri" w:hAnsi="Calibri"/>
+          <w:lang w:val="es-ES"/>
+        </w:rPr>
+        <w:t>escriba los puntos que está dispuesto a recibir para mantener</w:t>
       </w:r>
       <w:r>
         <w:rPr>
@@ -6057,7 +6124,14 @@
           <w:rFonts w:ascii="Calibri" w:hAnsi="Calibri"/>
           <w:lang w:val="es-ES" w:eastAsia="zh-TW"/>
         </w:rPr>
-        <w:t xml:space="preserve">  B?</w:t>
+        <w:t xml:space="preserve"> </w:t>
+      </w:r>
+      <w:r>
+        <w:rPr>
+          <w:rFonts w:ascii="Calibri" w:hAnsi="Calibri"/>
+          <w:lang w:val="es-ES" w:eastAsia="zh-TW"/>
+        </w:rPr>
+        <w:t>B?</w:t>
       </w:r>
     </w:p>
     <w:p>
@@ -6240,14 +6314,12 @@
         </w:rPr>
         <w:t>Esperando que los partidos decidan si aceptan o no su oferta.</w:t>
       </w:r>
-      <w:ins w:id="5" w:author="Hector Bahamonde" w:date="2020-09-10T19:01:00Z">
-        <w:r>
-          <w:rPr>
-            <w:lang w:val="es-ES"/>
-          </w:rPr>
-          <w:t xml:space="preserve"> </w:t>
-        </w:r>
-      </w:ins>
+      <w:r>
+        <w:rPr>
+          <w:lang w:val="es-ES"/>
+        </w:rPr>
+        <w:t xml:space="preserve"> </w:t>
+      </w:r>
       <w:r>
         <w:rPr>
           <w:lang w:val="es-ES"/>
@@ -6632,6 +6704,12 @@
         </w:rPr>
         <w:t>}&gt;</w:t>
       </w:r>
+      <w:r>
+        <w:rPr>
+          <w:lang w:val="es-ES"/>
+        </w:rPr>
+        <w:t>.</w:t>
+      </w:r>
     </w:p>
     <w:p>
       <w:pPr>
@@ -6693,7 +6771,7 @@
         </w:rPr>
         <w:t xml:space="preserve">ha </w:t>
       </w:r>
-      <w:commentRangeStart w:id="6"/>
+      <w:commentRangeStart w:id="5"/>
       <w:r>
         <w:rPr>
           <w:rFonts w:ascii="Calibri" w:hAnsi="Calibri"/>
@@ -6703,7 +6781,7 @@
         </w:rPr>
         <w:t xml:space="preserve">&lt;aceptado/rechazado&gt; </w:t>
       </w:r>
-      <w:commentRangeEnd w:id="6"/>
+      <w:commentRangeEnd w:id="5"/>
       <w:r>
         <w:rPr>
           <w:rStyle w:val="CommentReference"/>
@@ -6716,7 +6794,7 @@
             <w14:bevel/>
           </w14:textOutline>
         </w:rPr>
-        <w:commentReference w:id="6"/>
+        <w:commentReference w:id="5"/>
       </w:r>
       <w:r>
         <w:rPr>
@@ -6759,7 +6837,7 @@
         </w:rPr>
         <w:t xml:space="preserve">ha </w:t>
       </w:r>
-      <w:commentRangeStart w:id="7"/>
+      <w:commentRangeStart w:id="6"/>
       <w:r>
         <w:rPr>
           <w:rFonts w:ascii="Calibri" w:hAnsi="Calibri"/>
@@ -6769,7 +6847,7 @@
         </w:rPr>
         <w:t xml:space="preserve">&lt;aceptado/rechazado&gt; </w:t>
       </w:r>
-      <w:commentRangeEnd w:id="7"/>
+      <w:commentRangeEnd w:id="6"/>
       <w:r>
         <w:rPr>
           <w:rStyle w:val="CommentReference"/>
@@ -6782,7 +6860,7 @@
             <w14:bevel/>
           </w14:textOutline>
         </w:rPr>
-        <w:commentReference w:id="7"/>
+        <w:commentReference w:id="6"/>
       </w:r>
       <w:r>
         <w:rPr>
@@ -7019,7 +7097,31 @@
         <w:rPr>
           <w:lang w:val="es-ES"/>
         </w:rPr>
-        <w:t xml:space="preserve"> debido a que salió electo el partido &lt;partido ganador&gt;  más &lt;</w:t>
+        <w:t xml:space="preserve"> debido a que salió </w:t>
+      </w:r>
+      <w:r>
+        <w:rPr>
+          <w:lang w:val="es-ES"/>
+        </w:rPr>
+        <w:t>electo el partido &lt;partido ganador&gt;,</w:t>
+      </w:r>
+      <w:r>
+        <w:rPr>
+          <w:lang w:val="es-ES"/>
+        </w:rPr>
+        <w:t xml:space="preserve"> </w:t>
+      </w:r>
+      <w:r>
+        <w:rPr>
+          <w:lang w:val="es-ES"/>
+        </w:rPr>
+        <w:t xml:space="preserve">más </w:t>
+      </w:r>
+      <w:r>
+        <w:rPr>
+          <w:lang w:val="es-ES"/>
+        </w:rPr>
+        <w:t>&lt;</w:t>
       </w:r>
       <w:r>
         <w:rPr>
@@ -7072,7 +7174,19 @@
         <w:rPr>
           <w:lang w:val="es-ES"/>
         </w:rPr>
-        <w:t xml:space="preserve">. El partido A ganó &lt;x&gt; puntos y el partido B &lt;x&gt; puntos. </w:t>
+        <w:t xml:space="preserve">. </w:t>
+      </w:r>
+      <w:r>
+        <w:rPr>
+          <w:lang w:val="es-ES"/>
+        </w:rPr>
+        <w:t>El partido A ganó &lt;x&gt; puntos y el partido B ganó &lt;x&gt; puntos</w:t>
+      </w:r>
+      <w:r>
+        <w:rPr>
+          <w:lang w:val="es-ES"/>
+        </w:rPr>
+        <w:t xml:space="preserve">. </w:t>
       </w:r>
     </w:p>
     <w:p>
@@ -7140,7 +7254,31 @@
           <w:bCs/>
           <w:lang w:val="es-ES"/>
         </w:rPr>
-        <w:t xml:space="preserve"> Es Partido i</w:t>
+        <w:t xml:space="preserve"> </w:t>
+      </w:r>
+      <w:r>
+        <w:rPr>
+          <w:b/>
+          <w:bCs/>
+          <w:lang w:val="es-ES"/>
+        </w:rPr>
+        <w:t>es</w:t>
+      </w:r>
+      <w:r>
+        <w:rPr>
+          <w:b/>
+          <w:bCs/>
+          <w:lang w:val="es-ES"/>
+        </w:rPr>
+        <w:t xml:space="preserve"> </w:t>
+      </w:r>
+      <w:r>
+        <w:rPr>
+          <w:b/>
+          <w:bCs/>
+          <w:lang w:val="es-ES"/>
+        </w:rPr>
+        <w:t xml:space="preserve">Partido </w:t>
       </w:r>
     </w:p>
     <w:p>
@@ -7206,13 +7344,21 @@
           <w:bCs/>
           <w:lang w:val="es-ES"/>
         </w:rPr>
-        <w:t xml:space="preserve">representará al partido i. </w:t>
-      </w:r>
-      <w:r>
-        <w:rPr>
-          <w:lang w:val="es-ES"/>
-        </w:rPr>
-        <w:t xml:space="preserve"> Si gana estas elecciones, usted </w:t>
+        <w:t>representará al partido i.</w:t>
+      </w:r>
+      <w:r>
+        <w:rPr>
+          <w:b/>
+          <w:bCs/>
+          <w:lang w:val="es-ES"/>
+        </w:rPr>
+        <w:t xml:space="preserve"> </w:t>
+      </w:r>
+      <w:r>
+        <w:rPr>
+          <w:lang w:val="es-ES"/>
+        </w:rPr>
+        <w:t xml:space="preserve">Si gana estas elecciones, usted </w:t>
       </w:r>
       <w:r>
         <w:rPr>
@@ -7598,7 +7744,15 @@
           <w:bCs/>
           <w:lang w:val="es-ES"/>
         </w:rPr>
-        <w:t xml:space="preserve">votante con el que negociará ganaría </w:t>
+        <w:t>votante con el que negociará ganaría</w:t>
+      </w:r>
+      <w:r>
+        <w:rPr>
+          <w:b/>
+          <w:bCs/>
+          <w:lang w:val="es-ES"/>
+        </w:rPr>
+        <w:t>:</w:t>
       </w:r>
     </w:p>
     <w:p>
@@ -7785,14 +7939,35 @@
           <w:rFonts w:ascii="Calibri" w:hAnsi="Calibri"/>
           <w:lang w:val="es-ES"/>
         </w:rPr>
-        <w:t xml:space="preserve">A continuación </w:t>
-      </w:r>
-      <w:r>
-        <w:rPr>
-          <w:rFonts w:ascii="Calibri" w:hAnsi="Calibri"/>
-          <w:lang w:val="es-ES"/>
-        </w:rPr>
-        <w:t xml:space="preserve"> el votante indicará si está dispuesto a recibir puntos de su partido. Si es que está dispuesto a aceptar puntos, el votante también indicará por cuántos puntos el votante votaría por su partido.  Usted podría darle hasta &lt;&lt;&lt;P·E&gt;&gt;&gt; puntos, y el votante lo sabe. </w:t>
+        <w:t>A continuación</w:t>
+      </w:r>
+      <w:r>
+        <w:rPr>
+          <w:rFonts w:ascii="Calibri" w:hAnsi="Calibri"/>
+          <w:lang w:val="es-ES"/>
+        </w:rPr>
+        <w:t xml:space="preserve"> </w:t>
+      </w:r>
+      <w:r>
+        <w:rPr>
+          <w:rFonts w:ascii="Calibri" w:hAnsi="Calibri"/>
+          <w:lang w:val="es-ES"/>
+        </w:rPr>
+        <w:t>el votante indicará si está dispuesto a recibir puntos de su partido. Si es que está dispuesto a aceptar puntos, el votante también indicará por cuántos puntos el votante votaría por su partido.</w:t>
+      </w:r>
+      <w:r>
+        <w:rPr>
+          <w:rFonts w:ascii="Calibri" w:hAnsi="Calibri"/>
+          <w:lang w:val="es-ES"/>
+        </w:rPr>
+        <w:t xml:space="preserve"> </w:t>
+      </w:r>
+      <w:r>
+        <w:rPr>
+          <w:rFonts w:ascii="Calibri" w:hAnsi="Calibri"/>
+          <w:lang w:val="es-ES"/>
+        </w:rPr>
+        <w:t xml:space="preserve">Usted podría darle hasta &lt;&lt;&lt;P·E&gt;&gt;&gt; puntos, y el votante lo sabe. </w:t>
       </w:r>
     </w:p>
     <w:p>
@@ -8241,14 +8416,28 @@
           <w:lang w:val="es-ES"/>
         </w:rPr>
       </w:pPr>
-      <w:bookmarkStart w:id="8" w:name="_gjdgxs"/>
-      <w:bookmarkEnd w:id="8"/>
-      <w:r>
-        <w:rPr>
-          <w:rFonts w:ascii="Calibri" w:hAnsi="Calibri"/>
-          <w:lang w:val="es-ES"/>
-        </w:rPr>
-        <w:t xml:space="preserve">El votante simpatizante del partido &lt;argmax{D-10·|x- xA |,D-10·|x- xB |}&gt;  optó por el candidato del partido &lt;completar&gt; por tanto, </w:t>
+      <w:bookmarkStart w:id="7" w:name="_gjdgxs"/>
+      <w:bookmarkEnd w:id="7"/>
+      <w:r>
+        <w:rPr>
+          <w:rFonts w:ascii="Calibri" w:hAnsi="Calibri"/>
+          <w:lang w:val="es-ES"/>
+        </w:rPr>
+        <w:t xml:space="preserve">El votante simpatizante del partido &lt;argmax{D-10·|x- xA |,D-10·|x- xB </w:t>
+      </w:r>
+      <w:r>
+        <w:rPr>
+          <w:rFonts w:ascii="Calibri" w:hAnsi="Calibri"/>
+          <w:lang w:val="es-ES"/>
+        </w:rPr>
+        <w:t xml:space="preserve">|}&gt; optó </w:t>
+      </w:r>
+      <w:r>
+        <w:rPr>
+          <w:rFonts w:ascii="Calibri" w:hAnsi="Calibri"/>
+          <w:lang w:val="es-ES"/>
+        </w:rPr>
+        <w:t xml:space="preserve">por el candidato del partido &lt;completar&gt; por tanto, </w:t>
       </w:r>
       <w:r>
         <w:rPr>
@@ -8461,35 +8650,35 @@
       </w:r>
     </w:p>
   </w:comment>
+  <w:comment w:id="5" w:author="Andrea Ignacia Canales (andrea.canales)" w:date="2020-09-14T17:14:00Z" w:initials="AIC(">
+    <w:p>
+      <w:pPr>
+        <w:pStyle w:val="CommentText"/>
+        <w:rPr>
+          <w:lang w:val="es-ES"/>
+        </w:rPr>
+      </w:pPr>
+      <w:r>
+        <w:rPr>
+          <w:rStyle w:val="CommentReference"/>
+        </w:rPr>
+        <w:annotationRef/>
+      </w:r>
+      <w:r>
+        <w:rPr>
+          <w:lang w:val="es-ES"/>
+        </w:rPr>
+        <w:t>Mauricio: La palabra en negrita por</w:t>
+      </w:r>
+      <w:r>
+        <w:rPr>
+          <w:lang w:val="es-ES"/>
+        </w:rPr>
+        <w:t>fa</w:t>
+      </w:r>
+    </w:p>
+  </w:comment>
   <w:comment w:id="6" w:author="Andrea Ignacia Canales (andrea.canales)" w:date="2020-09-14T17:14:00Z" w:initials="AIC(">
-    <w:p>
-      <w:pPr>
-        <w:pStyle w:val="CommentText"/>
-        <w:rPr>
-          <w:lang w:val="es-ES"/>
-        </w:rPr>
-      </w:pPr>
-      <w:r>
-        <w:rPr>
-          <w:rStyle w:val="CommentReference"/>
-        </w:rPr>
-        <w:annotationRef/>
-      </w:r>
-      <w:r>
-        <w:rPr>
-          <w:lang w:val="es-ES"/>
-        </w:rPr>
-        <w:t>Mauricio: La palabra en negrita por</w:t>
-      </w:r>
-      <w:r>
-        <w:rPr>
-          <w:lang w:val="es-ES"/>
-        </w:rPr>
-        <w:t>fa</w:t>
-      </w:r>
-    </w:p>
-  </w:comment>
-  <w:comment w:id="7" w:author="Andrea Ignacia Canales (andrea.canales)" w:date="2020-09-14T17:14:00Z" w:initials="AIC(">
     <w:p>
       <w:pPr>
         <w:pStyle w:val="CommentText"/>
@@ -10583,7 +10772,7 @@
   <w:num w:numId="11">
     <w:abstractNumId w:val="6"/>
     <w:lvlOverride w:ilvl="0">
-      <w:lvl w:ilvl="0" w:tplc="3DCE73CE">
+      <w:lvl w:ilvl="0" w:tplc="06984FE6">
         <w:start w:val="1"/>
         <w:numFmt w:val="bullet"/>
         <w:lvlText w:val="▪"/>
@@ -10614,7 +10803,7 @@
       </w:lvl>
     </w:lvlOverride>
     <w:lvlOverride w:ilvl="1">
-      <w:lvl w:ilvl="1" w:tplc="FFE81F1A">
+      <w:lvl w:ilvl="1" w:tplc="B1DE3EBA">
         <w:start w:val="1"/>
         <w:numFmt w:val="bullet"/>
         <w:lvlText w:val="o"/>
@@ -10645,7 +10834,7 @@
       </w:lvl>
     </w:lvlOverride>
     <w:lvlOverride w:ilvl="2">
-      <w:lvl w:ilvl="2" w:tplc="A85E995E">
+      <w:lvl w:ilvl="2" w:tplc="B310FB6E">
         <w:start w:val="1"/>
         <w:numFmt w:val="bullet"/>
         <w:lvlText w:val="▪"/>
@@ -10676,7 +10865,7 @@
       </w:lvl>
     </w:lvlOverride>
     <w:lvlOverride w:ilvl="3">
-      <w:lvl w:ilvl="3" w:tplc="1172B3D2">
+      <w:lvl w:ilvl="3" w:tplc="70420C68">
         <w:start w:val="1"/>
         <w:numFmt w:val="bullet"/>
         <w:lvlText w:val="●"/>
@@ -10707,7 +10896,7 @@
       </w:lvl>
     </w:lvlOverride>
     <w:lvlOverride w:ilvl="4">
-      <w:lvl w:ilvl="4" w:tplc="F7A2CEDC">
+      <w:lvl w:ilvl="4" w:tplc="72EC356C">
         <w:start w:val="1"/>
         <w:numFmt w:val="bullet"/>
         <w:lvlText w:val="o"/>
@@ -10738,7 +10927,7 @@
       </w:lvl>
     </w:lvlOverride>
     <w:lvlOverride w:ilvl="5">
-      <w:lvl w:ilvl="5" w:tplc="776285CC">
+      <w:lvl w:ilvl="5" w:tplc="BD888458">
         <w:start w:val="1"/>
         <w:numFmt w:val="bullet"/>
         <w:lvlText w:val="▪"/>
@@ -10769,7 +10958,7 @@
       </w:lvl>
     </w:lvlOverride>
     <w:lvlOverride w:ilvl="6">
-      <w:lvl w:ilvl="6" w:tplc="55F4F3D6">
+      <w:lvl w:ilvl="6" w:tplc="CBBC806A">
         <w:start w:val="1"/>
         <w:numFmt w:val="bullet"/>
         <w:lvlText w:val="●"/>
@@ -10800,7 +10989,7 @@
       </w:lvl>
     </w:lvlOverride>
     <w:lvlOverride w:ilvl="7">
-      <w:lvl w:ilvl="7" w:tplc="04CA209A">
+      <w:lvl w:ilvl="7" w:tplc="C638C46A">
         <w:start w:val="1"/>
         <w:numFmt w:val="bullet"/>
         <w:lvlText w:val="o"/>
@@ -10831,7 +11020,7 @@
       </w:lvl>
     </w:lvlOverride>
     <w:lvlOverride w:ilvl="8">
-      <w:lvl w:ilvl="8" w:tplc="F614072E">
+      <w:lvl w:ilvl="8" w:tplc="AEA8F2AA">
         <w:start w:val="1"/>
         <w:numFmt w:val="bullet"/>
         <w:lvlText w:val="▪"/>
@@ -10865,7 +11054,7 @@
   <w:num w:numId="12">
     <w:abstractNumId w:val="1"/>
     <w:lvlOverride w:ilvl="0">
-      <w:lvl w:ilvl="0" w:tplc="F8E632BA">
+      <w:lvl w:ilvl="0" w:tplc="445E46EC">
         <w:start w:val="1"/>
         <w:numFmt w:val="bullet"/>
         <w:lvlText w:val="o"/>
@@ -10896,7 +11085,7 @@
       </w:lvl>
     </w:lvlOverride>
     <w:lvlOverride w:ilvl="1">
-      <w:lvl w:ilvl="1" w:tplc="77A2F9D6">
+      <w:lvl w:ilvl="1" w:tplc="50BEF770">
         <w:start w:val="1"/>
         <w:numFmt w:val="bullet"/>
         <w:lvlText w:val="o"/>
@@ -10927,7 +11116,7 @@
       </w:lvl>
     </w:lvlOverride>
     <w:lvlOverride w:ilvl="2">
-      <w:lvl w:ilvl="2" w:tplc="48F2DCE6">
+      <w:lvl w:ilvl="2" w:tplc="39C6D14A">
         <w:start w:val="1"/>
         <w:numFmt w:val="bullet"/>
         <w:lvlText w:val="▪"/>
@@ -10958,7 +11147,7 @@
       </w:lvl>
     </w:lvlOverride>
     <w:lvlOverride w:ilvl="3">
-      <w:lvl w:ilvl="3" w:tplc="21041898">
+      <w:lvl w:ilvl="3" w:tplc="BA4A507A">
         <w:start w:val="1"/>
         <w:numFmt w:val="bullet"/>
         <w:lvlText w:val="●"/>
@@ -10989,7 +11178,7 @@
       </w:lvl>
     </w:lvlOverride>
     <w:lvlOverride w:ilvl="4">
-      <w:lvl w:ilvl="4" w:tplc="C350651E">
+      <w:lvl w:ilvl="4" w:tplc="E7B0E65C">
         <w:start w:val="1"/>
         <w:numFmt w:val="bullet"/>
         <w:lvlText w:val="o"/>
@@ -11020,7 +11209,7 @@
       </w:lvl>
     </w:lvlOverride>
     <w:lvlOverride w:ilvl="5">
-      <w:lvl w:ilvl="5" w:tplc="ADAABF92">
+      <w:lvl w:ilvl="5" w:tplc="D92AC7C2">
         <w:start w:val="1"/>
         <w:numFmt w:val="bullet"/>
         <w:lvlText w:val="▪"/>
@@ -11051,7 +11240,7 @@
       </w:lvl>
     </w:lvlOverride>
     <w:lvlOverride w:ilvl="6">
-      <w:lvl w:ilvl="6" w:tplc="D65AB552">
+      <w:lvl w:ilvl="6" w:tplc="04C668CE">
         <w:start w:val="1"/>
         <w:numFmt w:val="bullet"/>
         <w:lvlText w:val="●"/>
@@ -11082,7 +11271,7 @@
       </w:lvl>
     </w:lvlOverride>
     <w:lvlOverride w:ilvl="7">
-      <w:lvl w:ilvl="7" w:tplc="A29820FE">
+      <w:lvl w:ilvl="7" w:tplc="160AF7BE">
         <w:start w:val="1"/>
         <w:numFmt w:val="bullet"/>
         <w:lvlText w:val="o"/>
@@ -11113,7 +11302,7 @@
       </w:lvl>
     </w:lvlOverride>
     <w:lvlOverride w:ilvl="8">
-      <w:lvl w:ilvl="8" w:tplc="05B0725C">
+      <w:lvl w:ilvl="8" w:tplc="C046DDD2">
         <w:start w:val="1"/>
         <w:numFmt w:val="bullet"/>
         <w:lvlText w:val="▪"/>

</xml_diff>

<commit_message>
arreglos que se hicieron en la reu con M
</commit_message>
<xml_diff>
--- a/Administrative/Pantallas Experimento V4.docx
+++ b/Administrative/Pantallas Experimento V4.docx
@@ -208,6 +208,24 @@
           <w:lang w:val="es-ES"/>
         </w:rPr>
       </w:pPr>
+      <w:r>
+        <w:rPr>
+          <w:lang w:val="es-ES"/>
+        </w:rPr>
+        <w:softHyphen/>
+      </w:r>
+      <w:r>
+        <w:rPr>
+          <w:lang w:val="es-ES"/>
+        </w:rPr>
+        <w:softHyphen/>
+      </w:r>
+      <w:r>
+        <w:rPr>
+          <w:lang w:val="es-ES"/>
+        </w:rPr>
+        <w:softHyphen/>
+      </w:r>
     </w:p>
     <w:p>
       <w:pPr>
@@ -756,7 +774,7 @@
           <w:bCs/>
           <w:lang w:val="es-ES"/>
         </w:rPr>
-        <w:t>El partido que gane la elección obtendrá &lt;2400&gt; puntos</w:t>
+        <w:t>El partido que gane la elección obtendrá 2400 puntos</w:t>
       </w:r>
       <w:r>
         <w:rPr>
@@ -772,7 +790,7 @@
           <w:bCs/>
           <w:lang w:val="es-ES"/>
         </w:rPr>
-        <w:t>cada partido tiene &lt;1000&gt; que puede utilizar para negociar con un votante</w:t>
+        <w:t>cada partido tiene 1000 que puede utilizar para negociar con un votante</w:t>
       </w:r>
       <w:r>
         <w:rPr>
@@ -988,7 +1006,7 @@
                 <w:rFonts w:ascii="Calibri" w:hAnsi="Calibri"/>
                 <w:lang w:val="es-ES"/>
               </w:rPr>
-              <w:t>&lt;1500&gt; puntos si gana el partido A</w:t>
+              <w:t>1500 puntos si gana el partido A</w:t>
             </w:r>
           </w:p>
         </w:tc>
@@ -1023,7 +1041,7 @@
                 <w:rFonts w:ascii="Calibri" w:hAnsi="Calibri"/>
                 <w:lang w:val="es-ES"/>
               </w:rPr>
-              <w:t>&lt;1000&gt; puntos si gana el partido B</w:t>
+              <w:t>1000 puntos si gana el partido B</w:t>
             </w:r>
           </w:p>
         </w:tc>
@@ -1087,7 +1105,21 @@
           <w:rFonts w:ascii="Calibri" w:hAnsi="Calibri"/>
           <w:lang w:val="es-ES"/>
         </w:rPr>
-        <w:t>El partido A ofrece 500 puntos para mantener su votación a favor del partido A. El partido B le ha ofrecido 1.000 puntos por cambiar su voto al partido B.</w:t>
+        <w:t xml:space="preserve">El partido A ofrece 500 puntos para mantener su votación a favor del partido A. El partido B le ha ofrecido </w:t>
+      </w:r>
+      <w:r>
+        <w:rPr>
+          <w:rFonts w:ascii="Calibri" w:hAnsi="Calibri"/>
+          <w:lang w:val="es-ES"/>
+        </w:rPr>
+        <w:t>1000</w:t>
+      </w:r>
+      <w:r>
+        <w:rPr>
+          <w:rFonts w:ascii="Calibri" w:hAnsi="Calibri"/>
+          <w:lang w:val="es-ES"/>
+        </w:rPr>
+        <w:t xml:space="preserve"> puntos por cambiar su voto al partido B.</w:t>
       </w:r>
     </w:p>
     <w:p>
@@ -1799,7 +1831,19 @@
         <w:rPr>
           <w:lang w:val="es-ES"/>
         </w:rPr>
-        <w:t xml:space="preserve">Con relación a los partidos políticos, el partido ganador obtiene 2.400 puntos, y ellos pueden darle puntos para que vote por ellos. Cada partido tiene </w:t>
+        <w:t xml:space="preserve">Con relación a los partidos políticos, el partido ganador obtiene </w:t>
+      </w:r>
+      <w:r>
+        <w:rPr>
+          <w:lang w:val="es-ES"/>
+        </w:rPr>
+        <w:t>2400</w:t>
+      </w:r>
+      <w:r>
+        <w:rPr>
+          <w:lang w:val="es-ES"/>
+        </w:rPr>
+        <w:t xml:space="preserve"> puntos, y ellos pueden darle puntos para que vote por ellos. Cada partido tiene </w:t>
       </w:r>
       <w:r>
         <w:rPr>
@@ -4648,7 +4692,7 @@
           <w:bCs/>
           <w:lang w:val="es-ES"/>
         </w:rPr>
-        <w:t>El partido que gane la elección obtendrá &lt;2400&gt; puntos</w:t>
+        <w:t>El partido que gane la elección obtendrá 2400 puntos</w:t>
       </w:r>
       <w:r>
         <w:rPr>
@@ -4664,7 +4708,7 @@
           <w:bCs/>
           <w:lang w:val="es-ES"/>
         </w:rPr>
-        <w:t>cada partido tiene &lt;1000&gt; que puede utilizar para negociar con un votante</w:t>
+        <w:t>cada partido tiene 1000 que puede utilizar para negociar con un votante</w:t>
       </w:r>
       <w:r>
         <w:rPr>
@@ -4802,7 +4846,7 @@
                 <w:rFonts w:ascii="Calibri" w:hAnsi="Calibri"/>
                 <w:lang w:val="es-ES"/>
               </w:rPr>
-              <w:t>&lt;1000&gt; puntos si gana el partido A</w:t>
+              <w:t>1000 puntos si gana el partido A</w:t>
             </w:r>
           </w:p>
         </w:tc>
@@ -4837,7 +4881,7 @@
                 <w:rFonts w:ascii="Calibri" w:hAnsi="Calibri"/>
                 <w:lang w:val="es-ES"/>
               </w:rPr>
-              <w:t>&lt;1500&gt; puntos si gana el partido B</w:t>
+              <w:t>1500 puntos si gana el partido B</w:t>
             </w:r>
           </w:p>
         </w:tc>
@@ -5086,7 +5130,7 @@
                 <w:rFonts w:ascii="Calibri" w:hAnsi="Calibri"/>
                 <w:lang w:val="es-ES"/>
               </w:rPr>
-              <w:t>&lt;1000&gt; al partido A</w:t>
+              <w:t>1000 al partido A</w:t>
             </w:r>
           </w:p>
         </w:tc>
@@ -5121,7 +5165,7 @@
                 <w:rFonts w:ascii="Calibri" w:hAnsi="Calibri"/>
                 <w:lang w:val="es-ES"/>
               </w:rPr>
-              <w:t>&lt;1000&gt; al partido B</w:t>
+              <w:t>1000 al partido B</w:t>
             </w:r>
           </w:p>
         </w:tc>
@@ -5906,7 +5950,19 @@
         <w:rPr>
           <w:lang w:val="es-ES"/>
         </w:rPr>
-        <w:t xml:space="preserve">Con relación a los partidos políticos, el partido ganador obtiene 2.400 puntos, y ellos pueden darle puntos para que vote por ellos. Cada partido tiene </w:t>
+        <w:t xml:space="preserve">Con relación a los partidos políticos, el partido ganador obtiene </w:t>
+      </w:r>
+      <w:r>
+        <w:rPr>
+          <w:lang w:val="es-ES"/>
+        </w:rPr>
+        <w:t>2400</w:t>
+      </w:r>
+      <w:r>
+        <w:rPr>
+          <w:lang w:val="es-ES"/>
+        </w:rPr>
+        <w:t xml:space="preserve"> puntos, y ellos pueden darle puntos para que vote por ellos. Cada partido tiene </w:t>
       </w:r>
       <w:r>
         <w:rPr>
@@ -10772,7 +10828,7 @@
   <w:num w:numId="11">
     <w:abstractNumId w:val="6"/>
     <w:lvlOverride w:ilvl="0">
-      <w:lvl w:ilvl="0" w:tplc="06984FE6">
+      <w:lvl w:ilvl="0" w:tplc="059455B4">
         <w:start w:val="1"/>
         <w:numFmt w:val="bullet"/>
         <w:lvlText w:val="▪"/>
@@ -10803,7 +10859,7 @@
       </w:lvl>
     </w:lvlOverride>
     <w:lvlOverride w:ilvl="1">
-      <w:lvl w:ilvl="1" w:tplc="B1DE3EBA">
+      <w:lvl w:ilvl="1" w:tplc="3246F9E0">
         <w:start w:val="1"/>
         <w:numFmt w:val="bullet"/>
         <w:lvlText w:val="o"/>
@@ -10834,7 +10890,7 @@
       </w:lvl>
     </w:lvlOverride>
     <w:lvlOverride w:ilvl="2">
-      <w:lvl w:ilvl="2" w:tplc="B310FB6E">
+      <w:lvl w:ilvl="2" w:tplc="CB425E8C">
         <w:start w:val="1"/>
         <w:numFmt w:val="bullet"/>
         <w:lvlText w:val="▪"/>
@@ -10865,7 +10921,7 @@
       </w:lvl>
     </w:lvlOverride>
     <w:lvlOverride w:ilvl="3">
-      <w:lvl w:ilvl="3" w:tplc="70420C68">
+      <w:lvl w:ilvl="3" w:tplc="B2A0588E">
         <w:start w:val="1"/>
         <w:numFmt w:val="bullet"/>
         <w:lvlText w:val="●"/>
@@ -10896,7 +10952,7 @@
       </w:lvl>
     </w:lvlOverride>
     <w:lvlOverride w:ilvl="4">
-      <w:lvl w:ilvl="4" w:tplc="72EC356C">
+      <w:lvl w:ilvl="4" w:tplc="D8DE7BDE">
         <w:start w:val="1"/>
         <w:numFmt w:val="bullet"/>
         <w:lvlText w:val="o"/>
@@ -10927,7 +10983,7 @@
       </w:lvl>
     </w:lvlOverride>
     <w:lvlOverride w:ilvl="5">
-      <w:lvl w:ilvl="5" w:tplc="BD888458">
+      <w:lvl w:ilvl="5" w:tplc="9498FC10">
         <w:start w:val="1"/>
         <w:numFmt w:val="bullet"/>
         <w:lvlText w:val="▪"/>
@@ -10958,7 +11014,7 @@
       </w:lvl>
     </w:lvlOverride>
     <w:lvlOverride w:ilvl="6">
-      <w:lvl w:ilvl="6" w:tplc="CBBC806A">
+      <w:lvl w:ilvl="6" w:tplc="A114EC28">
         <w:start w:val="1"/>
         <w:numFmt w:val="bullet"/>
         <w:lvlText w:val="●"/>
@@ -10989,7 +11045,7 @@
       </w:lvl>
     </w:lvlOverride>
     <w:lvlOverride w:ilvl="7">
-      <w:lvl w:ilvl="7" w:tplc="C638C46A">
+      <w:lvl w:ilvl="7" w:tplc="6B82D63C">
         <w:start w:val="1"/>
         <w:numFmt w:val="bullet"/>
         <w:lvlText w:val="o"/>
@@ -11020,7 +11076,7 @@
       </w:lvl>
     </w:lvlOverride>
     <w:lvlOverride w:ilvl="8">
-      <w:lvl w:ilvl="8" w:tplc="AEA8F2AA">
+      <w:lvl w:ilvl="8" w:tplc="61F8E122">
         <w:start w:val="1"/>
         <w:numFmt w:val="bullet"/>
         <w:lvlText w:val="▪"/>
@@ -11054,7 +11110,7 @@
   <w:num w:numId="12">
     <w:abstractNumId w:val="1"/>
     <w:lvlOverride w:ilvl="0">
-      <w:lvl w:ilvl="0" w:tplc="445E46EC">
+      <w:lvl w:ilvl="0" w:tplc="162C1C68">
         <w:start w:val="1"/>
         <w:numFmt w:val="bullet"/>
         <w:lvlText w:val="o"/>
@@ -11085,7 +11141,7 @@
       </w:lvl>
     </w:lvlOverride>
     <w:lvlOverride w:ilvl="1">
-      <w:lvl w:ilvl="1" w:tplc="50BEF770">
+      <w:lvl w:ilvl="1" w:tplc="19C2688A">
         <w:start w:val="1"/>
         <w:numFmt w:val="bullet"/>
         <w:lvlText w:val="o"/>
@@ -11116,7 +11172,7 @@
       </w:lvl>
     </w:lvlOverride>
     <w:lvlOverride w:ilvl="2">
-      <w:lvl w:ilvl="2" w:tplc="39C6D14A">
+      <w:lvl w:ilvl="2" w:tplc="11ECFAAA">
         <w:start w:val="1"/>
         <w:numFmt w:val="bullet"/>
         <w:lvlText w:val="▪"/>
@@ -11147,7 +11203,7 @@
       </w:lvl>
     </w:lvlOverride>
     <w:lvlOverride w:ilvl="3">
-      <w:lvl w:ilvl="3" w:tplc="BA4A507A">
+      <w:lvl w:ilvl="3" w:tplc="EBDE32CC">
         <w:start w:val="1"/>
         <w:numFmt w:val="bullet"/>
         <w:lvlText w:val="●"/>
@@ -11178,7 +11234,7 @@
       </w:lvl>
     </w:lvlOverride>
     <w:lvlOverride w:ilvl="4">
-      <w:lvl w:ilvl="4" w:tplc="E7B0E65C">
+      <w:lvl w:ilvl="4" w:tplc="3B6AB378">
         <w:start w:val="1"/>
         <w:numFmt w:val="bullet"/>
         <w:lvlText w:val="o"/>
@@ -11209,7 +11265,7 @@
       </w:lvl>
     </w:lvlOverride>
     <w:lvlOverride w:ilvl="5">
-      <w:lvl w:ilvl="5" w:tplc="D92AC7C2">
+      <w:lvl w:ilvl="5" w:tplc="8940C720">
         <w:start w:val="1"/>
         <w:numFmt w:val="bullet"/>
         <w:lvlText w:val="▪"/>
@@ -11240,7 +11296,7 @@
       </w:lvl>
     </w:lvlOverride>
     <w:lvlOverride w:ilvl="6">
-      <w:lvl w:ilvl="6" w:tplc="04C668CE">
+      <w:lvl w:ilvl="6" w:tplc="BB08C406">
         <w:start w:val="1"/>
         <w:numFmt w:val="bullet"/>
         <w:lvlText w:val="●"/>
@@ -11271,7 +11327,7 @@
       </w:lvl>
     </w:lvlOverride>
     <w:lvlOverride w:ilvl="7">
-      <w:lvl w:ilvl="7" w:tplc="160AF7BE">
+      <w:lvl w:ilvl="7" w:tplc="B83C485C">
         <w:start w:val="1"/>
         <w:numFmt w:val="bullet"/>
         <w:lvlText w:val="o"/>
@@ -11302,7 +11358,7 @@
       </w:lvl>
     </w:lvlOverride>
     <w:lvlOverride w:ilvl="8">
-      <w:lvl w:ilvl="8" w:tplc="C046DDD2">
+      <w:lvl w:ilvl="8" w:tplc="46E87FB6">
         <w:start w:val="1"/>
         <w:numFmt w:val="bullet"/>
         <w:lvlText w:val="▪"/>

</xml_diff>

<commit_message>
version sent to IMFD
</commit_message>
<xml_diff>
--- a/Administrative/Pantallas Experimento V4.docx
+++ b/Administrative/Pantallas Experimento V4.docx
@@ -1,6 +1,6 @@
 
 <file path=word/document.xml><?xml version="1.0" encoding="utf-8"?>
-<w:document xmlns:wpc="http://schemas.microsoft.com/office/word/2010/wordprocessingCanvas" xmlns:cx="http://schemas.microsoft.com/office/drawing/2014/chartex" xmlns:cx1="http://schemas.microsoft.com/office/drawing/2015/9/8/chartex" xmlns:cx2="http://schemas.microsoft.com/office/drawing/2015/10/21/chartex" xmlns:cx3="http://schemas.microsoft.com/office/drawing/2016/5/9/chartex" xmlns:cx4="http://schemas.microsoft.com/office/drawing/2016/5/10/chartex" xmlns:cx5="http://schemas.microsoft.com/office/drawing/2016/5/11/chartex" xmlns:cx6="http://schemas.microsoft.com/office/drawing/2016/5/12/chartex" xmlns:cx7="http://schemas.microsoft.com/office/drawing/2016/5/13/chartex" xmlns:cx8="http://schemas.microsoft.com/office/drawing/2016/5/14/chartex" xmlns:mc="http://schemas.openxmlformats.org/markup-compatibility/2006" xmlns:aink="http://schemas.microsoft.com/office/drawing/2016/ink" xmlns:am3d="http://schemas.microsoft.com/office/drawing/2017/model3d" xmlns:o="urn:schemas-microsoft-com:office:office" xmlns:r="http://schemas.openxmlformats.org/officeDocument/2006/relationships" xmlns:m="http://schemas.openxmlformats.org/officeDocument/2006/math" xmlns:v="urn:schemas-microsoft-com:vml" xmlns:wp14="http://schemas.microsoft.com/office/word/2010/wordprocessingDrawing" xmlns:wp="http://schemas.openxmlformats.org/drawingml/2006/wordprocessingDrawing" xmlns:w10="urn:schemas-microsoft-com:office:word" xmlns:w="http://schemas.openxmlformats.org/wordprocessingml/2006/main" xmlns:w14="http://schemas.microsoft.com/office/word/2010/wordml" xmlns:w15="http://schemas.microsoft.com/office/word/2012/wordml" xmlns:w16cex="http://schemas.microsoft.com/office/word/2018/wordml/cex" xmlns:w16cid="http://schemas.microsoft.com/office/word/2016/wordml/cid" xmlns:w16="http://schemas.microsoft.com/office/word/2018/wordml" xmlns:w16se="http://schemas.microsoft.com/office/word/2015/wordml/symex" xmlns:wpg="http://schemas.microsoft.com/office/word/2010/wordprocessingGroup" xmlns:wpi="http://schemas.microsoft.com/office/word/2010/wordprocessingInk" xmlns:wne="http://schemas.microsoft.com/office/word/2006/wordml" xmlns:wps="http://schemas.microsoft.com/office/word/2010/wordprocessingShape" mc:Ignorable="w14 w15 w16se w16cid w16 w16cex wp14">
+<w:document xmlns:wpc="http://schemas.microsoft.com/office/word/2010/wordprocessingCanvas" xmlns:cx="http://schemas.microsoft.com/office/drawing/2014/chartex" xmlns:cx1="http://schemas.microsoft.com/office/drawing/2015/9/8/chartex" xmlns:cx2="http://schemas.microsoft.com/office/drawing/2015/10/21/chartex" xmlns:cx3="http://schemas.microsoft.com/office/drawing/2016/5/9/chartex" xmlns:cx4="http://schemas.microsoft.com/office/drawing/2016/5/10/chartex" xmlns:cx5="http://schemas.microsoft.com/office/drawing/2016/5/11/chartex" xmlns:cx6="http://schemas.microsoft.com/office/drawing/2016/5/12/chartex" xmlns:cx7="http://schemas.microsoft.com/office/drawing/2016/5/13/chartex" xmlns:cx8="http://schemas.microsoft.com/office/drawing/2016/5/14/chartex" xmlns:mc="http://schemas.openxmlformats.org/markup-compatibility/2006" xmlns:aink="http://schemas.microsoft.com/office/drawing/2016/ink" xmlns:am3d="http://schemas.microsoft.com/office/drawing/2017/model3d" xmlns:o="urn:schemas-microsoft-com:office:office" xmlns:oel="http://schemas.microsoft.com/office/2019/extlst" xmlns:r="http://schemas.openxmlformats.org/officeDocument/2006/relationships" xmlns:m="http://schemas.openxmlformats.org/officeDocument/2006/math" xmlns:v="urn:schemas-microsoft-com:vml" xmlns:wp14="http://schemas.microsoft.com/office/word/2010/wordprocessingDrawing" xmlns:wp="http://schemas.openxmlformats.org/drawingml/2006/wordprocessingDrawing" xmlns:w10="urn:schemas-microsoft-com:office:word" xmlns:w="http://schemas.openxmlformats.org/wordprocessingml/2006/main" xmlns:w14="http://schemas.microsoft.com/office/word/2010/wordml" xmlns:w15="http://schemas.microsoft.com/office/word/2012/wordml" xmlns:w16cex="http://schemas.microsoft.com/office/word/2018/wordml/cex" xmlns:w16cid="http://schemas.microsoft.com/office/word/2016/wordml/cid" xmlns:w16="http://schemas.microsoft.com/office/word/2018/wordml" xmlns:w16sdtdh="http://schemas.microsoft.com/office/word/2020/wordml/sdtdatahash" xmlns:w16se="http://schemas.microsoft.com/office/word/2015/wordml/symex" xmlns:wpg="http://schemas.microsoft.com/office/word/2010/wordprocessingGroup" xmlns:wpi="http://schemas.microsoft.com/office/word/2010/wordprocessingInk" xmlns:wne="http://schemas.microsoft.com/office/word/2006/wordml" xmlns:wps="http://schemas.microsoft.com/office/word/2010/wordprocessingShape" mc:Ignorable="w14 w15 w16se w16cid w16 w16cex w16sdtdh wp14">
   <w:body>
     <w:p>
       <w:pPr>
@@ -103,15 +103,7 @@
           <w:bCs/>
           <w:lang w:val="es-ES_tradnl"/>
         </w:rPr>
-        <w:t xml:space="preserve">, </w:t>
-      </w:r>
-      <w:r>
-        <w:rPr>
-          <w:b/>
-          <w:bCs/>
-          <w:lang w:val="es-ES_tradnl"/>
-        </w:rPr>
-        <w:t>partido A o partido B</w:t>
+        <w:t>, partido A o partido B</w:t>
       </w:r>
       <w:r>
         <w:rPr>
@@ -245,7 +237,6 @@
           <w:lang w:val="es-ES_tradnl"/>
         </w:rPr>
       </w:pPr>
-      <w:commentRangeStart w:id="0"/>
       <w:r>
         <w:rPr>
           <w:lang w:val="es-ES_tradnl"/>
@@ -268,41 +259,13 @@
         <w:rPr>
           <w:lang w:val="es-ES_tradnl"/>
         </w:rPr>
-        <w:t xml:space="preserve"> </w:t>
-      </w:r>
-      <w:del w:id="1" w:author="Hector Bahamonde" w:date="2020-09-10T18:51:00Z">
-        <w:r>
-          <w:rPr>
-            <w:lang w:val="es-ES_tradnl"/>
-          </w:rPr>
-          <w:delText xml:space="preserve">, en caso de que quiera tomar </w:delText>
-        </w:r>
-      </w:del>
-      <w:r>
-        <w:rPr>
-          <w:lang w:val="es-ES_tradnl"/>
-        </w:rPr>
-        <w:t xml:space="preserve">para ir tomando </w:t>
+        <w:t xml:space="preserve"> para ir tomando </w:t>
       </w:r>
       <w:r>
         <w:rPr>
           <w:lang w:val="es-ES_tradnl"/>
         </w:rPr>
         <w:t>nota de ciertos datos que le entregaremos.</w:t>
-      </w:r>
-      <w:commentRangeEnd w:id="0"/>
-      <w:r>
-        <w:rPr>
-          <w:rStyle w:val="CommentReference"/>
-          <w:rFonts w:ascii="Times New Roman" w:hAnsi="Times New Roman" w:cs="Times New Roman"/>
-          <w:color w:val="auto"/>
-          <w14:textOutline w14:w="0" w14:cap="rnd" w14:cmpd="sng" w14:algn="ctr">
-            <w14:noFill/>
-            <w14:prstDash w14:val="solid"/>
-            <w14:bevel/>
-          </w14:textOutline>
-        </w:rPr>
-        <w:commentReference w:id="0"/>
       </w:r>
     </w:p>
     <w:p>
@@ -322,8 +285,8 @@
           <w:lang w:val="es-ES_tradnl"/>
         </w:rPr>
         <w:sectPr>
-          <w:headerReference w:type="default" r:id="rId11"/>
-          <w:footerReference w:type="default" r:id="rId12"/>
+          <w:headerReference w:type="default" r:id="rId7"/>
+          <w:footerReference w:type="default" r:id="rId8"/>
           <w:pgSz w:w="12240" w:h="15840"/>
           <w:pgMar w:top="1440" w:right="1440" w:bottom="1440" w:left="1440" w:header="708" w:footer="708" w:gutter="0"/>
           <w:cols w:space="720"/>
@@ -403,7 +366,7 @@
         </w:rPr>
         <w:t>e recomendamos tener una hoja de papel</w:t>
       </w:r>
-      <w:ins w:id="2" w:author="Hector Bahamonde" w:date="2020-09-10T18:53:00Z">
+      <w:ins w:id="0" w:author="Hector Bahamonde" w:date="2020-09-10T18:53:00Z">
         <w:r>
           <w:rPr>
             <w:rFonts w:ascii="Calibri" w:hAnsi="Calibri"/>
@@ -412,15 +375,6 @@
           <w:t xml:space="preserve">, </w:t>
         </w:r>
       </w:ins>
-      <w:del w:id="3" w:author="Hector Bahamonde" w:date="2020-09-10T18:53:00Z">
-        <w:r>
-          <w:rPr>
-            <w:rFonts w:ascii="Calibri" w:hAnsi="Calibri"/>
-            <w:lang w:val="es-ES_tradnl"/>
-          </w:rPr>
-          <w:delText xml:space="preserve"> y </w:delText>
-        </w:r>
-      </w:del>
       <w:r>
         <w:rPr>
           <w:rFonts w:ascii="Calibri" w:hAnsi="Calibri"/>
@@ -428,33 +382,13 @@
         </w:rPr>
         <w:t>un lápiz</w:t>
       </w:r>
-      <w:ins w:id="4" w:author="Hector Bahamonde" w:date="2020-09-10T18:53:00Z">
-        <w:r>
-          <w:rPr>
-            <w:rFonts w:ascii="Calibri" w:hAnsi="Calibri"/>
-            <w:lang w:val="es-ES_tradnl"/>
-          </w:rPr>
-          <w:t xml:space="preserve"> y en lo posible una calculadora </w:t>
-        </w:r>
-      </w:ins>
-      <w:del w:id="5" w:author="Hector Bahamonde" w:date="2020-09-10T18:53:00Z">
-        <w:r>
-          <w:rPr>
-            <w:rFonts w:ascii="Calibri" w:hAnsi="Calibri"/>
-            <w:lang w:val="es-ES_tradnl"/>
-          </w:rPr>
-          <w:delText xml:space="preserve">, para que vayas </w:delText>
-        </w:r>
-      </w:del>
-      <w:ins w:id="6" w:author="Hector Bahamonde" w:date="2020-09-10T18:53:00Z">
-        <w:r>
-          <w:rPr>
-            <w:rFonts w:ascii="Calibri" w:hAnsi="Calibri"/>
-            <w:lang w:val="es-ES_tradnl"/>
-          </w:rPr>
-          <w:t xml:space="preserve">para ir </w:t>
-        </w:r>
-      </w:ins>
+      <w:r>
+        <w:rPr>
+          <w:rFonts w:ascii="Calibri" w:hAnsi="Calibri"/>
+          <w:lang w:val="es-ES_tradnl"/>
+        </w:rPr>
+        <w:t xml:space="preserve"> y en lo posible una calculadora para ir </w:t>
+      </w:r>
       <w:r>
         <w:rPr>
           <w:rFonts w:ascii="Calibri" w:hAnsi="Calibri"/>
@@ -824,23 +758,7 @@
           <w:rFonts w:ascii="Calibri" w:hAnsi="Calibri"/>
           <w:lang w:val="es-ES_tradnl"/>
         </w:rPr>
-        <w:t xml:space="preserve">. </w:t>
-      </w:r>
-      <w:del w:id="7" w:author="Hector Bahamonde" w:date="2020-09-10T18:57:00Z">
-        <w:r>
-          <w:rPr>
-            <w:rFonts w:ascii="Calibri" w:hAnsi="Calibri"/>
-            <w:lang w:val="es-ES_tradnl"/>
-          </w:rPr>
-          <w:delText>Estos puntos serán parte de la ganancia de cada partido excepto por los puntos que ofrezca y sean aceptados por el votante</w:delText>
-        </w:r>
-      </w:del>
-      <w:r>
-        <w:rPr>
-          <w:rFonts w:ascii="Calibri" w:hAnsi="Calibri"/>
-          <w:lang w:val="es-ES_tradnl"/>
-        </w:rPr>
-        <w:t>Si el partido decide no ofrecer puntos o su oferta es rechazada por el votante, el partido se queda con esos 1000 puntos. Pero si decide ofrecer todos o parte de esos 1000 puntos, el partido pierde esos puntos.</w:t>
+        <w:t>. Si el partido decide no ofrecer puntos o su oferta es rechazada por el votante, el partido se queda con esos 1000 puntos. Pero si decide ofrecer todos o parte de esos 1000 puntos, el partido pierde esos puntos.</w:t>
       </w:r>
     </w:p>
     <w:p>
@@ -1157,23 +1075,7 @@
           <w:rFonts w:ascii="Calibri" w:hAnsi="Calibri"/>
           <w:lang w:val="es-ES_tradnl"/>
         </w:rPr>
-        <w:t xml:space="preserve">El partido A ofrece 500 puntos para mantener su votación a favor del partido A. El partido B le ha ofrecido </w:t>
-      </w:r>
-      <w:del w:id="8" w:author="Hector Bahamonde" w:date="2020-09-10T19:27:00Z">
-        <w:r>
-          <w:rPr>
-            <w:rFonts w:ascii="Calibri" w:hAnsi="Calibri"/>
-            <w:lang w:val="es-ES_tradnl"/>
-          </w:rPr>
-          <w:delText>1.000 puntos por cambia su</w:delText>
-        </w:r>
-      </w:del>
-      <w:r>
-        <w:rPr>
-          <w:rFonts w:ascii="Calibri" w:hAnsi="Calibri"/>
-          <w:lang w:val="es-ES_tradnl"/>
-        </w:rPr>
-        <w:t>1.000 puntos por cambiar su voto al partido B.</w:t>
+        <w:t>El partido A ofrece 500 puntos para mantener su votación a favor del partido A. El partido B le ha ofrecido 1.000 puntos por cambiar su voto al partido B.</w:t>
       </w:r>
     </w:p>
     <w:p>
@@ -1465,15 +1367,13 @@
         <w:rPr>
           <w:b/>
           <w:bCs/>
-          <w:highlight w:val="yellow"/>
-          <w:lang w:val="es-ES_tradnl"/>
-        </w:rPr>
-      </w:pPr>
-      <w:r>
-        <w:rPr>
-          <w:b/>
-          <w:bCs/>
-          <w:highlight w:val="yellow"/>
+          <w:lang w:val="es-ES_tradnl"/>
+        </w:rPr>
+      </w:pPr>
+      <w:r>
+        <w:rPr>
+          <w:b/>
+          <w:bCs/>
           <w:lang w:val="es-ES_tradnl"/>
         </w:rPr>
         <w:t>Usted</w:t>
@@ -1482,7 +1382,6 @@
         <w:rPr>
           <w:b/>
           <w:bCs/>
-          <w:highlight w:val="yellow"/>
           <w:lang w:val="es-ES_tradnl"/>
         </w:rPr>
         <w:t xml:space="preserve"> Es Votante</w:t>
@@ -1493,7 +1392,6 @@
         <w:pStyle w:val="BodyA"/>
         <w:jc w:val="both"/>
         <w:rPr>
-          <w:highlight w:val="yellow"/>
           <w:lang w:val="es-ES_tradnl"/>
         </w:rPr>
       </w:pPr>
@@ -1505,15 +1403,13 @@
         <w:rPr>
           <w:b/>
           <w:bCs/>
-          <w:highlight w:val="yellow"/>
-          <w:lang w:val="es-ES_tradnl"/>
-        </w:rPr>
-      </w:pPr>
-      <w:r>
-        <w:rPr>
-          <w:b/>
-          <w:bCs/>
-          <w:highlight w:val="yellow"/>
+          <w:lang w:val="es-ES_tradnl"/>
+        </w:rPr>
+      </w:pPr>
+      <w:r>
+        <w:rPr>
+          <w:b/>
+          <w:bCs/>
           <w:lang w:val="es-ES_tradnl"/>
         </w:rPr>
         <w:t>PANTALLA 1</w:t>
@@ -1524,7 +1420,6 @@
         <w:pStyle w:val="BodyA"/>
         <w:jc w:val="both"/>
         <w:rPr>
-          <w:highlight w:val="yellow"/>
           <w:lang w:val="es-ES_tradnl"/>
         </w:rPr>
       </w:pPr>
@@ -1533,13 +1428,11 @@
       <w:pPr>
         <w:pStyle w:val="BodyA"/>
         <w:rPr>
-          <w:highlight w:val="yellow"/>
-          <w:lang w:val="es-ES_tradnl"/>
-        </w:rPr>
-      </w:pPr>
-      <w:r>
-        <w:rPr>
-          <w:highlight w:val="yellow"/>
+          <w:lang w:val="es-ES_tradnl"/>
+        </w:rPr>
+      </w:pPr>
+      <w:r>
+        <w:rPr>
           <w:lang w:val="es-ES_tradnl"/>
         </w:rPr>
         <w:t xml:space="preserve">Usted es uno de los &lt;N&gt; votantes de la elección y es </w:t>
@@ -1548,7 +1441,6 @@
         <w:rPr>
           <w:b/>
           <w:bCs/>
-          <w:highlight w:val="yellow"/>
           <w:lang w:val="es-ES_tradnl"/>
         </w:rPr>
         <w:t xml:space="preserve">simpatizante del partido </w:t>
@@ -1559,7 +1451,6 @@
           <w:bCs/>
           <w:i/>
           <w:iCs/>
-          <w:highlight w:val="yellow"/>
           <w:lang w:val="es-ES_tradnl"/>
         </w:rPr>
         <w:t>&lt;</w:t>
@@ -1572,7 +1463,6 @@
           <w:bCs/>
           <w:i/>
           <w:iCs/>
-          <w:highlight w:val="yellow"/>
           <w:lang w:val="es-ES_tradnl"/>
         </w:rPr>
         <w:t>argmax</w:t>
@@ -1584,7 +1474,6 @@
           <w:bCs/>
           <w:i/>
           <w:iCs/>
-          <w:highlight w:val="yellow"/>
           <w:lang w:val="es-ES_tradnl"/>
         </w:rPr>
         <w:t>{</w:t>
@@ -1596,7 +1485,6 @@
           <w:bCs/>
           <w:i/>
           <w:iCs/>
-          <w:highlight w:val="yellow"/>
           <w:lang w:val="es-ES_tradnl"/>
         </w:rPr>
         <w:t>D-</w:t>
@@ -1607,7 +1495,6 @@
           <w:bCs/>
           <w:i/>
           <w:iCs/>
-          <w:highlight w:val="yellow"/>
           <w:lang w:val="es-ES_tradnl"/>
         </w:rPr>
         <w:t>2</w:t>
@@ -1618,7 +1505,6 @@
           <w:bCs/>
           <w:i/>
           <w:iCs/>
-          <w:highlight w:val="yellow"/>
           <w:lang w:val="es-ES_tradnl"/>
         </w:rPr>
         <w:t>0</w:t>
@@ -1629,7 +1515,6 @@
           <w:bCs/>
           <w:i/>
           <w:iCs/>
-          <w:highlight w:val="yellow"/>
           <w:lang w:val="de-DE"/>
         </w:rPr>
         <w:t>·</w:t>
@@ -1640,7 +1525,6 @@
           <w:bCs/>
           <w:i/>
           <w:iCs/>
-          <w:highlight w:val="yellow"/>
           <w:lang w:val="es-ES_tradnl"/>
         </w:rPr>
         <w:t xml:space="preserve">|x- </w:t>
@@ -1652,7 +1536,6 @@
           <w:bCs/>
           <w:i/>
           <w:iCs/>
-          <w:highlight w:val="yellow"/>
           <w:lang w:val="es-ES_tradnl"/>
         </w:rPr>
         <w:t>x</w:t>
@@ -1663,7 +1546,6 @@
           <w:bCs/>
           <w:i/>
           <w:iCs/>
-          <w:highlight w:val="yellow"/>
           <w:vertAlign w:val="subscript"/>
           <w:lang w:val="es-ES_tradnl"/>
         </w:rPr>
@@ -1676,7 +1558,6 @@
           <w:bCs/>
           <w:i/>
           <w:iCs/>
-          <w:highlight w:val="yellow"/>
           <w:lang w:val="es-ES_tradnl"/>
         </w:rPr>
         <w:t xml:space="preserve"> |,D-</w:t>
@@ -1687,7 +1568,6 @@
           <w:bCs/>
           <w:i/>
           <w:iCs/>
-          <w:highlight w:val="yellow"/>
           <w:lang w:val="es-ES_tradnl"/>
         </w:rPr>
         <w:t>2</w:t>
@@ -1698,7 +1578,6 @@
           <w:bCs/>
           <w:i/>
           <w:iCs/>
-          <w:highlight w:val="yellow"/>
           <w:lang w:val="es-ES_tradnl"/>
         </w:rPr>
         <w:t>0</w:t>
@@ -1709,7 +1588,6 @@
           <w:bCs/>
           <w:i/>
           <w:iCs/>
-          <w:highlight w:val="yellow"/>
           <w:lang w:val="de-DE"/>
         </w:rPr>
         <w:t>·</w:t>
@@ -1720,7 +1598,6 @@
           <w:bCs/>
           <w:i/>
           <w:iCs/>
-          <w:highlight w:val="yellow"/>
           <w:lang w:val="es-ES_tradnl"/>
         </w:rPr>
         <w:t xml:space="preserve">|x- </w:t>
@@ -1732,7 +1609,6 @@
           <w:bCs/>
           <w:i/>
           <w:iCs/>
-          <w:highlight w:val="yellow"/>
           <w:lang w:val="es-ES_tradnl"/>
         </w:rPr>
         <w:t>x</w:t>
@@ -1743,7 +1619,6 @@
           <w:bCs/>
           <w:i/>
           <w:iCs/>
-          <w:highlight w:val="yellow"/>
           <w:vertAlign w:val="subscript"/>
           <w:lang w:val="es-ES_tradnl"/>
         </w:rPr>
@@ -1756,21 +1631,18 @@
           <w:bCs/>
           <w:i/>
           <w:iCs/>
-          <w:highlight w:val="yellow"/>
           <w:lang w:val="es-ES_tradnl"/>
         </w:rPr>
         <w:t xml:space="preserve"> |}&gt;</w:t>
       </w:r>
       <w:r>
         <w:rPr>
-          <w:highlight w:val="yellow"/>
           <w:lang w:val="es-ES_tradnl"/>
         </w:rPr>
         <w:t xml:space="preserve">. En particular, </w:t>
       </w:r>
       <w:r>
         <w:rPr>
-          <w:highlight w:val="yellow"/>
           <w:lang w:val="es-ES_tradnl"/>
         </w:rPr>
         <w:t>usted gana</w:t>
@@ -1780,7 +1652,6 @@
       <w:pPr>
         <w:pStyle w:val="BodyA"/>
         <w:rPr>
-          <w:highlight w:val="yellow"/>
           <w:lang w:val="es-ES_tradnl"/>
         </w:rPr>
       </w:pPr>
@@ -1817,7 +1688,6 @@
               <w:jc w:val="both"/>
               <w:rPr>
                 <w:rFonts w:ascii="Calibri" w:hAnsi="Calibri"/>
-                <w:highlight w:val="yellow"/>
                 <w:lang w:val="es-ES_tradnl"/>
               </w:rPr>
             </w:pPr>
@@ -1827,7 +1697,6 @@
                 <w:bCs/>
                 <w:i/>
                 <w:iCs/>
-                <w:highlight w:val="yellow"/>
                 <w:lang w:val="es-ES_tradnl"/>
               </w:rPr>
               <w:t>&lt;D-</w:t>
@@ -1838,7 +1707,6 @@
                 <w:bCs/>
                 <w:i/>
                 <w:iCs/>
-                <w:highlight w:val="yellow"/>
                 <w:lang w:val="es-ES_tradnl"/>
               </w:rPr>
               <w:t>2</w:t>
@@ -1849,7 +1717,6 @@
                 <w:bCs/>
                 <w:i/>
                 <w:iCs/>
-                <w:highlight w:val="yellow"/>
                 <w:lang w:val="es-ES_tradnl"/>
               </w:rPr>
               <w:t>0</w:t>
@@ -1860,7 +1727,6 @@
                 <w:bCs/>
                 <w:i/>
                 <w:iCs/>
-                <w:highlight w:val="yellow"/>
                 <w:lang w:val="de-DE"/>
               </w:rPr>
               <w:t>·</w:t>
@@ -1871,7 +1737,6 @@
                 <w:bCs/>
                 <w:i/>
                 <w:iCs/>
-                <w:highlight w:val="yellow"/>
                 <w:lang w:val="es-ES_tradnl"/>
               </w:rPr>
               <w:t xml:space="preserve">|x- </w:t>
@@ -1883,7 +1748,6 @@
                 <w:bCs/>
                 <w:i/>
                 <w:iCs/>
-                <w:highlight w:val="yellow"/>
                 <w:lang w:val="es-ES_tradnl"/>
               </w:rPr>
               <w:t>x</w:t>
@@ -1894,7 +1758,6 @@
                 <w:bCs/>
                 <w:i/>
                 <w:iCs/>
-                <w:highlight w:val="yellow"/>
                 <w:vertAlign w:val="subscript"/>
                 <w:lang w:val="es-ES_tradnl"/>
               </w:rPr>
@@ -1907,7 +1770,6 @@
                 <w:bCs/>
                 <w:i/>
                 <w:iCs/>
-                <w:highlight w:val="yellow"/>
                 <w:lang w:val="es-ES_tradnl"/>
               </w:rPr>
               <w:t xml:space="preserve"> |&gt; </w:t>
@@ -1915,7 +1777,6 @@
             <w:r>
               <w:rPr>
                 <w:rFonts w:ascii="Calibri" w:hAnsi="Calibri"/>
-                <w:highlight w:val="yellow"/>
                 <w:lang w:val="es-ES_tradnl"/>
               </w:rPr>
               <w:t>puntos si gana el partido A</w:t>
@@ -1945,7 +1806,6 @@
               <w:jc w:val="both"/>
               <w:rPr>
                 <w:rFonts w:ascii="Calibri" w:hAnsi="Calibri"/>
-                <w:highlight w:val="yellow"/>
                 <w:lang w:val="es-ES_tradnl"/>
               </w:rPr>
             </w:pPr>
@@ -1955,7 +1815,6 @@
                 <w:bCs/>
                 <w:i/>
                 <w:iCs/>
-                <w:highlight w:val="yellow"/>
                 <w:lang w:val="es-ES_tradnl"/>
               </w:rPr>
               <w:t>&lt;D-</w:t>
@@ -1966,7 +1825,6 @@
                 <w:bCs/>
                 <w:i/>
                 <w:iCs/>
-                <w:highlight w:val="yellow"/>
                 <w:lang w:val="es-ES_tradnl"/>
               </w:rPr>
               <w:t>2</w:t>
@@ -1977,7 +1835,6 @@
                 <w:bCs/>
                 <w:i/>
                 <w:iCs/>
-                <w:highlight w:val="yellow"/>
                 <w:lang w:val="es-ES_tradnl"/>
               </w:rPr>
               <w:t>0</w:t>
@@ -1988,7 +1845,6 @@
                 <w:bCs/>
                 <w:i/>
                 <w:iCs/>
-                <w:highlight w:val="yellow"/>
                 <w:lang w:val="de-DE"/>
               </w:rPr>
               <w:t>·</w:t>
@@ -1999,7 +1855,6 @@
                 <w:bCs/>
                 <w:i/>
                 <w:iCs/>
-                <w:highlight w:val="yellow"/>
                 <w:lang w:val="es-ES_tradnl"/>
               </w:rPr>
               <w:t xml:space="preserve">|x- </w:t>
@@ -2011,7 +1866,6 @@
                 <w:bCs/>
                 <w:i/>
                 <w:iCs/>
-                <w:highlight w:val="yellow"/>
                 <w:lang w:val="es-ES_tradnl"/>
               </w:rPr>
               <w:t>x</w:t>
@@ -2022,7 +1876,6 @@
                 <w:bCs/>
                 <w:i/>
                 <w:iCs/>
-                <w:highlight w:val="yellow"/>
                 <w:vertAlign w:val="subscript"/>
                 <w:lang w:val="es-ES_tradnl"/>
               </w:rPr>
@@ -2035,7 +1888,6 @@
                 <w:bCs/>
                 <w:i/>
                 <w:iCs/>
-                <w:highlight w:val="yellow"/>
                 <w:lang w:val="es-ES_tradnl"/>
               </w:rPr>
               <w:t xml:space="preserve"> |&gt; </w:t>
@@ -2043,7 +1895,6 @@
             <w:r>
               <w:rPr>
                 <w:rFonts w:ascii="Calibri" w:hAnsi="Calibri"/>
-                <w:highlight w:val="yellow"/>
                 <w:lang w:val="es-ES_tradnl"/>
               </w:rPr>
               <w:t>puntos si gana el partido B</w:t>
@@ -2057,7 +1908,6 @@
         <w:pStyle w:val="BodyA"/>
         <w:jc w:val="both"/>
         <w:rPr>
-          <w:highlight w:val="yellow"/>
           <w:lang w:val="es-ES_tradnl"/>
         </w:rPr>
       </w:pPr>
@@ -2067,13 +1917,11 @@
         <w:pStyle w:val="BodyA"/>
         <w:jc w:val="both"/>
         <w:rPr>
-          <w:highlight w:val="yellow"/>
-          <w:lang w:val="es-ES_tradnl"/>
-        </w:rPr>
-      </w:pPr>
-      <w:r>
-        <w:rPr>
-          <w:highlight w:val="yellow"/>
+          <w:lang w:val="es-ES_tradnl"/>
+        </w:rPr>
+      </w:pPr>
+      <w:r>
+        <w:rPr>
           <w:lang w:val="es-ES_tradnl"/>
         </w:rPr>
         <w:t xml:space="preserve">De los otros </w:t>
@@ -2082,14 +1930,12 @@
         <w:rPr>
           <w:b/>
           <w:bCs/>
-          <w:highlight w:val="yellow"/>
           <w:lang w:val="es-ES_tradnl"/>
         </w:rPr>
         <w:t>&lt;N-1&gt;</w:t>
       </w:r>
       <w:r>
         <w:rPr>
-          <w:highlight w:val="yellow"/>
           <w:lang w:val="es-ES_tradnl"/>
         </w:rPr>
         <w:t xml:space="preserve"> votantes,</w:t>
@@ -2100,7 +1946,6 @@
         <w:pStyle w:val="BodyA"/>
         <w:jc w:val="center"/>
         <w:rPr>
-          <w:highlight w:val="yellow"/>
           <w:lang w:val="es-ES_tradnl"/>
         </w:rPr>
       </w:pPr>
@@ -2136,7 +1981,6 @@
               </w:pBdr>
               <w:jc w:val="both"/>
               <w:rPr>
-                <w:highlight w:val="yellow"/>
                 <w:lang w:val="es-ES_tradnl"/>
               </w:rPr>
             </w:pPr>
@@ -2145,7 +1989,6 @@
               <w:rPr>
                 <w:b/>
                 <w:bCs/>
-                <w:highlight w:val="yellow"/>
                 <w:lang w:val="es-ES_tradnl"/>
               </w:rPr>
               <w:t>n</w:t>
@@ -2154,7 +1997,6 @@
               <w:rPr>
                 <w:b/>
                 <w:bCs/>
-                <w:highlight w:val="yellow"/>
                 <w:vertAlign w:val="subscript"/>
                 <w:lang w:val="es-ES_tradnl"/>
               </w:rPr>
@@ -2165,7 +2007,6 @@
               <w:rPr>
                 <w:b/>
                 <w:bCs/>
-                <w:highlight w:val="yellow"/>
                 <w:lang w:val="es-ES_tradnl"/>
               </w:rPr>
               <w:t xml:space="preserve"> vota</w:t>
@@ -2174,7 +2015,6 @@
               <w:rPr>
                 <w:b/>
                 <w:bCs/>
-                <w:highlight w:val="yellow"/>
                 <w:lang w:val="es-ES_tradnl"/>
               </w:rPr>
               <w:t>rán</w:t>
@@ -2183,7 +2023,6 @@
               <w:rPr>
                 <w:b/>
                 <w:bCs/>
-                <w:highlight w:val="yellow"/>
                 <w:lang w:val="es-ES_tradnl"/>
               </w:rPr>
               <w:t xml:space="preserve"> </w:t>
@@ -2192,7 +2031,6 @@
               <w:rPr>
                 <w:b/>
                 <w:bCs/>
-                <w:highlight w:val="yellow"/>
                 <w:lang w:val="es-ES_tradnl"/>
               </w:rPr>
               <w:t xml:space="preserve">por el candidato del </w:t>
@@ -2201,7 +2039,6 @@
               <w:rPr>
                 <w:b/>
                 <w:bCs/>
-                <w:highlight w:val="yellow"/>
                 <w:lang w:val="es-ES_tradnl"/>
               </w:rPr>
               <w:t>partido A</w:t>
@@ -2230,7 +2067,6 @@
               </w:pBdr>
               <w:jc w:val="both"/>
               <w:rPr>
-                <w:highlight w:val="yellow"/>
                 <w:lang w:val="es-ES_tradnl"/>
               </w:rPr>
             </w:pPr>
@@ -2239,7 +2075,6 @@
               <w:rPr>
                 <w:b/>
                 <w:bCs/>
-                <w:highlight w:val="yellow"/>
                 <w:lang w:val="es-ES_tradnl"/>
               </w:rPr>
               <w:t>n</w:t>
@@ -2248,7 +2083,6 @@
               <w:rPr>
                 <w:b/>
                 <w:bCs/>
-                <w:highlight w:val="yellow"/>
                 <w:vertAlign w:val="subscript"/>
                 <w:lang w:val="es-ES_tradnl"/>
               </w:rPr>
@@ -2259,7 +2093,6 @@
               <w:rPr>
                 <w:b/>
                 <w:bCs/>
-                <w:highlight w:val="yellow"/>
                 <w:lang w:val="es-ES_tradnl"/>
               </w:rPr>
               <w:t xml:space="preserve"> votarán por el candidato del partido B</w:t>
@@ -2273,7 +2106,6 @@
         <w:pStyle w:val="BodyA"/>
         <w:jc w:val="both"/>
         <w:rPr>
-          <w:highlight w:val="yellow"/>
           <w:lang w:val="es-ES_tradnl"/>
         </w:rPr>
       </w:pPr>
@@ -2283,7 +2115,6 @@
         <w:pStyle w:val="BodyA"/>
         <w:jc w:val="both"/>
         <w:rPr>
-          <w:highlight w:val="yellow"/>
           <w:lang w:val="es-ES_tradnl"/>
         </w:rPr>
       </w:pPr>
@@ -2292,13 +2123,11 @@
       <w:pPr>
         <w:pStyle w:val="BodyA"/>
         <w:rPr>
-          <w:highlight w:val="yellow"/>
-          <w:lang w:val="es-ES_tradnl"/>
-        </w:rPr>
-      </w:pPr>
-      <w:r>
-        <w:rPr>
-          <w:highlight w:val="yellow"/>
+          <w:lang w:val="es-ES_tradnl"/>
+        </w:rPr>
+      </w:pPr>
+      <w:r>
+        <w:rPr>
           <w:lang w:val="es-ES_tradnl"/>
         </w:rPr>
         <w:t xml:space="preserve">Con relación a los partidos políticos, el partido ganador obtiene 2.400 puntos, y ellos pueden darle puntos para que vote por ellos. Cada partido tiene </w:t>
@@ -2307,7 +2136,6 @@
         <w:rPr>
           <w:b/>
           <w:bCs/>
-          <w:highlight w:val="yellow"/>
           <w:lang w:val="es-ES_tradnl"/>
         </w:rPr>
         <w:t xml:space="preserve">hasta </w:t>
@@ -2318,7 +2146,6 @@
           <w:bCs/>
           <w:i/>
           <w:iCs/>
-          <w:highlight w:val="yellow"/>
           <w:lang w:val="es-ES_tradnl"/>
         </w:rPr>
         <w:t>&lt;P</w:t>
@@ -2329,7 +2156,6 @@
           <w:bCs/>
           <w:i/>
           <w:iCs/>
-          <w:highlight w:val="yellow"/>
           <w:lang w:val="de-DE"/>
         </w:rPr>
         <w:t>·</w:t>
@@ -2340,7 +2166,6 @@
           <w:bCs/>
           <w:i/>
           <w:iCs/>
-          <w:highlight w:val="yellow"/>
           <w:lang w:val="es-ES_tradnl"/>
         </w:rPr>
         <w:t>E&gt;</w:t>
@@ -2349,14 +2174,12 @@
         <w:rPr>
           <w:b/>
           <w:bCs/>
-          <w:highlight w:val="yellow"/>
           <w:lang w:val="es-ES_tradnl"/>
         </w:rPr>
         <w:t xml:space="preserve"> puntos para ofrecer</w:t>
       </w:r>
       <w:r>
         <w:rPr>
-          <w:highlight w:val="yellow"/>
           <w:lang w:val="es-ES_tradnl"/>
         </w:rPr>
         <w:t>.</w:t>
@@ -2366,7 +2189,6 @@
       <w:pPr>
         <w:pStyle w:val="BodyA"/>
         <w:rPr>
-          <w:highlight w:val="yellow"/>
           <w:lang w:val="es-ES"/>
         </w:rPr>
       </w:pPr>
@@ -2376,7 +2198,6 @@
         <w:pStyle w:val="BodyA"/>
         <w:jc w:val="both"/>
         <w:rPr>
-          <w:highlight w:val="yellow"/>
           <w:lang w:val="es-ES_tradnl"/>
         </w:rPr>
       </w:pPr>
@@ -2390,7 +2211,6 @@
       </w:pPr>
       <w:r>
         <w:rPr>
-          <w:highlight w:val="yellow"/>
           <w:lang w:val="pt-PT"/>
         </w:rPr>
         <w:t xml:space="preserve">A </w:t>
@@ -2398,14 +2218,12 @@
       <w:proofErr w:type="spellStart"/>
       <w:r>
         <w:rPr>
-          <w:highlight w:val="yellow"/>
           <w:lang w:val="pt-PT"/>
         </w:rPr>
         <w:t>continuaci</w:t>
       </w:r>
       <w:r>
         <w:rPr>
-          <w:highlight w:val="yellow"/>
           <w:lang w:val="es-ES_tradnl"/>
         </w:rPr>
         <w:t>ón</w:t>
@@ -2413,7 +2231,6 @@
       <w:proofErr w:type="spellEnd"/>
       <w:r>
         <w:rPr>
-          <w:highlight w:val="yellow"/>
           <w:lang w:val="es-ES_tradnl"/>
         </w:rPr>
         <w:t xml:space="preserve">, recibirás ofertas de los partidos. Recuerda, puede </w:t>
@@ -2421,7 +2238,6 @@
       <w:proofErr w:type="spellStart"/>
       <w:r>
         <w:rPr>
-          <w:highlight w:val="yellow"/>
           <w:lang w:val="es-ES_tradnl"/>
         </w:rPr>
         <w:t>tambi</w:t>
@@ -2429,23 +2245,15 @@
       <w:proofErr w:type="spellEnd"/>
       <w:r>
         <w:rPr>
-          <w:highlight w:val="yellow"/>
           <w:lang w:val="fr-FR"/>
         </w:rPr>
         <w:t>é</w:t>
       </w:r>
       <w:r>
         <w:rPr>
-          <w:highlight w:val="yellow"/>
-          <w:lang w:val="es-ES_tradnl"/>
-        </w:rPr>
-        <w:t>n darse el caso donde no reciba ofertas.</w:t>
-      </w:r>
-      <w:r>
-        <w:rPr>
-          <w:lang w:val="es-ES_tradnl"/>
-        </w:rPr>
-        <w:t xml:space="preserve"> </w:t>
+          <w:lang w:val="es-ES_tradnl"/>
+        </w:rPr>
+        <w:t xml:space="preserve">n darse el caso donde no reciba ofertas. </w:t>
       </w:r>
     </w:p>
     <w:p>
@@ -2880,15 +2688,9 @@
         <w:rPr>
           <w:lang w:val="es-ES_tradnl"/>
         </w:rPr>
-        <w:t xml:space="preserve">El partido </w:t>
+        <w:t>El partido polí</w:t>
       </w:r>
       <w:proofErr w:type="spellStart"/>
-      <w:r>
-        <w:rPr>
-          <w:lang w:val="es-ES_tradnl"/>
-        </w:rPr>
-        <w:t>polí</w:t>
-      </w:r>
       <w:r>
         <w:rPr>
           <w:lang w:val="it-IT"/>
@@ -2942,17 +2744,11 @@
         <w:rPr>
           <w:lang w:val="es-ES_tradnl"/>
         </w:rPr>
-        <w:t xml:space="preserve">El partido </w:t>
+        <w:t>El partido polí</w:t>
       </w:r>
       <w:proofErr w:type="spellStart"/>
       <w:r>
         <w:rPr>
-          <w:lang w:val="es-ES_tradnl"/>
-        </w:rPr>
-        <w:t>polí</w:t>
-      </w:r>
-      <w:r>
-        <w:rPr>
           <w:lang w:val="it-IT"/>
         </w:rPr>
         <w:t>tico</w:t>
@@ -3006,34 +2802,7 @@
         <w:rPr>
           <w:lang w:val="pt-PT"/>
         </w:rPr>
-        <w:t xml:space="preserve"> </w:t>
-      </w:r>
-      <w:commentRangeStart w:id="9"/>
-      <w:r>
-        <w:rPr>
-          <w:lang w:val="pt-PT"/>
-        </w:rPr>
-        <w:t>voto</w:t>
-      </w:r>
-      <w:commentRangeEnd w:id="9"/>
-      <w:r>
-        <w:rPr>
-          <w:rStyle w:val="CommentReference"/>
-          <w:rFonts w:ascii="Times New Roman" w:hAnsi="Times New Roman" w:cs="Times New Roman"/>
-          <w:color w:val="auto"/>
-          <w14:textOutline w14:w="0" w14:cap="rnd" w14:cmpd="sng" w14:algn="ctr">
-            <w14:noFill/>
-            <w14:prstDash w14:val="solid"/>
-            <w14:bevel/>
-          </w14:textOutline>
-        </w:rPr>
-        <w:commentReference w:id="9"/>
-      </w:r>
-      <w:r>
-        <w:rPr>
-          <w:lang w:val="pt-PT"/>
-        </w:rPr>
-        <w:t>.</w:t>
+        <w:t xml:space="preserve"> voto.</w:t>
       </w:r>
     </w:p>
     <w:p>
@@ -3402,7 +3171,6 @@
         </w:rPr>
         <w:t xml:space="preserve">&gt; </w:t>
       </w:r>
-      <w:commentRangeStart w:id="10"/>
       <w:r>
         <w:rPr>
           <w:lang w:val="es-ES_tradnl"/>
@@ -3428,77 +3196,55 @@
           <w:iCs/>
           <w:lang w:val="es-ES_tradnl"/>
         </w:rPr>
+        <w:t xml:space="preserve"> I</w:t>
+      </w:r>
+      <w:r>
+        <w:rPr>
+          <w:i/>
+          <w:iCs/>
+          <w:vertAlign w:val="subscript"/>
+          <w:lang w:val="es-ES_tradnl"/>
+        </w:rPr>
+        <w:t>A</w:t>
+      </w:r>
+      <w:r>
+        <w:rPr>
+          <w:i/>
+          <w:iCs/>
+          <w:lang w:val="de-DE"/>
+        </w:rPr>
+        <w:t>·</w:t>
+      </w:r>
+      <w:proofErr w:type="spellStart"/>
+      <w:r>
+        <w:rPr>
+          <w:i/>
+          <w:iCs/>
+          <w:lang w:val="es-ES_tradnl"/>
+        </w:rPr>
+        <w:t>s</w:t>
+      </w:r>
+      <w:r>
+        <w:rPr>
+          <w:i/>
+          <w:iCs/>
+          <w:vertAlign w:val="subscript"/>
+          <w:lang w:val="es-ES_tradnl"/>
+        </w:rPr>
+        <w:t>A</w:t>
+      </w:r>
+      <w:proofErr w:type="spellEnd"/>
+      <w:r>
+        <w:rPr>
+          <w:lang w:val="es-ES_tradnl"/>
+        </w:rPr>
         <w:t xml:space="preserve"> </w:t>
       </w:r>
       <w:r>
         <w:rPr>
-          <w:i/>
-          <w:iCs/>
-          <w:lang w:val="es-ES_tradnl"/>
-        </w:rPr>
-        <w:t>I</w:t>
-      </w:r>
-      <w:r>
-        <w:rPr>
-          <w:i/>
-          <w:iCs/>
-          <w:vertAlign w:val="subscript"/>
-          <w:lang w:val="es-ES_tradnl"/>
-        </w:rPr>
-        <w:t>A</w:t>
-      </w:r>
-      <w:r>
-        <w:rPr>
-          <w:i/>
-          <w:iCs/>
-          <w:lang w:val="de-DE"/>
-        </w:rPr>
-        <w:t>·</w:t>
-      </w:r>
-      <w:proofErr w:type="spellStart"/>
-      <w:r>
-        <w:rPr>
-          <w:i/>
-          <w:iCs/>
-          <w:lang w:val="es-ES_tradnl"/>
-        </w:rPr>
-        <w:t>s</w:t>
-      </w:r>
-      <w:r>
-        <w:rPr>
-          <w:i/>
-          <w:iCs/>
-          <w:vertAlign w:val="subscript"/>
-          <w:lang w:val="es-ES_tradnl"/>
-        </w:rPr>
-        <w:t>A</w:t>
-      </w:r>
-      <w:proofErr w:type="spellEnd"/>
-      <w:r>
-        <w:rPr>
-          <w:lang w:val="es-ES_tradnl"/>
-        </w:rPr>
-        <w:t xml:space="preserve"> </w:t>
-      </w:r>
-      <w:r>
-        <w:rPr>
           <w:lang w:val="es-ES_tradnl"/>
         </w:rPr>
         <w:t>&gt; puntos que aceptó a cambio de su voto</w:t>
-      </w:r>
-      <w:commentRangeEnd w:id="10"/>
-      <w:r>
-        <w:rPr>
-          <w:rStyle w:val="CommentReference"/>
-          <w:rFonts w:ascii="Times New Roman" w:hAnsi="Times New Roman" w:cs="Times New Roman"/>
-          <w:color w:val="auto"/>
-          <w14:textOutline w14:w="0" w14:cap="rnd" w14:cmpd="sng" w14:algn="ctr">
-            <w14:noFill/>
-            <w14:prstDash w14:val="solid"/>
-            <w14:bevel/>
-          </w14:textOutline>
-        </w:rPr>
-        <w:commentReference w:id="10"/>
       </w:r>
       <w:r>
         <w:rPr>
@@ -3536,7 +3282,7 @@
           <w:lang w:val="es-ES"/>
         </w:rPr>
         <w:sectPr>
-          <w:headerReference w:type="default" r:id="rId13"/>
+          <w:headerReference w:type="default" r:id="rId9"/>
           <w:pgSz w:w="12240" w:h="15840"/>
           <w:pgMar w:top="1440" w:right="1440" w:bottom="1440" w:left="1440" w:header="708" w:footer="708" w:gutter="0"/>
           <w:cols w:space="720"/>
@@ -4651,27 +4397,6 @@
         </w:rPr>
         <w:t xml:space="preserve"> en el recuadro cuántos puntos desea pagar por el voto: </w:t>
       </w:r>
-      <w:commentRangeStart w:id="11"/>
-      <w:r>
-        <w:rPr>
-          <w:lang w:val="es-ES_tradnl"/>
-        </w:rPr>
-        <w:t xml:space="preserve">RECUADRO AQUI. </w:t>
-      </w:r>
-      <w:commentRangeEnd w:id="11"/>
-      <w:r>
-        <w:rPr>
-          <w:rStyle w:val="CommentReference"/>
-          <w:rFonts w:ascii="Times New Roman" w:hAnsi="Times New Roman" w:cs="Times New Roman"/>
-          <w:color w:val="auto"/>
-          <w14:textOutline w14:w="0" w14:cap="rnd" w14:cmpd="sng" w14:algn="ctr">
-            <w14:noFill/>
-            <w14:prstDash w14:val="solid"/>
-            <w14:bevel/>
-          </w14:textOutline>
-        </w:rPr>
-        <w:commentReference w:id="11"/>
-      </w:r>
     </w:p>
     <w:p>
       <w:pPr>
@@ -4738,36 +4463,32 @@
         </w:rPr>
         <w:t>Esperando que el votante tome su decisión.</w:t>
       </w:r>
-      <w:ins w:id="12" w:author="Hector Bahamonde" w:date="2020-09-10T19:01:00Z">
-        <w:r>
-          <w:rPr>
-            <w:lang w:val="es-ES_tradnl"/>
-          </w:rPr>
-          <w:t xml:space="preserve"> </w:t>
-        </w:r>
-        <w:r>
-          <w:rPr>
-            <w:lang w:val="es-ES"/>
-          </w:rPr>
-          <w:t xml:space="preserve">Haga </w:t>
-        </w:r>
-        <w:proofErr w:type="spellStart"/>
-        <w:proofErr w:type="gramStart"/>
-        <w:r>
-          <w:rPr>
-            <w:lang w:val="es-ES"/>
-          </w:rPr>
-          <w:t>click</w:t>
-        </w:r>
-        <w:proofErr w:type="spellEnd"/>
-        <w:proofErr w:type="gramEnd"/>
-        <w:r>
-          <w:rPr>
-            <w:lang w:val="es-ES"/>
-          </w:rPr>
-          <w:t xml:space="preserve"> abajo.</w:t>
-        </w:r>
-      </w:ins>
+      <w:r>
+        <w:rPr>
+          <w:lang w:val="es-ES_tradnl"/>
+        </w:rPr>
+        <w:t xml:space="preserve"> </w:t>
+      </w:r>
+      <w:r>
+        <w:rPr>
+          <w:lang w:val="es-ES"/>
+        </w:rPr>
+        <w:t xml:space="preserve">Haga </w:t>
+      </w:r>
+      <w:proofErr w:type="spellStart"/>
+      <w:r>
+        <w:rPr>
+          <w:lang w:val="es-ES"/>
+        </w:rPr>
+        <w:t>click</w:t>
+      </w:r>
+      <w:proofErr w:type="spellEnd"/>
+      <w:r>
+        <w:rPr>
+          <w:lang w:val="es-ES"/>
+        </w:rPr>
+        <w:t xml:space="preserve"> abajo.</w:t>
+      </w:r>
     </w:p>
     <w:p>
       <w:pPr>
@@ -4802,14 +4523,6 @@
           <w:lang w:val="es-ES_tradnl"/>
         </w:rPr>
       </w:pPr>
-      <w:del w:id="13" w:author="Hector Bahamonde" w:date="2020-09-10T19:11:00Z">
-        <w:r>
-          <w:rPr>
-            <w:lang w:val="es-ES_tradnl"/>
-          </w:rPr>
-          <w:delText xml:space="preserve">El votante optó por el candidato del partido </w:delText>
-        </w:r>
-      </w:del>
       <w:r>
         <w:rPr>
           <w:lang w:val="es-ES_tradnl"/>
@@ -5214,23 +4927,7 @@
           <w:bCs/>
           <w:lang w:val="es-ES_tradnl"/>
         </w:rPr>
-        <w:t>votante</w:t>
-      </w:r>
-      <w:r>
-        <w:rPr>
-          <w:b/>
-          <w:bCs/>
-          <w:lang w:val="es-ES_tradnl"/>
-        </w:rPr>
-        <w:t xml:space="preserve">, </w:t>
-      </w:r>
-      <w:r>
-        <w:rPr>
-          <w:b/>
-          <w:bCs/>
-          <w:lang w:val="es-ES_tradnl"/>
-        </w:rPr>
-        <w:t>partido A o partido B</w:t>
+        <w:t>votante, partido A o partido B</w:t>
       </w:r>
       <w:r>
         <w:rPr>
@@ -5322,14 +5019,6 @@
           <w:lang w:val="es-ES_tradnl"/>
         </w:rPr>
       </w:pPr>
-      <w:del w:id="14" w:author="Hector Bahamonde" w:date="2020-09-10T19:00:00Z">
-        <w:r>
-          <w:rPr>
-            <w:lang w:val="es-ES_tradnl"/>
-          </w:rPr>
-          <w:delText>Si usted es votante, le informaremos cuantos puntos</w:delText>
-        </w:r>
-      </w:del>
       <w:r>
         <w:rPr>
           <w:lang w:val="es-ES_tradnl"/>
@@ -5378,40 +5067,11 @@
           <w:lang w:val="es-ES_tradnl"/>
         </w:rPr>
       </w:pPr>
-      <w:commentRangeStart w:id="15"/>
-      <w:r>
-        <w:rPr>
-          <w:lang w:val="es-ES_tradnl"/>
-        </w:rPr>
-        <w:t xml:space="preserve">Le recomendamos tener a mano un lápiz y un papel y en lo posible una calculadora, </w:t>
-      </w:r>
-      <w:del w:id="16" w:author="Hector Bahamonde" w:date="2020-09-10T18:51:00Z">
-        <w:r>
-          <w:rPr>
-            <w:lang w:val="es-ES_tradnl"/>
-          </w:rPr>
-          <w:delText xml:space="preserve">, en caso de que quiera tomar </w:delText>
-        </w:r>
-      </w:del>
-      <w:r>
-        <w:rPr>
-          <w:lang w:val="es-ES_tradnl"/>
-        </w:rPr>
-        <w:t>para ir tomando nota de ciertos datos que le entregaremos.</w:t>
-      </w:r>
-      <w:commentRangeEnd w:id="15"/>
-      <w:r>
-        <w:rPr>
-          <w:rStyle w:val="CommentReference"/>
-          <w:rFonts w:ascii="Times New Roman" w:hAnsi="Times New Roman" w:cs="Times New Roman"/>
-          <w:color w:val="auto"/>
-          <w14:textOutline w14:w="0" w14:cap="rnd" w14:cmpd="sng" w14:algn="ctr">
-            <w14:noFill/>
-            <w14:prstDash w14:val="solid"/>
-            <w14:bevel/>
-          </w14:textOutline>
-        </w:rPr>
-        <w:commentReference w:id="15"/>
+      <w:r>
+        <w:rPr>
+          <w:lang w:val="es-ES_tradnl"/>
+        </w:rPr>
+        <w:t>Le recomendamos tener a mano un lápiz y un papel y en lo posible una calculadora, para ir tomando nota de ciertos datos que le entregaremos.</w:t>
       </w:r>
     </w:p>
     <w:p>
@@ -5421,7 +5081,7 @@
           <w:lang w:val="es-ES_tradnl"/>
         </w:rPr>
         <w:sectPr>
-          <w:headerReference w:type="default" r:id="rId14"/>
+          <w:headerReference w:type="default" r:id="rId10"/>
           <w:pgSz w:w="12240" w:h="15840"/>
           <w:pgMar w:top="1440" w:right="1440" w:bottom="1440" w:left="1440" w:header="708" w:footer="708" w:gutter="0"/>
           <w:cols w:space="720"/>
@@ -5522,7 +5182,7 @@
         </w:rPr>
         <w:t>e recomendamos tener una hoja de papel</w:t>
       </w:r>
-      <w:ins w:id="17" w:author="Hector Bahamonde" w:date="2020-09-10T18:53:00Z">
+      <w:ins w:id="1" w:author="Hector Bahamonde" w:date="2020-09-10T18:53:00Z">
         <w:r>
           <w:rPr>
             <w:rFonts w:ascii="Calibri" w:hAnsi="Calibri"/>
@@ -5531,15 +5191,6 @@
           <w:t xml:space="preserve">, </w:t>
         </w:r>
       </w:ins>
-      <w:del w:id="18" w:author="Hector Bahamonde" w:date="2020-09-10T18:53:00Z">
-        <w:r>
-          <w:rPr>
-            <w:rFonts w:ascii="Calibri" w:hAnsi="Calibri"/>
-            <w:lang w:val="es-ES_tradnl"/>
-          </w:rPr>
-          <w:delText xml:space="preserve"> y </w:delText>
-        </w:r>
-      </w:del>
       <w:r>
         <w:rPr>
           <w:rFonts w:ascii="Calibri" w:hAnsi="Calibri"/>
@@ -5547,33 +5198,13 @@
         </w:rPr>
         <w:t>un lápiz</w:t>
       </w:r>
-      <w:ins w:id="19" w:author="Hector Bahamonde" w:date="2020-09-10T18:53:00Z">
-        <w:r>
-          <w:rPr>
-            <w:rFonts w:ascii="Calibri" w:hAnsi="Calibri"/>
-            <w:lang w:val="es-ES_tradnl"/>
-          </w:rPr>
-          <w:t xml:space="preserve"> y en lo posible una calculadora </w:t>
-        </w:r>
-      </w:ins>
-      <w:del w:id="20" w:author="Hector Bahamonde" w:date="2020-09-10T18:53:00Z">
-        <w:r>
-          <w:rPr>
-            <w:rFonts w:ascii="Calibri" w:hAnsi="Calibri"/>
-            <w:lang w:val="es-ES_tradnl"/>
-          </w:rPr>
-          <w:delText xml:space="preserve">, para que vayas </w:delText>
-        </w:r>
-      </w:del>
-      <w:ins w:id="21" w:author="Hector Bahamonde" w:date="2020-09-10T18:53:00Z">
-        <w:r>
-          <w:rPr>
-            <w:rFonts w:ascii="Calibri" w:hAnsi="Calibri"/>
-            <w:lang w:val="es-ES_tradnl"/>
-          </w:rPr>
-          <w:t xml:space="preserve">para ir </w:t>
-        </w:r>
-      </w:ins>
+      <w:r>
+        <w:rPr>
+          <w:rFonts w:ascii="Calibri" w:hAnsi="Calibri"/>
+          <w:lang w:val="es-ES_tradnl"/>
+        </w:rPr>
+        <w:t xml:space="preserve"> y en lo posible una calculadora para ir </w:t>
+      </w:r>
       <w:r>
         <w:rPr>
           <w:rFonts w:ascii="Calibri" w:hAnsi="Calibri"/>
@@ -5936,23 +5567,7 @@
           <w:rFonts w:ascii="Calibri" w:hAnsi="Calibri"/>
           <w:lang w:val="es-ES_tradnl"/>
         </w:rPr>
-        <w:t xml:space="preserve">. </w:t>
-      </w:r>
-      <w:del w:id="22" w:author="Hector Bahamonde" w:date="2020-09-10T18:57:00Z">
-        <w:r>
-          <w:rPr>
-            <w:rFonts w:ascii="Calibri" w:hAnsi="Calibri"/>
-            <w:lang w:val="es-ES_tradnl"/>
-          </w:rPr>
-          <w:delText>Estos puntos serán parte de la ganancia de cada partido excepto por los puntos que ofrezca y sean aceptados por el votante</w:delText>
-        </w:r>
-      </w:del>
-      <w:r>
-        <w:rPr>
-          <w:rFonts w:ascii="Calibri" w:hAnsi="Calibri"/>
-          <w:lang w:val="es-ES_tradnl"/>
-        </w:rPr>
-        <w:t>Si el partido decide no entregar puntos al votante, el partido se queda con esos 1000 puntos. Pero si decide entregar los puntos solicitados por el votante, el partido pierde esos puntos.</w:t>
+        <w:t>. Si el partido decide no entregar puntos al votante, el partido se queda con esos 1000 puntos. Pero si decide entregar los puntos solicitados por el votante, el partido pierde esos puntos.</w:t>
       </w:r>
     </w:p>
     <w:p>
@@ -6387,35 +6002,7 @@
           <w:rFonts w:ascii="Calibri" w:hAnsi="Calibri"/>
           <w:lang w:val="es-ES_tradnl"/>
         </w:rPr>
-        <w:t xml:space="preserve">Si </w:t>
-      </w:r>
-      <w:r>
-        <w:rPr>
-          <w:rFonts w:ascii="Calibri" w:hAnsi="Calibri"/>
-          <w:lang w:val="es-ES_tradnl"/>
-        </w:rPr>
-        <w:t xml:space="preserve">ambos partidos aceptan entregarle los puntos al votante, pero </w:t>
-      </w:r>
-      <w:r>
-        <w:rPr>
-          <w:rFonts w:ascii="Calibri" w:hAnsi="Calibri"/>
-          <w:lang w:val="es-ES_tradnl"/>
-        </w:rPr>
-        <w:t xml:space="preserve">el votante acepta la oferta del Partido </w:t>
-      </w:r>
-      <w:r>
-        <w:rPr>
-          <w:rFonts w:ascii="Calibri" w:hAnsi="Calibri"/>
-          <w:lang w:val="es-ES_tradnl"/>
-        </w:rPr>
-        <w:t>B</w:t>
-      </w:r>
-      <w:r>
-        <w:rPr>
-          <w:rFonts w:ascii="Calibri" w:hAnsi="Calibri"/>
-          <w:lang w:val="es-ES_tradnl"/>
-        </w:rPr>
-        <w:t>:</w:t>
+        <w:t>Si ambos partidos aceptan entregarle los puntos al votante, pero el votante acepta la oferta del Partido B:</w:t>
       </w:r>
     </w:p>
     <w:p>
@@ -6716,15 +6303,13 @@
         <w:rPr>
           <w:b/>
           <w:bCs/>
-          <w:highlight w:val="yellow"/>
-          <w:lang w:val="es-ES_tradnl"/>
-        </w:rPr>
-      </w:pPr>
-      <w:r>
-        <w:rPr>
-          <w:b/>
-          <w:bCs/>
-          <w:highlight w:val="yellow"/>
+          <w:lang w:val="es-ES_tradnl"/>
+        </w:rPr>
+      </w:pPr>
+      <w:r>
+        <w:rPr>
+          <w:b/>
+          <w:bCs/>
           <w:lang w:val="es-ES_tradnl"/>
         </w:rPr>
         <w:t>Usted</w:t>
@@ -6733,7 +6318,6 @@
         <w:rPr>
           <w:b/>
           <w:bCs/>
-          <w:highlight w:val="yellow"/>
           <w:lang w:val="es-ES_tradnl"/>
         </w:rPr>
         <w:t xml:space="preserve"> Eres Votante</w:t>
@@ -6744,7 +6328,6 @@
         <w:pStyle w:val="BodyA"/>
         <w:jc w:val="both"/>
         <w:rPr>
-          <w:highlight w:val="yellow"/>
           <w:lang w:val="es-ES_tradnl"/>
         </w:rPr>
       </w:pPr>
@@ -6756,15 +6339,13 @@
         <w:rPr>
           <w:b/>
           <w:bCs/>
-          <w:highlight w:val="yellow"/>
-          <w:lang w:val="es-ES_tradnl"/>
-        </w:rPr>
-      </w:pPr>
-      <w:r>
-        <w:rPr>
-          <w:b/>
-          <w:bCs/>
-          <w:highlight w:val="yellow"/>
+          <w:lang w:val="es-ES_tradnl"/>
+        </w:rPr>
+      </w:pPr>
+      <w:r>
+        <w:rPr>
+          <w:b/>
+          <w:bCs/>
           <w:lang w:val="es-ES_tradnl"/>
         </w:rPr>
         <w:t>PANTALLA 1</w:t>
@@ -6777,7 +6358,6 @@
         <w:rPr>
           <w:b/>
           <w:bCs/>
-          <w:highlight w:val="yellow"/>
           <w:lang w:val="es-ES_tradnl"/>
         </w:rPr>
       </w:pPr>
@@ -6786,13 +6366,11 @@
       <w:pPr>
         <w:pStyle w:val="BodyA"/>
         <w:rPr>
-          <w:highlight w:val="yellow"/>
-          <w:lang w:val="es-ES_tradnl"/>
-        </w:rPr>
-      </w:pPr>
-      <w:r>
-        <w:rPr>
-          <w:highlight w:val="yellow"/>
+          <w:lang w:val="es-ES_tradnl"/>
+        </w:rPr>
+      </w:pPr>
+      <w:r>
+        <w:rPr>
           <w:lang w:val="es-ES_tradnl"/>
         </w:rPr>
         <w:t xml:space="preserve">Usted es uno de los &lt;N&gt; votantes de la elección y es </w:t>
@@ -6801,7 +6379,6 @@
         <w:rPr>
           <w:b/>
           <w:bCs/>
-          <w:highlight w:val="yellow"/>
           <w:lang w:val="es-ES_tradnl"/>
         </w:rPr>
         <w:t xml:space="preserve">simpatizante del partido </w:t>
@@ -6812,7 +6389,6 @@
           <w:bCs/>
           <w:i/>
           <w:iCs/>
-          <w:highlight w:val="yellow"/>
           <w:lang w:val="es-ES_tradnl"/>
         </w:rPr>
         <w:t>&lt;</w:t>
@@ -6825,7 +6401,6 @@
           <w:bCs/>
           <w:i/>
           <w:iCs/>
-          <w:highlight w:val="yellow"/>
           <w:lang w:val="es-ES_tradnl"/>
         </w:rPr>
         <w:t>argmax</w:t>
@@ -6837,7 +6412,6 @@
           <w:bCs/>
           <w:i/>
           <w:iCs/>
-          <w:highlight w:val="yellow"/>
           <w:lang w:val="es-ES_tradnl"/>
         </w:rPr>
         <w:t>{</w:t>
@@ -6849,7 +6423,6 @@
           <w:bCs/>
           <w:i/>
           <w:iCs/>
-          <w:highlight w:val="yellow"/>
           <w:lang w:val="es-ES_tradnl"/>
         </w:rPr>
         <w:t>D-</w:t>
@@ -6860,7 +6433,6 @@
           <w:bCs/>
           <w:i/>
           <w:iCs/>
-          <w:highlight w:val="yellow"/>
           <w:lang w:val="es-ES_tradnl"/>
         </w:rPr>
         <w:t>2</w:t>
@@ -6871,7 +6443,6 @@
           <w:bCs/>
           <w:i/>
           <w:iCs/>
-          <w:highlight w:val="yellow"/>
           <w:lang w:val="es-ES_tradnl"/>
         </w:rPr>
         <w:t>0</w:t>
@@ -6882,7 +6453,6 @@
           <w:bCs/>
           <w:i/>
           <w:iCs/>
-          <w:highlight w:val="yellow"/>
           <w:lang w:val="de-DE"/>
         </w:rPr>
         <w:t>·</w:t>
@@ -6893,7 +6463,6 @@
           <w:bCs/>
           <w:i/>
           <w:iCs/>
-          <w:highlight w:val="yellow"/>
           <w:lang w:val="es-ES_tradnl"/>
         </w:rPr>
         <w:t xml:space="preserve">|x- </w:t>
@@ -6905,7 +6474,6 @@
           <w:bCs/>
           <w:i/>
           <w:iCs/>
-          <w:highlight w:val="yellow"/>
           <w:lang w:val="es-ES_tradnl"/>
         </w:rPr>
         <w:t>x</w:t>
@@ -6916,7 +6484,6 @@
           <w:bCs/>
           <w:i/>
           <w:iCs/>
-          <w:highlight w:val="yellow"/>
           <w:vertAlign w:val="subscript"/>
           <w:lang w:val="es-ES_tradnl"/>
         </w:rPr>
@@ -6929,7 +6496,6 @@
           <w:bCs/>
           <w:i/>
           <w:iCs/>
-          <w:highlight w:val="yellow"/>
           <w:lang w:val="es-ES_tradnl"/>
         </w:rPr>
         <w:t xml:space="preserve"> |,D-</w:t>
@@ -6940,7 +6506,6 @@
           <w:bCs/>
           <w:i/>
           <w:iCs/>
-          <w:highlight w:val="yellow"/>
           <w:lang w:val="es-ES_tradnl"/>
         </w:rPr>
         <w:t>2</w:t>
@@ -6951,7 +6516,6 @@
           <w:bCs/>
           <w:i/>
           <w:iCs/>
-          <w:highlight w:val="yellow"/>
           <w:lang w:val="es-ES_tradnl"/>
         </w:rPr>
         <w:t>0</w:t>
@@ -6962,7 +6526,6 @@
           <w:bCs/>
           <w:i/>
           <w:iCs/>
-          <w:highlight w:val="yellow"/>
           <w:lang w:val="de-DE"/>
         </w:rPr>
         <w:t>·</w:t>
@@ -6973,7 +6536,6 @@
           <w:bCs/>
           <w:i/>
           <w:iCs/>
-          <w:highlight w:val="yellow"/>
           <w:lang w:val="es-ES_tradnl"/>
         </w:rPr>
         <w:t xml:space="preserve">|x- </w:t>
@@ -6985,7 +6547,6 @@
           <w:bCs/>
           <w:i/>
           <w:iCs/>
-          <w:highlight w:val="yellow"/>
           <w:lang w:val="es-ES_tradnl"/>
         </w:rPr>
         <w:t>x</w:t>
@@ -6996,7 +6557,6 @@
           <w:bCs/>
           <w:i/>
           <w:iCs/>
-          <w:highlight w:val="yellow"/>
           <w:vertAlign w:val="subscript"/>
           <w:lang w:val="es-ES_tradnl"/>
         </w:rPr>
@@ -7009,14 +6569,12 @@
           <w:bCs/>
           <w:i/>
           <w:iCs/>
-          <w:highlight w:val="yellow"/>
           <w:lang w:val="es-ES_tradnl"/>
         </w:rPr>
         <w:t xml:space="preserve"> |}&gt;</w:t>
       </w:r>
       <w:r>
         <w:rPr>
-          <w:highlight w:val="yellow"/>
           <w:lang w:val="es-ES_tradnl"/>
         </w:rPr>
         <w:t>. En particular, usted gana</w:t>
@@ -7026,7 +6584,6 @@
       <w:pPr>
         <w:pStyle w:val="BodyA"/>
         <w:rPr>
-          <w:highlight w:val="yellow"/>
           <w:lang w:val="es-ES_tradnl"/>
         </w:rPr>
       </w:pPr>
@@ -7063,7 +6620,6 @@
               <w:jc w:val="both"/>
               <w:rPr>
                 <w:rFonts w:ascii="Calibri" w:hAnsi="Calibri"/>
-                <w:highlight w:val="yellow"/>
                 <w:lang w:val="es-ES_tradnl"/>
               </w:rPr>
             </w:pPr>
@@ -7073,7 +6629,6 @@
                 <w:bCs/>
                 <w:i/>
                 <w:iCs/>
-                <w:highlight w:val="yellow"/>
                 <w:lang w:val="es-ES_tradnl"/>
               </w:rPr>
               <w:t>&lt;D-</w:t>
@@ -7084,7 +6639,6 @@
                 <w:bCs/>
                 <w:i/>
                 <w:iCs/>
-                <w:highlight w:val="yellow"/>
                 <w:lang w:val="es-ES_tradnl"/>
               </w:rPr>
               <w:t>2</w:t>
@@ -7095,7 +6649,6 @@
                 <w:bCs/>
                 <w:i/>
                 <w:iCs/>
-                <w:highlight w:val="yellow"/>
                 <w:lang w:val="es-ES_tradnl"/>
               </w:rPr>
               <w:t>0</w:t>
@@ -7106,7 +6659,6 @@
                 <w:bCs/>
                 <w:i/>
                 <w:iCs/>
-                <w:highlight w:val="yellow"/>
                 <w:lang w:val="de-DE"/>
               </w:rPr>
               <w:t>·</w:t>
@@ -7117,7 +6669,6 @@
                 <w:bCs/>
                 <w:i/>
                 <w:iCs/>
-                <w:highlight w:val="yellow"/>
                 <w:lang w:val="es-ES_tradnl"/>
               </w:rPr>
               <w:t xml:space="preserve">|x- </w:t>
@@ -7129,7 +6680,6 @@
                 <w:bCs/>
                 <w:i/>
                 <w:iCs/>
-                <w:highlight w:val="yellow"/>
                 <w:lang w:val="es-ES_tradnl"/>
               </w:rPr>
               <w:t>x</w:t>
@@ -7140,7 +6690,6 @@
                 <w:bCs/>
                 <w:i/>
                 <w:iCs/>
-                <w:highlight w:val="yellow"/>
                 <w:vertAlign w:val="subscript"/>
                 <w:lang w:val="es-ES_tradnl"/>
               </w:rPr>
@@ -7153,7 +6702,6 @@
                 <w:bCs/>
                 <w:i/>
                 <w:iCs/>
-                <w:highlight w:val="yellow"/>
                 <w:lang w:val="es-ES_tradnl"/>
               </w:rPr>
               <w:t xml:space="preserve"> |&gt; </w:t>
@@ -7161,7 +6709,6 @@
             <w:r>
               <w:rPr>
                 <w:rFonts w:ascii="Calibri" w:hAnsi="Calibri"/>
-                <w:highlight w:val="yellow"/>
                 <w:lang w:val="es-ES_tradnl"/>
               </w:rPr>
               <w:t>puntos si gana el partido A</w:t>
@@ -7191,7 +6738,6 @@
               <w:jc w:val="both"/>
               <w:rPr>
                 <w:rFonts w:ascii="Calibri" w:hAnsi="Calibri"/>
-                <w:highlight w:val="yellow"/>
                 <w:lang w:val="es-ES_tradnl"/>
               </w:rPr>
             </w:pPr>
@@ -7201,7 +6747,6 @@
                 <w:bCs/>
                 <w:i/>
                 <w:iCs/>
-                <w:highlight w:val="yellow"/>
                 <w:lang w:val="es-ES_tradnl"/>
               </w:rPr>
               <w:t>&lt;D-</w:t>
@@ -7212,7 +6757,6 @@
                 <w:bCs/>
                 <w:i/>
                 <w:iCs/>
-                <w:highlight w:val="yellow"/>
                 <w:lang w:val="es-ES_tradnl"/>
               </w:rPr>
               <w:t>2</w:t>
@@ -7223,7 +6767,6 @@
                 <w:bCs/>
                 <w:i/>
                 <w:iCs/>
-                <w:highlight w:val="yellow"/>
                 <w:lang w:val="es-ES_tradnl"/>
               </w:rPr>
               <w:t>0</w:t>
@@ -7234,7 +6777,6 @@
                 <w:bCs/>
                 <w:i/>
                 <w:iCs/>
-                <w:highlight w:val="yellow"/>
                 <w:lang w:val="de-DE"/>
               </w:rPr>
               <w:t>·</w:t>
@@ -7245,7 +6787,6 @@
                 <w:bCs/>
                 <w:i/>
                 <w:iCs/>
-                <w:highlight w:val="yellow"/>
                 <w:lang w:val="es-ES_tradnl"/>
               </w:rPr>
               <w:t xml:space="preserve">|x- </w:t>
@@ -7257,7 +6798,6 @@
                 <w:bCs/>
                 <w:i/>
                 <w:iCs/>
-                <w:highlight w:val="yellow"/>
                 <w:lang w:val="es-ES_tradnl"/>
               </w:rPr>
               <w:t>x</w:t>
@@ -7268,7 +6808,6 @@
                 <w:bCs/>
                 <w:i/>
                 <w:iCs/>
-                <w:highlight w:val="yellow"/>
                 <w:vertAlign w:val="subscript"/>
                 <w:lang w:val="es-ES_tradnl"/>
               </w:rPr>
@@ -7281,7 +6820,6 @@
                 <w:bCs/>
                 <w:i/>
                 <w:iCs/>
-                <w:highlight w:val="yellow"/>
                 <w:lang w:val="es-ES_tradnl"/>
               </w:rPr>
               <w:t xml:space="preserve"> |&gt; </w:t>
@@ -7289,7 +6827,6 @@
             <w:r>
               <w:rPr>
                 <w:rFonts w:ascii="Calibri" w:hAnsi="Calibri"/>
-                <w:highlight w:val="yellow"/>
                 <w:lang w:val="es-ES_tradnl"/>
               </w:rPr>
               <w:t>puntos si gana el partido B</w:t>
@@ -7303,7 +6840,6 @@
         <w:pStyle w:val="BodyA"/>
         <w:jc w:val="both"/>
         <w:rPr>
-          <w:highlight w:val="yellow"/>
           <w:lang w:val="es-ES_tradnl"/>
         </w:rPr>
       </w:pPr>
@@ -7313,22 +6849,19 @@
         <w:pStyle w:val="BodyA"/>
         <w:jc w:val="both"/>
         <w:rPr>
-          <w:highlight w:val="yellow"/>
-          <w:lang w:val="es-ES_tradnl"/>
-        </w:rPr>
-      </w:pPr>
-      <w:r>
-        <w:rPr>
-          <w:b/>
-          <w:bCs/>
-          <w:highlight w:val="yellow"/>
+          <w:lang w:val="es-ES_tradnl"/>
+        </w:rPr>
+      </w:pPr>
+      <w:r>
+        <w:rPr>
+          <w:b/>
+          <w:bCs/>
           <w:lang w:val="es-ES_tradnl"/>
         </w:rPr>
         <w:t>De los otros &lt;N-1&gt; votantes</w:t>
       </w:r>
       <w:r>
         <w:rPr>
-          <w:highlight w:val="yellow"/>
           <w:lang w:val="es-ES_tradnl"/>
         </w:rPr>
         <w:t xml:space="preserve">, </w:t>
@@ -7339,7 +6872,6 @@
         <w:pStyle w:val="BodyA"/>
         <w:jc w:val="both"/>
         <w:rPr>
-          <w:highlight w:val="yellow"/>
           <w:lang w:val="es-ES_tradnl"/>
         </w:rPr>
       </w:pPr>
@@ -7375,7 +6907,6 @@
               </w:pBdr>
               <w:jc w:val="both"/>
               <w:rPr>
-                <w:highlight w:val="yellow"/>
                 <w:lang w:val="es-ES_tradnl"/>
               </w:rPr>
             </w:pPr>
@@ -7384,7 +6915,6 @@
               <w:rPr>
                 <w:b/>
                 <w:bCs/>
-                <w:highlight w:val="yellow"/>
                 <w:lang w:val="es-ES_tradnl"/>
               </w:rPr>
               <w:t>n</w:t>
@@ -7393,7 +6923,6 @@
               <w:rPr>
                 <w:b/>
                 <w:bCs/>
-                <w:highlight w:val="yellow"/>
                 <w:vertAlign w:val="subscript"/>
                 <w:lang w:val="es-ES_tradnl"/>
               </w:rPr>
@@ -7404,7 +6933,6 @@
               <w:rPr>
                 <w:b/>
                 <w:bCs/>
-                <w:highlight w:val="yellow"/>
                 <w:lang w:val="es-ES_tradnl"/>
               </w:rPr>
               <w:t xml:space="preserve"> vota</w:t>
@@ -7413,7 +6941,6 @@
               <w:rPr>
                 <w:b/>
                 <w:bCs/>
-                <w:highlight w:val="yellow"/>
                 <w:lang w:val="es-ES_tradnl"/>
               </w:rPr>
               <w:t>r</w:t>
@@ -7422,7 +6949,6 @@
               <w:rPr>
                 <w:b/>
                 <w:bCs/>
-                <w:highlight w:val="yellow"/>
                 <w:lang w:val="es-ES_tradnl"/>
               </w:rPr>
               <w:t>án</w:t>
@@ -7431,7 +6957,6 @@
               <w:rPr>
                 <w:b/>
                 <w:bCs/>
-                <w:highlight w:val="yellow"/>
                 <w:lang w:val="es-ES_tradnl"/>
               </w:rPr>
               <w:t xml:space="preserve"> por el candidato del partido A</w:t>
@@ -7460,7 +6985,6 @@
               </w:pBdr>
               <w:jc w:val="both"/>
               <w:rPr>
-                <w:highlight w:val="yellow"/>
                 <w:lang w:val="es-ES_tradnl"/>
               </w:rPr>
             </w:pPr>
@@ -7469,7 +6993,6 @@
               <w:rPr>
                 <w:b/>
                 <w:bCs/>
-                <w:highlight w:val="yellow"/>
                 <w:lang w:val="es-ES_tradnl"/>
               </w:rPr>
               <w:t>n</w:t>
@@ -7478,7 +7001,6 @@
               <w:rPr>
                 <w:b/>
                 <w:bCs/>
-                <w:highlight w:val="yellow"/>
                 <w:vertAlign w:val="subscript"/>
                 <w:lang w:val="es-ES_tradnl"/>
               </w:rPr>
@@ -7489,7 +7011,6 @@
               <w:rPr>
                 <w:b/>
                 <w:bCs/>
-                <w:highlight w:val="yellow"/>
                 <w:lang w:val="es-ES_tradnl"/>
               </w:rPr>
               <w:t xml:space="preserve"> votarán por el candidato del partido B</w:t>
@@ -7503,7 +7024,6 @@
         <w:pStyle w:val="BodyA"/>
         <w:jc w:val="both"/>
         <w:rPr>
-          <w:highlight w:val="yellow"/>
           <w:lang w:val="es-ES_tradnl"/>
         </w:rPr>
       </w:pPr>
@@ -7513,7 +7033,6 @@
         <w:pStyle w:val="BodyA"/>
         <w:jc w:val="both"/>
         <w:rPr>
-          <w:highlight w:val="yellow"/>
           <w:lang w:val="es-ES_tradnl"/>
         </w:rPr>
       </w:pPr>
@@ -7522,13 +7041,11 @@
       <w:pPr>
         <w:pStyle w:val="BodyA"/>
         <w:rPr>
-          <w:highlight w:val="yellow"/>
-          <w:lang w:val="es-ES_tradnl"/>
-        </w:rPr>
-      </w:pPr>
-      <w:r>
-        <w:rPr>
-          <w:highlight w:val="yellow"/>
+          <w:lang w:val="es-ES_tradnl"/>
+        </w:rPr>
+      </w:pPr>
+      <w:r>
+        <w:rPr>
           <w:lang w:val="es-ES_tradnl"/>
         </w:rPr>
         <w:t xml:space="preserve">Con relación a los partidos políticos, el partido ganador obtiene 2.400 puntos, y ellos pueden darle puntos para que vote por ellos. Cada partido tiene </w:t>
@@ -7537,7 +7054,6 @@
         <w:rPr>
           <w:b/>
           <w:bCs/>
-          <w:highlight w:val="yellow"/>
           <w:lang w:val="es-ES_tradnl"/>
         </w:rPr>
         <w:t xml:space="preserve">hasta </w:t>
@@ -7548,7 +7064,6 @@
           <w:bCs/>
           <w:i/>
           <w:iCs/>
-          <w:highlight w:val="yellow"/>
           <w:lang w:val="es-ES_tradnl"/>
         </w:rPr>
         <w:t>&lt;P</w:t>
@@ -7559,7 +7074,6 @@
           <w:bCs/>
           <w:i/>
           <w:iCs/>
-          <w:highlight w:val="yellow"/>
           <w:lang w:val="de-DE"/>
         </w:rPr>
         <w:t>·</w:t>
@@ -7570,7 +7084,6 @@
           <w:bCs/>
           <w:i/>
           <w:iCs/>
-          <w:highlight w:val="yellow"/>
           <w:lang w:val="es-ES_tradnl"/>
         </w:rPr>
         <w:t>E&gt;</w:t>
@@ -7579,14 +7092,12 @@
         <w:rPr>
           <w:b/>
           <w:bCs/>
-          <w:highlight w:val="yellow"/>
           <w:lang w:val="es-ES_tradnl"/>
         </w:rPr>
         <w:t xml:space="preserve"> puntos para ofrecer</w:t>
       </w:r>
       <w:r>
         <w:rPr>
-          <w:highlight w:val="yellow"/>
           <w:lang w:val="es-ES_tradnl"/>
         </w:rPr>
         <w:t>.</w:t>
@@ -7596,7 +7107,6 @@
       <w:pPr>
         <w:pStyle w:val="BodyA"/>
         <w:rPr>
-          <w:highlight w:val="yellow"/>
           <w:lang w:val="es-ES_tradnl"/>
         </w:rPr>
       </w:pPr>
@@ -7606,13 +7116,11 @@
         <w:pStyle w:val="BodyB"/>
         <w:rPr>
           <w:rFonts w:ascii="Calibri" w:eastAsia="Calibri" w:hAnsi="Calibri" w:cs="Calibri"/>
-          <w:highlight w:val="yellow"/>
-        </w:rPr>
-      </w:pPr>
-      <w:r>
-        <w:rPr>
-          <w:rFonts w:ascii="Calibri" w:hAnsi="Calibri"/>
-          <w:highlight w:val="yellow"/>
+        </w:rPr>
+      </w:pPr>
+      <w:r>
+        <w:rPr>
+          <w:rFonts w:ascii="Calibri" w:hAnsi="Calibri"/>
         </w:rPr>
         <w:t xml:space="preserve">A </w:t>
       </w:r>
@@ -7620,14 +7128,12 @@
       <w:r>
         <w:rPr>
           <w:rFonts w:ascii="Calibri" w:hAnsi="Calibri"/>
-          <w:highlight w:val="yellow"/>
         </w:rPr>
         <w:t>continuaci</w:t>
       </w:r>
       <w:r>
         <w:rPr>
           <w:rFonts w:ascii="Calibri" w:hAnsi="Calibri"/>
-          <w:highlight w:val="yellow"/>
           <w:lang w:val="es-ES_tradnl"/>
         </w:rPr>
         <w:t>ó</w:t>
@@ -7635,7 +7141,6 @@
       <w:r>
         <w:rPr>
           <w:rFonts w:ascii="Calibri" w:hAnsi="Calibri"/>
-          <w:highlight w:val="yellow"/>
           <w:lang w:val="es-ES_tradnl"/>
         </w:rPr>
         <w:t>n</w:t>
@@ -7644,7 +7149,6 @@
       <w:r>
         <w:rPr>
           <w:rFonts w:ascii="Calibri" w:hAnsi="Calibri"/>
-          <w:highlight w:val="yellow"/>
           <w:lang w:val="es-ES_tradnl"/>
         </w:rPr>
         <w:t>, escriba los puntos que está dispuesto a recibir para mantener</w:t>
@@ -7652,7 +7156,6 @@
       <w:r>
         <w:rPr>
           <w:rFonts w:ascii="Calibri" w:hAnsi="Calibri"/>
-          <w:highlight w:val="yellow"/>
           <w:lang w:val="es-ES_tradnl"/>
         </w:rPr>
         <w:t xml:space="preserve"> o </w:t>
@@ -7660,7 +7163,6 @@
       <w:r>
         <w:rPr>
           <w:rFonts w:ascii="Calibri" w:hAnsi="Calibri"/>
-          <w:highlight w:val="yellow"/>
           <w:lang w:val="es-ES_tradnl"/>
         </w:rPr>
         <w:t xml:space="preserve">cambiar su voto. Puede pedir distintas cantidades a cada partido. Recuerde que </w:t>
@@ -7668,7 +7170,6 @@
       <w:r>
         <w:rPr>
           <w:rFonts w:ascii="Calibri" w:hAnsi="Calibri"/>
-          <w:highlight w:val="yellow"/>
           <w:lang w:val="es-ES_tradnl"/>
         </w:rPr>
         <w:t>los partidos pueden aceptar o no entregarle estos puntos.</w:t>
@@ -7679,7 +7180,6 @@
         <w:pStyle w:val="BodyB"/>
         <w:rPr>
           <w:rFonts w:ascii="Calibri" w:eastAsia="Calibri" w:hAnsi="Calibri" w:cs="Calibri"/>
-          <w:highlight w:val="yellow"/>
         </w:rPr>
       </w:pPr>
     </w:p>
@@ -7688,13 +7188,11 @@
         <w:pStyle w:val="BodyB"/>
         <w:rPr>
           <w:rFonts w:ascii="Calibri" w:eastAsia="Calibri" w:hAnsi="Calibri" w:cs="Calibri"/>
-          <w:highlight w:val="yellow"/>
-        </w:rPr>
-      </w:pPr>
-      <w:r>
-        <w:rPr>
-          <w:rFonts w:ascii="Calibri" w:hAnsi="Calibri"/>
-          <w:highlight w:val="yellow"/>
+        </w:rPr>
+      </w:pPr>
+      <w:r>
+        <w:rPr>
+          <w:rFonts w:ascii="Calibri" w:hAnsi="Calibri"/>
           <w:lang w:val="es-ES_tradnl"/>
         </w:rPr>
         <w:t>¿</w:t>
@@ -7702,14 +7200,12 @@
       <w:r>
         <w:rPr>
           <w:rFonts w:ascii="Calibri" w:hAnsi="Calibri"/>
-          <w:highlight w:val="yellow"/>
         </w:rPr>
         <w:t xml:space="preserve">Está </w:t>
       </w:r>
       <w:r>
         <w:rPr>
           <w:rFonts w:ascii="Calibri" w:hAnsi="Calibri"/>
-          <w:highlight w:val="yellow"/>
           <w:lang w:val="es-ES_tradnl"/>
         </w:rPr>
         <w:t xml:space="preserve">dispuesto/a </w:t>
@@ -7718,7 +7214,6 @@
       <w:r>
         <w:rPr>
           <w:rFonts w:ascii="Calibri" w:hAnsi="Calibri"/>
-          <w:highlight w:val="yellow"/>
           <w:lang w:val="es-ES_tradnl"/>
         </w:rPr>
         <w:t>a</w:t>
@@ -7727,7 +7222,6 @@
       <w:r>
         <w:rPr>
           <w:rFonts w:ascii="Calibri" w:hAnsi="Calibri"/>
-          <w:highlight w:val="yellow"/>
           <w:lang w:val="es-ES_tradnl"/>
         </w:rPr>
         <w:t xml:space="preserve"> </w:t>
@@ -7735,14 +7229,12 @@
       <w:r>
         <w:rPr>
           <w:rFonts w:ascii="Calibri" w:hAnsi="Calibri"/>
-          <w:highlight w:val="yellow"/>
         </w:rPr>
         <w:t xml:space="preserve">negociar </w:t>
       </w:r>
       <w:r>
         <w:rPr>
           <w:rFonts w:ascii="Calibri" w:hAnsi="Calibri"/>
-          <w:highlight w:val="yellow"/>
           <w:lang w:val="es-ES_tradnl"/>
         </w:rPr>
         <w:t>con</w:t>
@@ -7750,14 +7242,12 @@
       <w:r>
         <w:rPr>
           <w:rFonts w:ascii="Calibri" w:hAnsi="Calibri"/>
-          <w:highlight w:val="yellow"/>
         </w:rPr>
         <w:t xml:space="preserve"> </w:t>
       </w:r>
       <w:r>
         <w:rPr>
           <w:rFonts w:ascii="Calibri" w:hAnsi="Calibri"/>
-          <w:highlight w:val="yellow"/>
           <w:lang w:val="es-ES_tradnl"/>
         </w:rPr>
         <w:t>el partido A?</w:t>
@@ -7772,14 +7262,12 @@
         </w:numPr>
         <w:rPr>
           <w:rFonts w:ascii="Calibri" w:hAnsi="Calibri"/>
-          <w:highlight w:val="yellow"/>
-          <w:lang w:val="es-ES_tradnl"/>
-        </w:rPr>
-      </w:pPr>
-      <w:r>
-        <w:rPr>
-          <w:rFonts w:ascii="Calibri" w:hAnsi="Calibri"/>
-          <w:highlight w:val="yellow"/>
+          <w:lang w:val="es-ES_tradnl"/>
+        </w:rPr>
+      </w:pPr>
+      <w:r>
+        <w:rPr>
+          <w:rFonts w:ascii="Calibri" w:hAnsi="Calibri"/>
           <w:lang w:val="es-ES_tradnl"/>
         </w:rPr>
         <w:t>“</w:t>
@@ -7787,14 +7275,12 @@
       <w:r>
         <w:rPr>
           <w:rFonts w:ascii="Calibri" w:hAnsi="Calibri"/>
-          <w:highlight w:val="yellow"/>
         </w:rPr>
         <w:t>S</w:t>
       </w:r>
       <w:r>
         <w:rPr>
           <w:rFonts w:ascii="Calibri" w:hAnsi="Calibri"/>
-          <w:highlight w:val="yellow"/>
           <w:lang w:val="es-ES_tradnl"/>
         </w:rPr>
         <w:t xml:space="preserve">í, quiero </w:t>
@@ -7802,14 +7288,12 @@
       <w:r>
         <w:rPr>
           <w:rFonts w:ascii="Calibri" w:hAnsi="Calibri"/>
-          <w:highlight w:val="yellow"/>
         </w:rPr>
         <w:t>negociar</w:t>
       </w:r>
       <w:r>
         <w:rPr>
           <w:rFonts w:ascii="Calibri" w:hAnsi="Calibri"/>
-          <w:highlight w:val="yellow"/>
           <w:lang w:val="es-ES_tradnl"/>
         </w:rPr>
         <w:t xml:space="preserve"> con el partido A”. Si selecciona esta opción, complete en el recuadro por </w:t>
@@ -7817,7 +7301,6 @@
       <w:r>
         <w:rPr>
           <w:rFonts w:ascii="Calibri" w:hAnsi="Calibri"/>
-          <w:highlight w:val="yellow"/>
           <w:lang w:val="it-IT"/>
         </w:rPr>
         <w:t>cu</w:t>
@@ -7826,7 +7309,6 @@
       <w:r>
         <w:rPr>
           <w:rFonts w:ascii="Calibri" w:hAnsi="Calibri"/>
-          <w:highlight w:val="yellow"/>
           <w:lang w:val="es-ES_tradnl"/>
         </w:rPr>
         <w:t>á</w:t>
@@ -7834,7 +7316,6 @@
       <w:r>
         <w:rPr>
           <w:rFonts w:ascii="Calibri" w:hAnsi="Calibri"/>
-          <w:highlight w:val="yellow"/>
           <w:lang w:val="es-ES_tradnl"/>
         </w:rPr>
         <w:t>ntos</w:t>
@@ -7843,55 +7324,19 @@
       <w:r>
         <w:rPr>
           <w:rFonts w:ascii="Calibri" w:hAnsi="Calibri"/>
-          <w:highlight w:val="yellow"/>
-          <w:lang w:val="es-ES_tradnl"/>
-        </w:rPr>
-        <w:t xml:space="preserve"> puntos está dispuesto a </w:t>
-      </w:r>
-      <w:commentRangeStart w:id="23"/>
-      <w:r>
-        <w:rPr>
-          <w:rFonts w:ascii="Calibri" w:hAnsi="Calibri"/>
-          <w:highlight w:val="yellow"/>
-          <w:lang w:val="es-ES_tradnl"/>
-        </w:rPr>
-        <w:t xml:space="preserve">&lt;cambiar/mantener&gt; </w:t>
-      </w:r>
-      <w:commentRangeEnd w:id="23"/>
-      <w:r>
-        <w:rPr>
-          <w:rStyle w:val="CommentReference"/>
-          <w:rFonts w:cs="Times New Roman"/>
-          <w:color w:val="auto"/>
-          <w:highlight w:val="yellow"/>
-          <w:lang w:val="en-US"/>
-          <w14:textOutline w14:w="0" w14:cap="rnd" w14:cmpd="sng" w14:algn="ctr">
-            <w14:noFill/>
-            <w14:prstDash w14:val="solid"/>
-            <w14:bevel/>
-          </w14:textOutline>
-        </w:rPr>
-        <w:commentReference w:id="23"/>
-      </w:r>
-      <w:r>
-        <w:rPr>
-          <w:rFonts w:ascii="Calibri" w:hAnsi="Calibri"/>
-          <w:highlight w:val="yellow"/>
-          <w:lang w:val="es-ES_tradnl"/>
-        </w:rPr>
-        <w:t>su</w:t>
-      </w:r>
-      <w:r>
-        <w:rPr>
-          <w:rFonts w:ascii="Calibri" w:hAnsi="Calibri"/>
-          <w:highlight w:val="yellow"/>
+          <w:lang w:val="es-ES_tradnl"/>
+        </w:rPr>
+        <w:t xml:space="preserve"> puntos está dispuesto a &lt;cambiar/mantener&gt; su</w:t>
+      </w:r>
+      <w:r>
+        <w:rPr>
+          <w:rFonts w:ascii="Calibri" w:hAnsi="Calibri"/>
         </w:rPr>
         <w:t xml:space="preserve"> </w:t>
       </w:r>
       <w:r>
         <w:rPr>
           <w:rFonts w:ascii="Calibri" w:hAnsi="Calibri"/>
-          <w:highlight w:val="yellow"/>
           <w:lang w:val="it-IT"/>
         </w:rPr>
         <w:t xml:space="preserve">voto: </w:t>
@@ -7899,7 +7344,6 @@
       <w:r>
         <w:rPr>
           <w:rFonts w:ascii="Calibri" w:hAnsi="Calibri"/>
-          <w:highlight w:val="yellow"/>
           <w:lang w:val="de-DE"/>
         </w:rPr>
         <w:t>OFERT</w:t>
@@ -7907,7 +7351,6 @@
       <w:r>
         <w:rPr>
           <w:rFonts w:ascii="Calibri" w:hAnsi="Calibri"/>
-          <w:highlight w:val="yellow"/>
           <w:lang w:val="es-ES_tradnl"/>
         </w:rPr>
         <w:t>E</w:t>
@@ -7915,7 +7358,6 @@
       <w:r>
         <w:rPr>
           <w:rFonts w:ascii="Calibri" w:hAnsi="Calibri"/>
-          <w:highlight w:val="yellow"/>
           <w:lang w:val="it-IT"/>
         </w:rPr>
         <w:t xml:space="preserve"> AQUI.</w:t>
@@ -7930,14 +7372,12 @@
         </w:numPr>
         <w:rPr>
           <w:rFonts w:ascii="Calibri" w:hAnsi="Calibri"/>
-          <w:highlight w:val="yellow"/>
-          <w:lang w:val="es-ES_tradnl"/>
-        </w:rPr>
-      </w:pPr>
-      <w:r>
-        <w:rPr>
-          <w:rFonts w:ascii="Calibri" w:hAnsi="Calibri"/>
-          <w:highlight w:val="yellow"/>
+          <w:lang w:val="es-ES_tradnl"/>
+        </w:rPr>
+      </w:pPr>
+      <w:r>
+        <w:rPr>
+          <w:rFonts w:ascii="Calibri" w:hAnsi="Calibri"/>
           <w:lang w:val="es-ES_tradnl"/>
         </w:rPr>
         <w:t>“</w:t>
@@ -7945,14 +7385,12 @@
       <w:r>
         <w:rPr>
           <w:rFonts w:ascii="Calibri" w:hAnsi="Calibri"/>
-          <w:highlight w:val="yellow"/>
         </w:rPr>
         <w:t xml:space="preserve">No, </w:t>
       </w:r>
       <w:r>
         <w:rPr>
           <w:rFonts w:ascii="Calibri" w:hAnsi="Calibri"/>
-          <w:highlight w:val="yellow"/>
           <w:lang w:val="es-ES_tradnl"/>
         </w:rPr>
         <w:t>no quiero negociar con el partido A”</w:t>
@@ -7960,7 +7398,6 @@
       <w:r>
         <w:rPr>
           <w:rFonts w:ascii="Calibri" w:hAnsi="Calibri"/>
-          <w:highlight w:val="yellow"/>
         </w:rPr>
         <w:t>.</w:t>
       </w:r>
@@ -7970,7 +7407,6 @@
         <w:pStyle w:val="BodyB"/>
         <w:rPr>
           <w:rFonts w:ascii="Calibri" w:eastAsia="Calibri" w:hAnsi="Calibri" w:cs="Calibri"/>
-          <w:highlight w:val="yellow"/>
         </w:rPr>
       </w:pPr>
     </w:p>
@@ -7979,13 +7415,11 @@
         <w:pStyle w:val="BodyB"/>
         <w:rPr>
           <w:rFonts w:ascii="Calibri" w:eastAsia="Calibri" w:hAnsi="Calibri" w:cs="Calibri"/>
-          <w:highlight w:val="yellow"/>
-        </w:rPr>
-      </w:pPr>
-      <w:r>
-        <w:rPr>
-          <w:rFonts w:ascii="Calibri" w:hAnsi="Calibri"/>
-          <w:highlight w:val="yellow"/>
+        </w:rPr>
+      </w:pPr>
+      <w:r>
+        <w:rPr>
+          <w:rFonts w:ascii="Calibri" w:hAnsi="Calibri"/>
           <w:lang w:val="es-ES_tradnl"/>
         </w:rPr>
         <w:t>¿</w:t>
@@ -7993,14 +7427,12 @@
       <w:r>
         <w:rPr>
           <w:rFonts w:ascii="Calibri" w:hAnsi="Calibri"/>
-          <w:highlight w:val="yellow"/>
         </w:rPr>
         <w:t xml:space="preserve">Está </w:t>
       </w:r>
       <w:r>
         <w:rPr>
           <w:rFonts w:ascii="Calibri" w:hAnsi="Calibri"/>
-          <w:highlight w:val="yellow"/>
           <w:lang w:val="es-ES_tradnl"/>
         </w:rPr>
         <w:t xml:space="preserve">dispuesto/a </w:t>
@@ -8009,7 +7441,6 @@
       <w:r>
         <w:rPr>
           <w:rFonts w:ascii="Calibri" w:hAnsi="Calibri"/>
-          <w:highlight w:val="yellow"/>
           <w:lang w:val="es-ES_tradnl"/>
         </w:rPr>
         <w:t>a</w:t>
@@ -8018,7 +7449,6 @@
       <w:r>
         <w:rPr>
           <w:rFonts w:ascii="Calibri" w:hAnsi="Calibri"/>
-          <w:highlight w:val="yellow"/>
           <w:lang w:val="es-ES_tradnl"/>
         </w:rPr>
         <w:t xml:space="preserve"> negociar con</w:t>
@@ -8026,14 +7456,12 @@
       <w:r>
         <w:rPr>
           <w:rFonts w:ascii="Calibri" w:hAnsi="Calibri"/>
-          <w:highlight w:val="yellow"/>
         </w:rPr>
         <w:t xml:space="preserve"> </w:t>
       </w:r>
       <w:r>
         <w:rPr>
           <w:rFonts w:ascii="Calibri" w:hAnsi="Calibri"/>
-          <w:highlight w:val="yellow"/>
           <w:lang w:val="es-ES_tradnl"/>
         </w:rPr>
         <w:t>el partido</w:t>
@@ -8041,7 +7469,6 @@
       <w:r>
         <w:rPr>
           <w:rFonts w:ascii="Calibri" w:hAnsi="Calibri"/>
-          <w:highlight w:val="yellow"/>
           <w:lang w:val="zh-TW" w:eastAsia="zh-TW"/>
         </w:rPr>
         <w:t xml:space="preserve">  B?</w:t>
@@ -8056,14 +7483,12 @@
         </w:numPr>
         <w:rPr>
           <w:rFonts w:ascii="Calibri" w:hAnsi="Calibri"/>
-          <w:highlight w:val="yellow"/>
-          <w:lang w:val="es-ES_tradnl"/>
-        </w:rPr>
-      </w:pPr>
-      <w:r>
-        <w:rPr>
-          <w:rFonts w:ascii="Calibri" w:hAnsi="Calibri"/>
-          <w:highlight w:val="yellow"/>
+          <w:lang w:val="es-ES_tradnl"/>
+        </w:rPr>
+      </w:pPr>
+      <w:r>
+        <w:rPr>
+          <w:rFonts w:ascii="Calibri" w:hAnsi="Calibri"/>
           <w:lang w:val="es-ES_tradnl"/>
         </w:rPr>
         <w:t>“</w:t>
@@ -8071,7 +7496,6 @@
       <w:r>
         <w:rPr>
           <w:rFonts w:ascii="Calibri" w:hAnsi="Calibri"/>
-          <w:highlight w:val="yellow"/>
           <w:lang w:val="es-ES_tradnl"/>
         </w:rPr>
         <w:t>Si, quiero negociar con el partido B</w:t>
@@ -8079,7 +7503,6 @@
       <w:r>
         <w:rPr>
           <w:rFonts w:ascii="Calibri" w:hAnsi="Calibri"/>
-          <w:highlight w:val="yellow"/>
           <w:lang w:val="es-ES_tradnl"/>
         </w:rPr>
         <w:t>”</w:t>
@@ -8087,7 +7510,6 @@
       <w:r>
         <w:rPr>
           <w:rFonts w:ascii="Calibri" w:hAnsi="Calibri"/>
-          <w:highlight w:val="yellow"/>
           <w:lang w:val="es-ES_tradnl"/>
         </w:rPr>
         <w:t>. Si selecciona esta opción, complet</w:t>
@@ -8095,7 +7517,6 @@
       <w:r>
         <w:rPr>
           <w:rFonts w:ascii="Calibri" w:hAnsi="Calibri"/>
-          <w:highlight w:val="yellow"/>
           <w:lang w:val="es-ES_tradnl"/>
         </w:rPr>
         <w:t>e</w:t>
@@ -8103,7 +7524,6 @@
       <w:r>
         <w:rPr>
           <w:rFonts w:ascii="Calibri" w:hAnsi="Calibri"/>
-          <w:highlight w:val="yellow"/>
           <w:lang w:val="es-ES_tradnl"/>
         </w:rPr>
         <w:t xml:space="preserve"> en el recuadro por cuantos puntos est</w:t>
@@ -8111,7 +7531,6 @@
       <w:r>
         <w:rPr>
           <w:rFonts w:ascii="Calibri" w:hAnsi="Calibri"/>
-          <w:highlight w:val="yellow"/>
           <w:lang w:val="es-ES_tradnl"/>
         </w:rPr>
         <w:t>á</w:t>
@@ -8119,7 +7538,6 @@
       <w:r>
         <w:rPr>
           <w:rFonts w:ascii="Calibri" w:hAnsi="Calibri"/>
-          <w:highlight w:val="yellow"/>
           <w:lang w:val="es-ES_tradnl"/>
         </w:rPr>
         <w:t xml:space="preserve"> dispuesto a &lt;cambiar/mantener&gt; </w:t>
@@ -8127,7 +7545,6 @@
       <w:r>
         <w:rPr>
           <w:rFonts w:ascii="Calibri" w:hAnsi="Calibri"/>
-          <w:highlight w:val="yellow"/>
           <w:lang w:val="es-ES_tradnl"/>
         </w:rPr>
         <w:t>s</w:t>
@@ -8135,7 +7552,6 @@
       <w:r>
         <w:rPr>
           <w:rFonts w:ascii="Calibri" w:hAnsi="Calibri"/>
-          <w:highlight w:val="yellow"/>
           <w:lang w:val="es-ES_tradnl"/>
         </w:rPr>
         <w:t>u voto: OFERTA AQUI.</w:t>
@@ -8150,14 +7566,12 @@
         </w:numPr>
         <w:rPr>
           <w:rFonts w:ascii="Calibri" w:hAnsi="Calibri"/>
-          <w:highlight w:val="yellow"/>
-          <w:lang w:val="es-ES_tradnl"/>
-        </w:rPr>
-      </w:pPr>
-      <w:r>
-        <w:rPr>
-          <w:rFonts w:ascii="Calibri" w:hAnsi="Calibri"/>
-          <w:highlight w:val="yellow"/>
+          <w:lang w:val="es-ES_tradnl"/>
+        </w:rPr>
+      </w:pPr>
+      <w:r>
+        <w:rPr>
+          <w:rFonts w:ascii="Calibri" w:hAnsi="Calibri"/>
           <w:lang w:val="es-ES_tradnl"/>
         </w:rPr>
         <w:t>“</w:t>
@@ -8165,7 +7579,6 @@
       <w:r>
         <w:rPr>
           <w:rFonts w:ascii="Calibri" w:hAnsi="Calibri"/>
-          <w:highlight w:val="yellow"/>
           <w:lang w:val="es-ES_tradnl"/>
         </w:rPr>
         <w:t>No, no quiero negociar con el partido B</w:t>
@@ -8173,7 +7586,6 @@
       <w:r>
         <w:rPr>
           <w:rFonts w:ascii="Calibri" w:hAnsi="Calibri"/>
-          <w:highlight w:val="yellow"/>
           <w:lang w:val="es-ES_tradnl"/>
         </w:rPr>
         <w:t>”</w:t>
@@ -8181,7 +7593,6 @@
       <w:r>
         <w:rPr>
           <w:rFonts w:ascii="Calibri" w:hAnsi="Calibri"/>
-          <w:highlight w:val="yellow"/>
           <w:lang w:val="es-ES_tradnl"/>
         </w:rPr>
         <w:t>.</w:t>
@@ -8234,7 +7645,7 @@
         </w:rPr>
         <w:t xml:space="preserve"> oferta.</w:t>
       </w:r>
-      <w:ins w:id="24" w:author="Hector Bahamonde" w:date="2020-09-10T19:01:00Z">
+      <w:ins w:id="2" w:author="Hector Bahamonde" w:date="2020-09-10T19:01:00Z">
         <w:r>
           <w:rPr>
             <w:lang w:val="es-ES"/>
@@ -8367,7 +7778,6 @@
         <w:t xml:space="preserve">Haga </w:t>
       </w:r>
       <w:proofErr w:type="spellStart"/>
-      <w:proofErr w:type="gramStart"/>
       <w:r>
         <w:rPr>
           <w:rFonts w:ascii="Calibri" w:eastAsia="Calibri" w:hAnsi="Calibri" w:cs="Calibri"/>
@@ -8376,7 +7786,6 @@
         <w:t>click</w:t>
       </w:r>
       <w:proofErr w:type="spellEnd"/>
-      <w:proofErr w:type="gramEnd"/>
       <w:r>
         <w:rPr>
           <w:rFonts w:ascii="Calibri" w:eastAsia="Calibri" w:hAnsi="Calibri" w:cs="Calibri"/>
@@ -8406,54 +7815,19 @@
         <w:pStyle w:val="BodyB"/>
         <w:rPr>
           <w:rFonts w:ascii="Calibri" w:eastAsia="Calibri" w:hAnsi="Calibri" w:cs="Calibri"/>
-          <w:lang w:val="es-ES_tradnl"/>
-        </w:rPr>
-      </w:pPr>
-    </w:p>
-    <w:p>
-      <w:pPr>
-        <w:pStyle w:val="BodyB"/>
-        <w:rPr>
-          <w:rFonts w:ascii="Calibri" w:eastAsia="Calibri" w:hAnsi="Calibri" w:cs="Calibri"/>
-          <w:lang w:val="es-ES_tradnl"/>
-        </w:rPr>
-      </w:pPr>
-    </w:p>
-    <w:p>
-      <w:pPr>
-        <w:pStyle w:val="BodyB"/>
-        <w:rPr>
-          <w:rFonts w:ascii="Calibri" w:eastAsia="Calibri" w:hAnsi="Calibri" w:cs="Calibri"/>
-          <w:lang w:val="es-ES_tradnl"/>
-        </w:rPr>
-      </w:pPr>
-    </w:p>
-    <w:p>
-      <w:pPr>
-        <w:pStyle w:val="BodyB"/>
-        <w:rPr>
-          <w:rFonts w:ascii="Calibri" w:eastAsia="Calibri" w:hAnsi="Calibri" w:cs="Calibri"/>
-          <w:lang w:val="es-ES_tradnl"/>
-        </w:rPr>
-      </w:pPr>
-    </w:p>
-    <w:p>
-      <w:pPr>
-        <w:pStyle w:val="BodyB"/>
-        <w:rPr>
-          <w:rFonts w:ascii="Calibri" w:eastAsia="Calibri" w:hAnsi="Calibri" w:cs="Calibri"/>
-          <w:b/>
-          <w:bCs/>
-          <w:lang w:val="es-ES_tradnl"/>
-        </w:rPr>
-      </w:pPr>
-      <w:r>
-        <w:rPr>
-          <w:rFonts w:ascii="Calibri" w:hAnsi="Calibri"/>
-          <w:b/>
-          <w:bCs/>
-          <w:lang w:val="es-ES_tradnl"/>
-        </w:rPr>
+          <w:b/>
+          <w:bCs/>
+          <w:lang w:val="es-ES_tradnl"/>
+        </w:rPr>
+      </w:pPr>
+      <w:r>
+        <w:rPr>
+          <w:rFonts w:ascii="Calibri" w:hAnsi="Calibri"/>
+          <w:b/>
+          <w:bCs/>
+          <w:lang w:val="es-ES_tradnl"/>
+        </w:rPr>
+        <w:lastRenderedPageBreak/>
         <w:t>PANTALLA 3</w:t>
       </w:r>
     </w:p>
@@ -8789,7 +8163,6 @@
         </w:rPr>
         <w:t xml:space="preserve">ha </w:t>
       </w:r>
-      <w:commentRangeStart w:id="25"/>
       <w:r>
         <w:rPr>
           <w:rFonts w:ascii="Calibri" w:hAnsi="Calibri"/>
@@ -8798,21 +8171,6 @@
           <w:lang w:val="es-ES_tradnl"/>
         </w:rPr>
         <w:t xml:space="preserve">&lt;aceptado/rechazado&gt; </w:t>
-      </w:r>
-      <w:commentRangeEnd w:id="25"/>
-      <w:r>
-        <w:rPr>
-          <w:rStyle w:val="CommentReference"/>
-          <w:rFonts w:cs="Times New Roman"/>
-          <w:color w:val="auto"/>
-          <w:lang w:val="en-US"/>
-          <w14:textOutline w14:w="0" w14:cap="rnd" w14:cmpd="sng" w14:algn="ctr">
-            <w14:noFill/>
-            <w14:prstDash w14:val="solid"/>
-            <w14:bevel/>
-          </w14:textOutline>
-        </w:rPr>
-        <w:commentReference w:id="25"/>
       </w:r>
       <w:r>
         <w:rPr>
@@ -8862,7 +8220,6 @@
         </w:rPr>
         <w:t xml:space="preserve">ha </w:t>
       </w:r>
-      <w:commentRangeStart w:id="26"/>
       <w:r>
         <w:rPr>
           <w:rFonts w:ascii="Calibri" w:hAnsi="Calibri"/>
@@ -8871,21 +8228,6 @@
           <w:lang w:val="es-ES_tradnl"/>
         </w:rPr>
         <w:t xml:space="preserve">&lt;aceptado/rechazado&gt; </w:t>
-      </w:r>
-      <w:commentRangeEnd w:id="26"/>
-      <w:r>
-        <w:rPr>
-          <w:rStyle w:val="CommentReference"/>
-          <w:rFonts w:cs="Times New Roman"/>
-          <w:color w:val="auto"/>
-          <w:lang w:val="en-US"/>
-          <w14:textOutline w14:w="0" w14:cap="rnd" w14:cmpd="sng" w14:algn="ctr">
-            <w14:noFill/>
-            <w14:prstDash w14:val="solid"/>
-            <w14:bevel/>
-          </w14:textOutline>
-        </w:rPr>
-        <w:commentReference w:id="26"/>
       </w:r>
       <w:r>
         <w:rPr>
@@ -9247,14 +8589,7 @@
         <w:rPr>
           <w:lang w:val="es-ES_tradnl"/>
         </w:rPr>
-        <w:t xml:space="preserve">&gt; </w:t>
-      </w:r>
-      <w:commentRangeStart w:id="27"/>
-      <w:r>
-        <w:rPr>
-          <w:lang w:val="es-ES_tradnl"/>
-        </w:rPr>
-        <w:t xml:space="preserve"> más</w:t>
+        <w:t>&gt;  más</w:t>
       </w:r>
       <w:proofErr w:type="gramEnd"/>
       <w:r>
@@ -9269,15 +8604,7 @@
           <w:iCs/>
           <w:lang w:val="es-ES_tradnl"/>
         </w:rPr>
-        <w:t xml:space="preserve"> </w:t>
-      </w:r>
-      <w:r>
-        <w:rPr>
-          <w:i/>
-          <w:iCs/>
-          <w:lang w:val="es-ES_tradnl"/>
-        </w:rPr>
-        <w:t>I</w:t>
+        <w:t xml:space="preserve"> I</w:t>
       </w:r>
       <w:r>
         <w:rPr>
@@ -9320,20 +8647,6 @@
           <w:lang w:val="es-ES_tradnl"/>
         </w:rPr>
         <w:t xml:space="preserve"> &gt; puntos que aceptó a cambio de su voto</w:t>
-      </w:r>
-      <w:commentRangeEnd w:id="27"/>
-      <w:r>
-        <w:rPr>
-          <w:rStyle w:val="CommentReference"/>
-          <w:rFonts w:ascii="Times New Roman" w:hAnsi="Times New Roman" w:cs="Times New Roman"/>
-          <w:color w:val="auto"/>
-          <w14:textOutline w14:w="0" w14:cap="rnd" w14:cmpd="sng" w14:algn="ctr">
-            <w14:noFill/>
-            <w14:prstDash w14:val="solid"/>
-            <w14:bevel/>
-          </w14:textOutline>
-        </w:rPr>
-        <w:commentReference w:id="27"/>
       </w:r>
       <w:r>
         <w:rPr>
@@ -10339,19 +9652,28 @@
         </w:rPr>
         <w:t xml:space="preserve">indicará </w:t>
       </w:r>
-      <w:r>
-        <w:rPr>
-          <w:rFonts w:ascii="Calibri" w:hAnsi="Calibri"/>
-          <w:lang w:val="es-ES_tradnl"/>
-        </w:rPr>
-        <w:t xml:space="preserve">si </w:t>
-      </w:r>
       <w:proofErr w:type="spellStart"/>
       <w:r>
         <w:rPr>
           <w:rFonts w:ascii="Calibri" w:hAnsi="Calibri"/>
           <w:lang w:val="es-ES_tradnl"/>
         </w:rPr>
+        <w:t>si</w:t>
+      </w:r>
+      <w:proofErr w:type="spellEnd"/>
+      <w:r>
+        <w:rPr>
+          <w:rFonts w:ascii="Calibri" w:hAnsi="Calibri"/>
+          <w:lang w:val="es-ES_tradnl"/>
+        </w:rPr>
+        <w:t xml:space="preserve"> </w:t>
+      </w:r>
+      <w:proofErr w:type="spellStart"/>
+      <w:r>
+        <w:rPr>
+          <w:rFonts w:ascii="Calibri" w:hAnsi="Calibri"/>
+          <w:lang w:val="es-ES_tradnl"/>
+        </w:rPr>
         <w:t>est</w:t>
       </w:r>
       <w:proofErr w:type="spellEnd"/>
@@ -10464,39 +9786,20 @@
         </w:rPr>
         <w:t xml:space="preserve">Esperando que el votante tome su </w:t>
       </w:r>
-      <w:del w:id="28" w:author="Hector Bahamonde" w:date="2020-09-10T19:02:00Z">
-        <w:r>
-          <w:rPr>
-            <w:rFonts w:ascii="Calibri" w:hAnsi="Calibri"/>
-            <w:lang w:val="es-ES_tradnl"/>
-          </w:rPr>
-          <w:delText>decisió</w:delText>
-        </w:r>
-      </w:del>
-      <w:ins w:id="29" w:author="Hector Bahamonde" w:date="2020-09-10T19:02:00Z">
-        <w:r>
-          <w:rPr>
-            <w:rFonts w:ascii="Calibri" w:hAnsi="Calibri"/>
-            <w:lang w:val="es-ES_tradnl"/>
-          </w:rPr>
-          <w:t>decisión</w:t>
-        </w:r>
-      </w:ins>
-      <w:del w:id="30" w:author="Hector Bahamonde" w:date="2020-09-10T19:02:00Z">
-        <w:r>
-          <w:rPr>
-            <w:rFonts w:ascii="Calibri" w:hAnsi="Calibri"/>
-          </w:rPr>
-          <w:delText>n</w:delText>
-        </w:r>
-      </w:del>
+      <w:r>
+        <w:rPr>
+          <w:rFonts w:ascii="Calibri" w:hAnsi="Calibri"/>
+          <w:lang w:val="es-ES_tradnl"/>
+        </w:rPr>
+        <w:t>decisión</w:t>
+      </w:r>
       <w:r>
         <w:rPr>
           <w:rFonts w:ascii="Calibri" w:hAnsi="Calibri"/>
         </w:rPr>
         <w:t>.</w:t>
       </w:r>
-      <w:ins w:id="31" w:author="Hector Bahamonde" w:date="2020-09-10T19:01:00Z">
+      <w:ins w:id="3" w:author="Hector Bahamonde" w:date="2020-09-10T19:01:00Z">
         <w:r>
           <w:rPr>
             <w:rFonts w:ascii="Calibri" w:hAnsi="Calibri"/>
@@ -11140,12 +10443,9 @@
     <w:p>
       <w:pPr>
         <w:pStyle w:val="BodyB"/>
-        <w:rPr>
-          <w:rFonts w:ascii="Calibri" w:eastAsia="Calibri" w:hAnsi="Calibri" w:cs="Calibri"/>
-        </w:rPr>
-      </w:pPr>
-      <w:bookmarkStart w:id="32" w:name="_gjdgxs"/>
-      <w:bookmarkEnd w:id="32"/>
+      </w:pPr>
+      <w:bookmarkStart w:id="4" w:name="_gjdgxs"/>
+      <w:bookmarkEnd w:id="4"/>
       <w:r>
         <w:rPr>
           <w:rFonts w:ascii="Calibri" w:hAnsi="Calibri"/>
@@ -11439,17 +10739,6 @@
           <w:rFonts w:ascii="Calibri" w:hAnsi="Calibri"/>
         </w:rPr>
         <w:t>.</w:t>
-      </w:r>
-    </w:p>
-    <w:p>
-      <w:pPr>
-        <w:pStyle w:val="BodyB"/>
-      </w:pPr>
-      <w:r>
-        <w:rPr>
-          <w:rFonts w:ascii="Arial Unicode MS" w:hAnsi="Arial Unicode MS"/>
-        </w:rPr>
-        <w:br w:type="page"/>
       </w:r>
     </w:p>
     <w:sectPr>
@@ -11461,343 +10750,8 @@
 </w:document>
 </file>
 
-<file path=word/comments.xml><?xml version="1.0" encoding="utf-8"?>
-<w:comments xmlns:wpc="http://schemas.microsoft.com/office/word/2010/wordprocessingCanvas" xmlns:cx="http://schemas.microsoft.com/office/drawing/2014/chartex" xmlns:cx1="http://schemas.microsoft.com/office/drawing/2015/9/8/chartex" xmlns:cx2="http://schemas.microsoft.com/office/drawing/2015/10/21/chartex" xmlns:cx3="http://schemas.microsoft.com/office/drawing/2016/5/9/chartex" xmlns:cx4="http://schemas.microsoft.com/office/drawing/2016/5/10/chartex" xmlns:cx5="http://schemas.microsoft.com/office/drawing/2016/5/11/chartex" xmlns:cx6="http://schemas.microsoft.com/office/drawing/2016/5/12/chartex" xmlns:cx7="http://schemas.microsoft.com/office/drawing/2016/5/13/chartex" xmlns:cx8="http://schemas.microsoft.com/office/drawing/2016/5/14/chartex" xmlns:mc="http://schemas.openxmlformats.org/markup-compatibility/2006" xmlns:aink="http://schemas.microsoft.com/office/drawing/2016/ink" xmlns:am3d="http://schemas.microsoft.com/office/drawing/2017/model3d" xmlns:o="urn:schemas-microsoft-com:office:office" xmlns:r="http://schemas.openxmlformats.org/officeDocument/2006/relationships" xmlns:m="http://schemas.openxmlformats.org/officeDocument/2006/math" xmlns:v="urn:schemas-microsoft-com:vml" xmlns:wp14="http://schemas.microsoft.com/office/word/2010/wordprocessingDrawing" xmlns:wp="http://schemas.openxmlformats.org/drawingml/2006/wordprocessingDrawing" xmlns:w10="urn:schemas-microsoft-com:office:word" xmlns:w="http://schemas.openxmlformats.org/wordprocessingml/2006/main" xmlns:w14="http://schemas.microsoft.com/office/word/2010/wordml" xmlns:w15="http://schemas.microsoft.com/office/word/2012/wordml" xmlns:w16cex="http://schemas.microsoft.com/office/word/2018/wordml/cex" xmlns:w16cid="http://schemas.microsoft.com/office/word/2016/wordml/cid" xmlns:w16="http://schemas.microsoft.com/office/word/2018/wordml" xmlns:w16se="http://schemas.microsoft.com/office/word/2015/wordml/symex" xmlns:wpg="http://schemas.microsoft.com/office/word/2010/wordprocessingGroup" xmlns:wpi="http://schemas.microsoft.com/office/word/2010/wordprocessingInk" xmlns:wne="http://schemas.microsoft.com/office/word/2006/wordml" xmlns:wps="http://schemas.microsoft.com/office/word/2010/wordprocessingShape" mc:Ignorable="w14 w15 w16se w16cid w16 w16cex wp14">
-  <w:comment w:id="0" w:author="Hector Bahamonde" w:date="2020-09-10T18:51:00Z" w:initials="HB">
-    <w:p>
-      <w:pPr>
-        <w:pStyle w:val="CommentText"/>
-        <w:rPr>
-          <w:lang w:val="es-ES"/>
-        </w:rPr>
-      </w:pPr>
-      <w:r>
-        <w:rPr>
-          <w:rStyle w:val="CommentReference"/>
-        </w:rPr>
-        <w:annotationRef/>
-      </w:r>
-      <w:r>
-        <w:rPr>
-          <w:lang w:val="es-ES"/>
-        </w:rPr>
-        <w:t>Mauricio: esta parte, porfa ponerla como en un “globo”</w:t>
-      </w:r>
-      <w:r>
-        <w:rPr>
-          <w:lang w:val="es-ES"/>
-        </w:rPr>
-        <w:t xml:space="preserve"> para resaltarla.</w:t>
-      </w:r>
-    </w:p>
-  </w:comment>
-  <w:comment w:id="9" w:author="Hector Bahamonde" w:date="2020-09-10T20:06:00Z" w:initials="HB">
-    <w:p>
-      <w:pPr>
-        <w:pStyle w:val="CommentText"/>
-        <w:rPr>
-          <w:lang w:val="es-ES"/>
-        </w:rPr>
-      </w:pPr>
-      <w:r>
-        <w:rPr>
-          <w:rStyle w:val="CommentReference"/>
-        </w:rPr>
-        <w:annotationRef/>
-      </w:r>
-      <w:r>
-        <w:rPr>
-          <w:lang w:val="es-ES"/>
-        </w:rPr>
-        <w:t>Iba a poner una tabl</w:t>
-      </w:r>
-      <w:r>
-        <w:rPr>
-          <w:lang w:val="es-ES"/>
-        </w:rPr>
-        <w:t>a</w:t>
-      </w:r>
-      <w:r>
-        <w:rPr>
-          <w:lang w:val="es-ES"/>
-        </w:rPr>
-        <w:t xml:space="preserve"> </w:t>
-      </w:r>
-      <w:r>
-        <w:rPr>
-          <w:lang w:val="es-ES"/>
-        </w:rPr>
-        <w:t>aquí, pero esta clarito con el texto que hay.</w:t>
-      </w:r>
-    </w:p>
-  </w:comment>
-  <w:comment w:id="10" w:author="Hector Bahamonde" w:date="2020-09-10T19:20:00Z" w:initials="HB">
-    <w:p>
-      <w:pPr>
-        <w:pStyle w:val="CommentText"/>
-        <w:rPr>
-          <w:lang w:val="es-ES"/>
-        </w:rPr>
-      </w:pPr>
-      <w:r>
-        <w:rPr>
-          <w:rStyle w:val="CommentReference"/>
-        </w:rPr>
-        <w:annotationRef/>
-      </w:r>
-      <w:proofErr w:type="spellStart"/>
-      <w:r>
-        <w:rPr>
-          <w:lang w:val="es-ES"/>
-        </w:rPr>
-        <w:t>Andre</w:t>
-      </w:r>
-      <w:proofErr w:type="spellEnd"/>
-      <w:r>
-        <w:rPr>
-          <w:lang w:val="es-ES"/>
-        </w:rPr>
-        <w:t xml:space="preserve">: </w:t>
-      </w:r>
-      <w:r>
-        <w:rPr>
-          <w:lang w:val="es-ES"/>
-        </w:rPr>
-        <w:t xml:space="preserve">porfa, mejorar redacción. Se lee súper raro. Tiene ene notación (hasta en el pie de página), y no quiero echarlo a perder. </w:t>
-      </w:r>
-    </w:p>
-  </w:comment>
-  <w:comment w:id="11" w:author="Andrea Ignacia Canales (andrea.canales)" w:date="2020-09-14T16:20:00Z" w:initials="AIC(">
-    <w:p>
-      <w:pPr>
-        <w:pStyle w:val="CommentText"/>
-        <w:rPr>
-          <w:lang w:val="es-ES"/>
-        </w:rPr>
-      </w:pPr>
-      <w:r>
-        <w:rPr>
-          <w:rStyle w:val="CommentReference"/>
-        </w:rPr>
-        <w:annotationRef/>
-      </w:r>
-      <w:r>
-        <w:rPr>
-          <w:lang w:val="es-ES"/>
-        </w:rPr>
-        <w:t>Mauricio, por favor, Podemos ac</w:t>
-      </w:r>
-      <w:r>
-        <w:rPr>
-          <w:lang w:val="es-ES"/>
-        </w:rPr>
-        <w:t>á admitir solo números mayores estricto a cero.</w:t>
-      </w:r>
-    </w:p>
-  </w:comment>
-  <w:comment w:id="15" w:author="Hector Bahamonde" w:date="2020-09-10T18:51:00Z" w:initials="HB">
-    <w:p>
-      <w:pPr>
-        <w:pStyle w:val="CommentText"/>
-        <w:rPr>
-          <w:lang w:val="es-ES"/>
-        </w:rPr>
-      </w:pPr>
-      <w:r>
-        <w:rPr>
-          <w:rStyle w:val="CommentReference"/>
-        </w:rPr>
-        <w:annotationRef/>
-      </w:r>
-      <w:r>
-        <w:rPr>
-          <w:lang w:val="es-ES"/>
-        </w:rPr>
-        <w:t>Mauricio: esta parte, porfa ponerla como en un “globo”</w:t>
-      </w:r>
-      <w:r>
-        <w:rPr>
-          <w:lang w:val="es-ES"/>
-        </w:rPr>
-        <w:t xml:space="preserve"> para resaltarla.</w:t>
-      </w:r>
-    </w:p>
-  </w:comment>
-  <w:comment w:id="23" w:author="Andrea Ignacia Canales (andrea.canales)" w:date="2020-09-14T17:02:00Z" w:initials="AIC(">
-    <w:p>
-      <w:pPr>
-        <w:pStyle w:val="CommentText"/>
-        <w:rPr>
-          <w:lang w:val="es-ES"/>
-        </w:rPr>
-      </w:pPr>
-      <w:r>
-        <w:rPr>
-          <w:rStyle w:val="CommentReference"/>
-        </w:rPr>
-        <w:annotationRef/>
-      </w:r>
-      <w:r>
-        <w:rPr>
-          <w:lang w:val="es-ES"/>
-        </w:rPr>
-        <w:t xml:space="preserve">Mauricio: </w:t>
-      </w:r>
-      <w:proofErr w:type="gramStart"/>
-      <w:r>
-        <w:rPr>
-          <w:lang w:val="es-ES"/>
-        </w:rPr>
-        <w:t>Este cambio lo hace el progra</w:t>
-      </w:r>
-      <w:r>
-        <w:rPr>
-          <w:lang w:val="es-ES"/>
-        </w:rPr>
-        <w:t>ma?</w:t>
-      </w:r>
-      <w:proofErr w:type="gramEnd"/>
-    </w:p>
-  </w:comment>
-  <w:comment w:id="25" w:author="Andrea Ignacia Canales (andrea.canales)" w:date="2020-09-14T17:14:00Z" w:initials="AIC(">
-    <w:p>
-      <w:pPr>
-        <w:pStyle w:val="CommentText"/>
-        <w:rPr>
-          <w:lang w:val="es-ES"/>
-        </w:rPr>
-      </w:pPr>
-      <w:r>
-        <w:rPr>
-          <w:rStyle w:val="CommentReference"/>
-        </w:rPr>
-        <w:annotationRef/>
-      </w:r>
-      <w:r>
-        <w:rPr>
-          <w:lang w:val="es-ES"/>
-        </w:rPr>
-        <w:t>Mauricio: La palabra en negrita por</w:t>
-      </w:r>
-      <w:r>
-        <w:rPr>
-          <w:lang w:val="es-ES"/>
-        </w:rPr>
-        <w:t>fa</w:t>
-      </w:r>
-    </w:p>
-  </w:comment>
-  <w:comment w:id="26" w:author="Andrea Ignacia Canales (andrea.canales)" w:date="2020-09-14T17:14:00Z" w:initials="AIC(">
-    <w:p>
-      <w:pPr>
-        <w:pStyle w:val="CommentText"/>
-        <w:rPr>
-          <w:lang w:val="es-ES"/>
-        </w:rPr>
-      </w:pPr>
-      <w:r>
-        <w:rPr>
-          <w:rStyle w:val="CommentReference"/>
-        </w:rPr>
-        <w:annotationRef/>
-      </w:r>
-      <w:r>
-        <w:rPr>
-          <w:lang w:val="es-ES"/>
-        </w:rPr>
-        <w:t>Mauricio: La palabra en negrita por</w:t>
-      </w:r>
-      <w:r>
-        <w:rPr>
-          <w:lang w:val="es-ES"/>
-        </w:rPr>
-        <w:t>fa</w:t>
-      </w:r>
-    </w:p>
-  </w:comment>
-  <w:comment w:id="27" w:author="Hector Bahamonde" w:date="2020-09-10T19:20:00Z" w:initials="HB">
-    <w:p>
-      <w:pPr>
-        <w:pStyle w:val="CommentText"/>
-        <w:rPr>
-          <w:lang w:val="es-ES"/>
-        </w:rPr>
-      </w:pPr>
-      <w:r>
-        <w:rPr>
-          <w:rStyle w:val="CommentReference"/>
-        </w:rPr>
-        <w:annotationRef/>
-      </w:r>
-      <w:proofErr w:type="spellStart"/>
-      <w:r>
-        <w:rPr>
-          <w:lang w:val="es-ES"/>
-        </w:rPr>
-        <w:t>Andre</w:t>
-      </w:r>
-      <w:proofErr w:type="spellEnd"/>
-      <w:r>
-        <w:rPr>
-          <w:lang w:val="es-ES"/>
-        </w:rPr>
-        <w:t xml:space="preserve">: </w:t>
-      </w:r>
-      <w:r>
-        <w:rPr>
-          <w:lang w:val="es-ES"/>
-        </w:rPr>
-        <w:t xml:space="preserve">porfa, mejorar redacción. Se lee súper raro. Tiene ene notación (hasta en el pie de página), y no quiero echarlo a perder. </w:t>
-      </w:r>
-    </w:p>
-  </w:comment>
-</w:comments>
-</file>
-
-<file path=word/commentsExtended.xml><?xml version="1.0" encoding="utf-8"?>
-<w15:commentsEx xmlns:wpc="http://schemas.microsoft.com/office/word/2010/wordprocessingCanvas" xmlns:cx="http://schemas.microsoft.com/office/drawing/2014/chartex" xmlns:cx1="http://schemas.microsoft.com/office/drawing/2015/9/8/chartex" xmlns:cx2="http://schemas.microsoft.com/office/drawing/2015/10/21/chartex" xmlns:cx3="http://schemas.microsoft.com/office/drawing/2016/5/9/chartex" xmlns:cx4="http://schemas.microsoft.com/office/drawing/2016/5/10/chartex" xmlns:cx5="http://schemas.microsoft.com/office/drawing/2016/5/11/chartex" xmlns:cx6="http://schemas.microsoft.com/office/drawing/2016/5/12/chartex" xmlns:cx7="http://schemas.microsoft.com/office/drawing/2016/5/13/chartex" xmlns:cx8="http://schemas.microsoft.com/office/drawing/2016/5/14/chartex" xmlns:mc="http://schemas.openxmlformats.org/markup-compatibility/2006" xmlns:aink="http://schemas.microsoft.com/office/drawing/2016/ink" xmlns:am3d="http://schemas.microsoft.com/office/drawing/2017/model3d" xmlns:o="urn:schemas-microsoft-com:office:office" xmlns:r="http://schemas.openxmlformats.org/officeDocument/2006/relationships" xmlns:m="http://schemas.openxmlformats.org/officeDocument/2006/math" xmlns:v="urn:schemas-microsoft-com:vml" xmlns:wp14="http://schemas.microsoft.com/office/word/2010/wordprocessingDrawing" xmlns:wp="http://schemas.openxmlformats.org/drawingml/2006/wordprocessingDrawing" xmlns:w10="urn:schemas-microsoft-com:office:word" xmlns:w="http://schemas.openxmlformats.org/wordprocessingml/2006/main" xmlns:w14="http://schemas.microsoft.com/office/word/2010/wordml" xmlns:w15="http://schemas.microsoft.com/office/word/2012/wordml" xmlns:w16cex="http://schemas.microsoft.com/office/word/2018/wordml/cex" xmlns:w16cid="http://schemas.microsoft.com/office/word/2016/wordml/cid" xmlns:w16="http://schemas.microsoft.com/office/word/2018/wordml" xmlns:w16se="http://schemas.microsoft.com/office/word/2015/wordml/symex" xmlns:wpg="http://schemas.microsoft.com/office/word/2010/wordprocessingGroup" xmlns:wpi="http://schemas.microsoft.com/office/word/2010/wordprocessingInk" xmlns:wne="http://schemas.microsoft.com/office/word/2006/wordml" xmlns:wps="http://schemas.microsoft.com/office/word/2010/wordprocessingShape" mc:Ignorable="w14 w15 w16se w16cid w16 w16cex wp14">
-  <w15:commentEx w15:paraId="79541AA3" w15:done="0"/>
-  <w15:commentEx w15:paraId="0F55F604" w15:done="0"/>
-  <w15:commentEx w15:paraId="204623F0" w15:done="1"/>
-  <w15:commentEx w15:paraId="18A2A3F2" w15:done="0"/>
-  <w15:commentEx w15:paraId="01F2EF5B" w15:done="0"/>
-  <w15:commentEx w15:paraId="43CC122A" w15:done="0"/>
-  <w15:commentEx w15:paraId="4AFF118D" w15:done="0"/>
-  <w15:commentEx w15:paraId="6873E1E3" w15:done="0"/>
-  <w15:commentEx w15:paraId="015905F5" w15:done="1"/>
-</w15:commentsEx>
-</file>
-
-<file path=word/commentsExtensible.xml><?xml version="1.0" encoding="utf-8"?>
-<w16cex:commentsExtensible xmlns:wpc="http://schemas.microsoft.com/office/word/2010/wordprocessingCanvas" xmlns:cx="http://schemas.microsoft.com/office/drawing/2014/chartex" xmlns:cx1="http://schemas.microsoft.com/office/drawing/2015/9/8/chartex" xmlns:cx2="http://schemas.microsoft.com/office/drawing/2015/10/21/chartex" xmlns:cx3="http://schemas.microsoft.com/office/drawing/2016/5/9/chartex" xmlns:cx4="http://schemas.microsoft.com/office/drawing/2016/5/10/chartex" xmlns:cx5="http://schemas.microsoft.com/office/drawing/2016/5/11/chartex" xmlns:cx6="http://schemas.microsoft.com/office/drawing/2016/5/12/chartex" xmlns:cx7="http://schemas.microsoft.com/office/drawing/2016/5/13/chartex" xmlns:cx8="http://schemas.microsoft.com/office/drawing/2016/5/14/chartex" xmlns:mc="http://schemas.openxmlformats.org/markup-compatibility/2006" xmlns:aink="http://schemas.microsoft.com/office/drawing/2016/ink" xmlns:am3d="http://schemas.microsoft.com/office/drawing/2017/model3d" xmlns:o="urn:schemas-microsoft-com:office:office" xmlns:r="http://schemas.openxmlformats.org/officeDocument/2006/relationships" xmlns:m="http://schemas.openxmlformats.org/officeDocument/2006/math" xmlns:v="urn:schemas-microsoft-com:vml" xmlns:wp14="http://schemas.microsoft.com/office/word/2010/wordprocessingDrawing" xmlns:wp="http://schemas.openxmlformats.org/drawingml/2006/wordprocessingDrawing" xmlns:w10="urn:schemas-microsoft-com:office:word" xmlns:w="http://schemas.openxmlformats.org/wordprocessingml/2006/main" xmlns:w14="http://schemas.microsoft.com/office/word/2010/wordml" xmlns:w15="http://schemas.microsoft.com/office/word/2012/wordml" xmlns:w16cex="http://schemas.microsoft.com/office/word/2018/wordml/cex" xmlns:w16cid="http://schemas.microsoft.com/office/word/2016/wordml/cid" xmlns:w16="http://schemas.microsoft.com/office/word/2018/wordml" xmlns:w16se="http://schemas.microsoft.com/office/word/2015/wordml/symex" xmlns:wpg="http://schemas.microsoft.com/office/word/2010/wordprocessingGroup" xmlns:wpi="http://schemas.microsoft.com/office/word/2010/wordprocessingInk" xmlns:wne="http://schemas.microsoft.com/office/word/2006/wordml" xmlns:wps="http://schemas.microsoft.com/office/word/2010/wordprocessingShape" mc:Ignorable="w14 w15 w16se w16cid w16 w16cex wp14">
-  <w16cex:commentExtensible w16cex:durableId="2304F44A" w16cex:dateUtc="2020-09-10T21:51:00Z"/>
-  <w16cex:commentExtensible w16cex:durableId="230505C3" w16cex:dateUtc="2020-09-10T23:06:00Z"/>
-  <w16cex:commentExtensible w16cex:durableId="2304FAE5" w16cex:dateUtc="2020-09-10T22:20:00Z"/>
-  <w16cex:commentExtensible w16cex:durableId="230A16D7" w16cex:dateUtc="2020-09-14T19:20:00Z"/>
-  <w16cex:commentExtensible w16cex:durableId="230A18B8" w16cex:dateUtc="2020-09-10T21:51:00Z"/>
-  <w16cex:commentExtensible w16cex:durableId="230A209F" w16cex:dateUtc="2020-09-14T20:02:00Z"/>
-  <w16cex:commentExtensible w16cex:durableId="230A2372" w16cex:dateUtc="2020-09-14T20:14:00Z"/>
-  <w16cex:commentExtensible w16cex:durableId="230A238A" w16cex:dateUtc="2020-09-14T20:14:00Z"/>
-  <w16cex:commentExtensible w16cex:durableId="230A24BE" w16cex:dateUtc="2020-09-10T22:20:00Z"/>
-</w16cex:commentsExtensible>
-</file>
-
-<file path=word/commentsIds.xml><?xml version="1.0" encoding="utf-8"?>
-<w16cid:commentsIds xmlns:wpc="http://schemas.microsoft.com/office/word/2010/wordprocessingCanvas" xmlns:cx="http://schemas.microsoft.com/office/drawing/2014/chartex" xmlns:cx1="http://schemas.microsoft.com/office/drawing/2015/9/8/chartex" xmlns:cx2="http://schemas.microsoft.com/office/drawing/2015/10/21/chartex" xmlns:cx3="http://schemas.microsoft.com/office/drawing/2016/5/9/chartex" xmlns:cx4="http://schemas.microsoft.com/office/drawing/2016/5/10/chartex" xmlns:cx5="http://schemas.microsoft.com/office/drawing/2016/5/11/chartex" xmlns:cx6="http://schemas.microsoft.com/office/drawing/2016/5/12/chartex" xmlns:cx7="http://schemas.microsoft.com/office/drawing/2016/5/13/chartex" xmlns:cx8="http://schemas.microsoft.com/office/drawing/2016/5/14/chartex" xmlns:mc="http://schemas.openxmlformats.org/markup-compatibility/2006" xmlns:aink="http://schemas.microsoft.com/office/drawing/2016/ink" xmlns:am3d="http://schemas.microsoft.com/office/drawing/2017/model3d" xmlns:o="urn:schemas-microsoft-com:office:office" xmlns:r="http://schemas.openxmlformats.org/officeDocument/2006/relationships" xmlns:m="http://schemas.openxmlformats.org/officeDocument/2006/math" xmlns:v="urn:schemas-microsoft-com:vml" xmlns:wp14="http://schemas.microsoft.com/office/word/2010/wordprocessingDrawing" xmlns:wp="http://schemas.openxmlformats.org/drawingml/2006/wordprocessingDrawing" xmlns:w10="urn:schemas-microsoft-com:office:word" xmlns:w="http://schemas.openxmlformats.org/wordprocessingml/2006/main" xmlns:w14="http://schemas.microsoft.com/office/word/2010/wordml" xmlns:w15="http://schemas.microsoft.com/office/word/2012/wordml" xmlns:w16cex="http://schemas.microsoft.com/office/word/2018/wordml/cex" xmlns:w16cid="http://schemas.microsoft.com/office/word/2016/wordml/cid" xmlns:w16="http://schemas.microsoft.com/office/word/2018/wordml" xmlns:w16se="http://schemas.microsoft.com/office/word/2015/wordml/symex" xmlns:wpg="http://schemas.microsoft.com/office/word/2010/wordprocessingGroup" xmlns:wpi="http://schemas.microsoft.com/office/word/2010/wordprocessingInk" xmlns:wne="http://schemas.microsoft.com/office/word/2006/wordml" xmlns:wps="http://schemas.microsoft.com/office/word/2010/wordprocessingShape" mc:Ignorable="w14 w15 w16se w16cid w16 w16cex wp14">
-  <w16cid:commentId w16cid:paraId="79541AA3" w16cid:durableId="2304F44A"/>
-  <w16cid:commentId w16cid:paraId="0F55F604" w16cid:durableId="230505C3"/>
-  <w16cid:commentId w16cid:paraId="204623F0" w16cid:durableId="2304FAE5"/>
-  <w16cid:commentId w16cid:paraId="18A2A3F2" w16cid:durableId="230A16D7"/>
-  <w16cid:commentId w16cid:paraId="01F2EF5B" w16cid:durableId="230A18B8"/>
-  <w16cid:commentId w16cid:paraId="43CC122A" w16cid:durableId="230A209F"/>
-  <w16cid:commentId w16cid:paraId="4AFF118D" w16cid:durableId="230A2372"/>
-  <w16cid:commentId w16cid:paraId="6873E1E3" w16cid:durableId="230A238A"/>
-  <w16cid:commentId w16cid:paraId="015905F5" w16cid:durableId="230A24BE"/>
-</w16cid:commentsIds>
-</file>
-
 <file path=word/endnotes.xml><?xml version="1.0" encoding="utf-8"?>
-<w:endnotes xmlns:wpc="http://schemas.microsoft.com/office/word/2010/wordprocessingCanvas" xmlns:cx="http://schemas.microsoft.com/office/drawing/2014/chartex" xmlns:cx1="http://schemas.microsoft.com/office/drawing/2015/9/8/chartex" xmlns:cx2="http://schemas.microsoft.com/office/drawing/2015/10/21/chartex" xmlns:cx3="http://schemas.microsoft.com/office/drawing/2016/5/9/chartex" xmlns:cx4="http://schemas.microsoft.com/office/drawing/2016/5/10/chartex" xmlns:cx5="http://schemas.microsoft.com/office/drawing/2016/5/11/chartex" xmlns:cx6="http://schemas.microsoft.com/office/drawing/2016/5/12/chartex" xmlns:cx7="http://schemas.microsoft.com/office/drawing/2016/5/13/chartex" xmlns:cx8="http://schemas.microsoft.com/office/drawing/2016/5/14/chartex" xmlns:mc="http://schemas.openxmlformats.org/markup-compatibility/2006" xmlns:aink="http://schemas.microsoft.com/office/drawing/2016/ink" xmlns:am3d="http://schemas.microsoft.com/office/drawing/2017/model3d" xmlns:o="urn:schemas-microsoft-com:office:office" xmlns:r="http://schemas.openxmlformats.org/officeDocument/2006/relationships" xmlns:m="http://schemas.openxmlformats.org/officeDocument/2006/math" xmlns:v="urn:schemas-microsoft-com:vml" xmlns:wp14="http://schemas.microsoft.com/office/word/2010/wordprocessingDrawing" xmlns:wp="http://schemas.openxmlformats.org/drawingml/2006/wordprocessingDrawing" xmlns:w10="urn:schemas-microsoft-com:office:word" xmlns:w="http://schemas.openxmlformats.org/wordprocessingml/2006/main" xmlns:w14="http://schemas.microsoft.com/office/word/2010/wordml" xmlns:w15="http://schemas.microsoft.com/office/word/2012/wordml" xmlns:w16cex="http://schemas.microsoft.com/office/word/2018/wordml/cex" xmlns:w16cid="http://schemas.microsoft.com/office/word/2016/wordml/cid" xmlns:w16="http://schemas.microsoft.com/office/word/2018/wordml" xmlns:w16se="http://schemas.microsoft.com/office/word/2015/wordml/symex" xmlns:wpg="http://schemas.microsoft.com/office/word/2010/wordprocessingGroup" xmlns:wpi="http://schemas.microsoft.com/office/word/2010/wordprocessingInk" xmlns:wne="http://schemas.microsoft.com/office/word/2006/wordml" xmlns:wps="http://schemas.microsoft.com/office/word/2010/wordprocessingShape" mc:Ignorable="w14 w15 w16se w16cid w16 w16cex wp14">
+<w:endnotes xmlns:wpc="http://schemas.microsoft.com/office/word/2010/wordprocessingCanvas" xmlns:cx="http://schemas.microsoft.com/office/drawing/2014/chartex" xmlns:cx1="http://schemas.microsoft.com/office/drawing/2015/9/8/chartex" xmlns:cx2="http://schemas.microsoft.com/office/drawing/2015/10/21/chartex" xmlns:cx3="http://schemas.microsoft.com/office/drawing/2016/5/9/chartex" xmlns:cx4="http://schemas.microsoft.com/office/drawing/2016/5/10/chartex" xmlns:cx5="http://schemas.microsoft.com/office/drawing/2016/5/11/chartex" xmlns:cx6="http://schemas.microsoft.com/office/drawing/2016/5/12/chartex" xmlns:cx7="http://schemas.microsoft.com/office/drawing/2016/5/13/chartex" xmlns:cx8="http://schemas.microsoft.com/office/drawing/2016/5/14/chartex" xmlns:mc="http://schemas.openxmlformats.org/markup-compatibility/2006" xmlns:aink="http://schemas.microsoft.com/office/drawing/2016/ink" xmlns:am3d="http://schemas.microsoft.com/office/drawing/2017/model3d" xmlns:o="urn:schemas-microsoft-com:office:office" xmlns:oel="http://schemas.microsoft.com/office/2019/extlst" xmlns:r="http://schemas.openxmlformats.org/officeDocument/2006/relationships" xmlns:m="http://schemas.openxmlformats.org/officeDocument/2006/math" xmlns:v="urn:schemas-microsoft-com:vml" xmlns:wp14="http://schemas.microsoft.com/office/word/2010/wordprocessingDrawing" xmlns:wp="http://schemas.openxmlformats.org/drawingml/2006/wordprocessingDrawing" xmlns:w10="urn:schemas-microsoft-com:office:word" xmlns:w="http://schemas.openxmlformats.org/wordprocessingml/2006/main" xmlns:w14="http://schemas.microsoft.com/office/word/2010/wordml" xmlns:w15="http://schemas.microsoft.com/office/word/2012/wordml" xmlns:w16cex="http://schemas.microsoft.com/office/word/2018/wordml/cex" xmlns:w16cid="http://schemas.microsoft.com/office/word/2016/wordml/cid" xmlns:w16="http://schemas.microsoft.com/office/word/2018/wordml" xmlns:w16sdtdh="http://schemas.microsoft.com/office/word/2020/wordml/sdtdatahash" xmlns:w16se="http://schemas.microsoft.com/office/word/2015/wordml/symex" xmlns:wpg="http://schemas.microsoft.com/office/word/2010/wordprocessingGroup" xmlns:wpi="http://schemas.microsoft.com/office/word/2010/wordprocessingInk" xmlns:wne="http://schemas.microsoft.com/office/word/2006/wordml" xmlns:wps="http://schemas.microsoft.com/office/word/2010/wordprocessingShape" mc:Ignorable="w14 w15 w16se w16cid w16 w16cex w16sdtdh wp14">
   <w:endnote w:type="separator" w:id="-1">
     <w:p>
       <w:r>
@@ -11816,7 +10770,7 @@
 </file>
 
 <file path=word/footer1.xml><?xml version="1.0" encoding="utf-8"?>
-<w:ftr xmlns:wpc="http://schemas.microsoft.com/office/word/2010/wordprocessingCanvas" xmlns:cx="http://schemas.microsoft.com/office/drawing/2014/chartex" xmlns:cx1="http://schemas.microsoft.com/office/drawing/2015/9/8/chartex" xmlns:cx2="http://schemas.microsoft.com/office/drawing/2015/10/21/chartex" xmlns:cx3="http://schemas.microsoft.com/office/drawing/2016/5/9/chartex" xmlns:cx4="http://schemas.microsoft.com/office/drawing/2016/5/10/chartex" xmlns:cx5="http://schemas.microsoft.com/office/drawing/2016/5/11/chartex" xmlns:cx6="http://schemas.microsoft.com/office/drawing/2016/5/12/chartex" xmlns:cx7="http://schemas.microsoft.com/office/drawing/2016/5/13/chartex" xmlns:cx8="http://schemas.microsoft.com/office/drawing/2016/5/14/chartex" xmlns:mc="http://schemas.openxmlformats.org/markup-compatibility/2006" xmlns:aink="http://schemas.microsoft.com/office/drawing/2016/ink" xmlns:am3d="http://schemas.microsoft.com/office/drawing/2017/model3d" xmlns:o="urn:schemas-microsoft-com:office:office" xmlns:r="http://schemas.openxmlformats.org/officeDocument/2006/relationships" xmlns:m="http://schemas.openxmlformats.org/officeDocument/2006/math" xmlns:v="urn:schemas-microsoft-com:vml" xmlns:wp14="http://schemas.microsoft.com/office/word/2010/wordprocessingDrawing" xmlns:wp="http://schemas.openxmlformats.org/drawingml/2006/wordprocessingDrawing" xmlns:w10="urn:schemas-microsoft-com:office:word" xmlns:w="http://schemas.openxmlformats.org/wordprocessingml/2006/main" xmlns:w14="http://schemas.microsoft.com/office/word/2010/wordml" xmlns:w15="http://schemas.microsoft.com/office/word/2012/wordml" xmlns:w16cex="http://schemas.microsoft.com/office/word/2018/wordml/cex" xmlns:w16cid="http://schemas.microsoft.com/office/word/2016/wordml/cid" xmlns:w16="http://schemas.microsoft.com/office/word/2018/wordml" xmlns:w16se="http://schemas.microsoft.com/office/word/2015/wordml/symex" xmlns:wpg="http://schemas.microsoft.com/office/word/2010/wordprocessingGroup" xmlns:wpi="http://schemas.microsoft.com/office/word/2010/wordprocessingInk" xmlns:wne="http://schemas.microsoft.com/office/word/2006/wordml" xmlns:wps="http://schemas.microsoft.com/office/word/2010/wordprocessingShape" mc:Ignorable="w14 w15 w16se w16cid w16 w16cex wp14">
+<w:ftr xmlns:wpc="http://schemas.microsoft.com/office/word/2010/wordprocessingCanvas" xmlns:cx="http://schemas.microsoft.com/office/drawing/2014/chartex" xmlns:cx1="http://schemas.microsoft.com/office/drawing/2015/9/8/chartex" xmlns:cx2="http://schemas.microsoft.com/office/drawing/2015/10/21/chartex" xmlns:cx3="http://schemas.microsoft.com/office/drawing/2016/5/9/chartex" xmlns:cx4="http://schemas.microsoft.com/office/drawing/2016/5/10/chartex" xmlns:cx5="http://schemas.microsoft.com/office/drawing/2016/5/11/chartex" xmlns:cx6="http://schemas.microsoft.com/office/drawing/2016/5/12/chartex" xmlns:cx7="http://schemas.microsoft.com/office/drawing/2016/5/13/chartex" xmlns:cx8="http://schemas.microsoft.com/office/drawing/2016/5/14/chartex" xmlns:mc="http://schemas.openxmlformats.org/markup-compatibility/2006" xmlns:aink="http://schemas.microsoft.com/office/drawing/2016/ink" xmlns:am3d="http://schemas.microsoft.com/office/drawing/2017/model3d" xmlns:o="urn:schemas-microsoft-com:office:office" xmlns:oel="http://schemas.microsoft.com/office/2019/extlst" xmlns:r="http://schemas.openxmlformats.org/officeDocument/2006/relationships" xmlns:m="http://schemas.openxmlformats.org/officeDocument/2006/math" xmlns:v="urn:schemas-microsoft-com:vml" xmlns:wp14="http://schemas.microsoft.com/office/word/2010/wordprocessingDrawing" xmlns:wp="http://schemas.openxmlformats.org/drawingml/2006/wordprocessingDrawing" xmlns:w10="urn:schemas-microsoft-com:office:word" xmlns:w="http://schemas.openxmlformats.org/wordprocessingml/2006/main" xmlns:w14="http://schemas.microsoft.com/office/word/2010/wordml" xmlns:w15="http://schemas.microsoft.com/office/word/2012/wordml" xmlns:w16cex="http://schemas.microsoft.com/office/word/2018/wordml/cex" xmlns:w16cid="http://schemas.microsoft.com/office/word/2016/wordml/cid" xmlns:w16="http://schemas.microsoft.com/office/word/2018/wordml" xmlns:w16sdtdh="http://schemas.microsoft.com/office/word/2020/wordml/sdtdatahash" xmlns:w16se="http://schemas.microsoft.com/office/word/2015/wordml/symex" xmlns:wpg="http://schemas.microsoft.com/office/word/2010/wordprocessingGroup" xmlns:wpi="http://schemas.microsoft.com/office/word/2010/wordprocessingInk" xmlns:wne="http://schemas.microsoft.com/office/word/2006/wordml" xmlns:wps="http://schemas.microsoft.com/office/word/2010/wordprocessingShape" mc:Ignorable="w14 w15 w16se w16cid w16 w16cex w16sdtdh wp14">
   <w:p>
     <w:pPr>
       <w:pStyle w:val="HeaderFooter"/>
@@ -11826,7 +10780,7 @@
 </file>
 
 <file path=word/footnotes.xml><?xml version="1.0" encoding="utf-8"?>
-<w:footnotes xmlns:wpc="http://schemas.microsoft.com/office/word/2010/wordprocessingCanvas" xmlns:cx="http://schemas.microsoft.com/office/drawing/2014/chartex" xmlns:cx1="http://schemas.microsoft.com/office/drawing/2015/9/8/chartex" xmlns:cx2="http://schemas.microsoft.com/office/drawing/2015/10/21/chartex" xmlns:cx3="http://schemas.microsoft.com/office/drawing/2016/5/9/chartex" xmlns:cx4="http://schemas.microsoft.com/office/drawing/2016/5/10/chartex" xmlns:cx5="http://schemas.microsoft.com/office/drawing/2016/5/11/chartex" xmlns:cx6="http://schemas.microsoft.com/office/drawing/2016/5/12/chartex" xmlns:cx7="http://schemas.microsoft.com/office/drawing/2016/5/13/chartex" xmlns:cx8="http://schemas.microsoft.com/office/drawing/2016/5/14/chartex" xmlns:mc="http://schemas.openxmlformats.org/markup-compatibility/2006" xmlns:aink="http://schemas.microsoft.com/office/drawing/2016/ink" xmlns:am3d="http://schemas.microsoft.com/office/drawing/2017/model3d" xmlns:o="urn:schemas-microsoft-com:office:office" xmlns:r="http://schemas.openxmlformats.org/officeDocument/2006/relationships" xmlns:m="http://schemas.openxmlformats.org/officeDocument/2006/math" xmlns:v="urn:schemas-microsoft-com:vml" xmlns:wp14="http://schemas.microsoft.com/office/word/2010/wordprocessingDrawing" xmlns:wp="http://schemas.openxmlformats.org/drawingml/2006/wordprocessingDrawing" xmlns:w10="urn:schemas-microsoft-com:office:word" xmlns:w="http://schemas.openxmlformats.org/wordprocessingml/2006/main" xmlns:w14="http://schemas.microsoft.com/office/word/2010/wordml" xmlns:w15="http://schemas.microsoft.com/office/word/2012/wordml" xmlns:w16cex="http://schemas.microsoft.com/office/word/2018/wordml/cex" xmlns:w16cid="http://schemas.microsoft.com/office/word/2016/wordml/cid" xmlns:w16="http://schemas.microsoft.com/office/word/2018/wordml" xmlns:w16se="http://schemas.microsoft.com/office/word/2015/wordml/symex" xmlns:wpg="http://schemas.microsoft.com/office/word/2010/wordprocessingGroup" xmlns:wpi="http://schemas.microsoft.com/office/word/2010/wordprocessingInk" xmlns:wne="http://schemas.microsoft.com/office/word/2006/wordml" xmlns:wps="http://schemas.microsoft.com/office/word/2010/wordprocessingShape" mc:Ignorable="w14 w15 w16se w16cid w16 w16cex wp14">
+<w:footnotes xmlns:wpc="http://schemas.microsoft.com/office/word/2010/wordprocessingCanvas" xmlns:cx="http://schemas.microsoft.com/office/drawing/2014/chartex" xmlns:cx1="http://schemas.microsoft.com/office/drawing/2015/9/8/chartex" xmlns:cx2="http://schemas.microsoft.com/office/drawing/2015/10/21/chartex" xmlns:cx3="http://schemas.microsoft.com/office/drawing/2016/5/9/chartex" xmlns:cx4="http://schemas.microsoft.com/office/drawing/2016/5/10/chartex" xmlns:cx5="http://schemas.microsoft.com/office/drawing/2016/5/11/chartex" xmlns:cx6="http://schemas.microsoft.com/office/drawing/2016/5/12/chartex" xmlns:cx7="http://schemas.microsoft.com/office/drawing/2016/5/13/chartex" xmlns:cx8="http://schemas.microsoft.com/office/drawing/2016/5/14/chartex" xmlns:mc="http://schemas.openxmlformats.org/markup-compatibility/2006" xmlns:aink="http://schemas.microsoft.com/office/drawing/2016/ink" xmlns:am3d="http://schemas.microsoft.com/office/drawing/2017/model3d" xmlns:o="urn:schemas-microsoft-com:office:office" xmlns:oel="http://schemas.microsoft.com/office/2019/extlst" xmlns:r="http://schemas.openxmlformats.org/officeDocument/2006/relationships" xmlns:m="http://schemas.openxmlformats.org/officeDocument/2006/math" xmlns:v="urn:schemas-microsoft-com:vml" xmlns:wp14="http://schemas.microsoft.com/office/word/2010/wordprocessingDrawing" xmlns:wp="http://schemas.openxmlformats.org/drawingml/2006/wordprocessingDrawing" xmlns:w10="urn:schemas-microsoft-com:office:word" xmlns:w="http://schemas.openxmlformats.org/wordprocessingml/2006/main" xmlns:w14="http://schemas.microsoft.com/office/word/2010/wordml" xmlns:w15="http://schemas.microsoft.com/office/word/2012/wordml" xmlns:w16cex="http://schemas.microsoft.com/office/word/2018/wordml/cex" xmlns:w16cid="http://schemas.microsoft.com/office/word/2016/wordml/cid" xmlns:w16="http://schemas.microsoft.com/office/word/2018/wordml" xmlns:w16sdtdh="http://schemas.microsoft.com/office/word/2020/wordml/sdtdatahash" xmlns:w16se="http://schemas.microsoft.com/office/word/2015/wordml/symex" xmlns:wpg="http://schemas.microsoft.com/office/word/2010/wordprocessingGroup" xmlns:wpi="http://schemas.microsoft.com/office/word/2010/wordprocessingInk" xmlns:wne="http://schemas.microsoft.com/office/word/2006/wordml" xmlns:wps="http://schemas.microsoft.com/office/word/2010/wordprocessingShape" mc:Ignorable="w14 w15 w16se w16cid w16 w16cex w16sdtdh wp14">
   <w:footnote w:type="separator" w:id="-1">
     <w:p>
       <w:r>
@@ -12008,7 +10962,7 @@
 </file>
 
 <file path=word/header1.xml><?xml version="1.0" encoding="utf-8"?>
-<w:hdr xmlns:wpc="http://schemas.microsoft.com/office/word/2010/wordprocessingCanvas" xmlns:cx="http://schemas.microsoft.com/office/drawing/2014/chartex" xmlns:cx1="http://schemas.microsoft.com/office/drawing/2015/9/8/chartex" xmlns:cx2="http://schemas.microsoft.com/office/drawing/2015/10/21/chartex" xmlns:cx3="http://schemas.microsoft.com/office/drawing/2016/5/9/chartex" xmlns:cx4="http://schemas.microsoft.com/office/drawing/2016/5/10/chartex" xmlns:cx5="http://schemas.microsoft.com/office/drawing/2016/5/11/chartex" xmlns:cx6="http://schemas.microsoft.com/office/drawing/2016/5/12/chartex" xmlns:cx7="http://schemas.microsoft.com/office/drawing/2016/5/13/chartex" xmlns:cx8="http://schemas.microsoft.com/office/drawing/2016/5/14/chartex" xmlns:mc="http://schemas.openxmlformats.org/markup-compatibility/2006" xmlns:aink="http://schemas.microsoft.com/office/drawing/2016/ink" xmlns:am3d="http://schemas.microsoft.com/office/drawing/2017/model3d" xmlns:o="urn:schemas-microsoft-com:office:office" xmlns:r="http://schemas.openxmlformats.org/officeDocument/2006/relationships" xmlns:m="http://schemas.openxmlformats.org/officeDocument/2006/math" xmlns:v="urn:schemas-microsoft-com:vml" xmlns:wp14="http://schemas.microsoft.com/office/word/2010/wordprocessingDrawing" xmlns:wp="http://schemas.openxmlformats.org/drawingml/2006/wordprocessingDrawing" xmlns:w10="urn:schemas-microsoft-com:office:word" xmlns:w="http://schemas.openxmlformats.org/wordprocessingml/2006/main" xmlns:w14="http://schemas.microsoft.com/office/word/2010/wordml" xmlns:w15="http://schemas.microsoft.com/office/word/2012/wordml" xmlns:w16cex="http://schemas.microsoft.com/office/word/2018/wordml/cex" xmlns:w16cid="http://schemas.microsoft.com/office/word/2016/wordml/cid" xmlns:w16="http://schemas.microsoft.com/office/word/2018/wordml" xmlns:w16se="http://schemas.microsoft.com/office/word/2015/wordml/symex" xmlns:wpg="http://schemas.microsoft.com/office/word/2010/wordprocessingGroup" xmlns:wpi="http://schemas.microsoft.com/office/word/2010/wordprocessingInk" xmlns:wne="http://schemas.microsoft.com/office/word/2006/wordml" xmlns:wps="http://schemas.microsoft.com/office/word/2010/wordprocessingShape" mc:Ignorable="w14 w15 w16se w16cid w16 w16cex wp14">
+<w:hdr xmlns:wpc="http://schemas.microsoft.com/office/word/2010/wordprocessingCanvas" xmlns:cx="http://schemas.microsoft.com/office/drawing/2014/chartex" xmlns:cx1="http://schemas.microsoft.com/office/drawing/2015/9/8/chartex" xmlns:cx2="http://schemas.microsoft.com/office/drawing/2015/10/21/chartex" xmlns:cx3="http://schemas.microsoft.com/office/drawing/2016/5/9/chartex" xmlns:cx4="http://schemas.microsoft.com/office/drawing/2016/5/10/chartex" xmlns:cx5="http://schemas.microsoft.com/office/drawing/2016/5/11/chartex" xmlns:cx6="http://schemas.microsoft.com/office/drawing/2016/5/12/chartex" xmlns:cx7="http://schemas.microsoft.com/office/drawing/2016/5/13/chartex" xmlns:cx8="http://schemas.microsoft.com/office/drawing/2016/5/14/chartex" xmlns:mc="http://schemas.openxmlformats.org/markup-compatibility/2006" xmlns:aink="http://schemas.microsoft.com/office/drawing/2016/ink" xmlns:am3d="http://schemas.microsoft.com/office/drawing/2017/model3d" xmlns:o="urn:schemas-microsoft-com:office:office" xmlns:oel="http://schemas.microsoft.com/office/2019/extlst" xmlns:r="http://schemas.openxmlformats.org/officeDocument/2006/relationships" xmlns:m="http://schemas.openxmlformats.org/officeDocument/2006/math" xmlns:v="urn:schemas-microsoft-com:vml" xmlns:wp14="http://schemas.microsoft.com/office/word/2010/wordprocessingDrawing" xmlns:wp="http://schemas.openxmlformats.org/drawingml/2006/wordprocessingDrawing" xmlns:w10="urn:schemas-microsoft-com:office:word" xmlns:w="http://schemas.openxmlformats.org/wordprocessingml/2006/main" xmlns:w14="http://schemas.microsoft.com/office/word/2010/wordml" xmlns:w15="http://schemas.microsoft.com/office/word/2012/wordml" xmlns:w16cex="http://schemas.microsoft.com/office/word/2018/wordml/cex" xmlns:w16cid="http://schemas.microsoft.com/office/word/2016/wordml/cid" xmlns:w16="http://schemas.microsoft.com/office/word/2018/wordml" xmlns:w16sdtdh="http://schemas.microsoft.com/office/word/2020/wordml/sdtdatahash" xmlns:w16se="http://schemas.microsoft.com/office/word/2015/wordml/symex" xmlns:wpg="http://schemas.microsoft.com/office/word/2010/wordprocessingGroup" xmlns:wpi="http://schemas.microsoft.com/office/word/2010/wordprocessingInk" xmlns:wne="http://schemas.microsoft.com/office/word/2006/wordml" xmlns:wps="http://schemas.microsoft.com/office/word/2010/wordprocessingShape" mc:Ignorable="w14 w15 w16se w16cid w16 w16cex w16sdtdh wp14">
   <w:p>
     <w:pPr>
       <w:pStyle w:val="HeaderFooter"/>
@@ -12018,7 +10972,7 @@
 </file>
 
 <file path=word/header2.xml><?xml version="1.0" encoding="utf-8"?>
-<w:hdr xmlns:wpc="http://schemas.microsoft.com/office/word/2010/wordprocessingCanvas" xmlns:cx="http://schemas.microsoft.com/office/drawing/2014/chartex" xmlns:cx1="http://schemas.microsoft.com/office/drawing/2015/9/8/chartex" xmlns:cx2="http://schemas.microsoft.com/office/drawing/2015/10/21/chartex" xmlns:cx3="http://schemas.microsoft.com/office/drawing/2016/5/9/chartex" xmlns:cx4="http://schemas.microsoft.com/office/drawing/2016/5/10/chartex" xmlns:cx5="http://schemas.microsoft.com/office/drawing/2016/5/11/chartex" xmlns:cx6="http://schemas.microsoft.com/office/drawing/2016/5/12/chartex" xmlns:cx7="http://schemas.microsoft.com/office/drawing/2016/5/13/chartex" xmlns:cx8="http://schemas.microsoft.com/office/drawing/2016/5/14/chartex" xmlns:mc="http://schemas.openxmlformats.org/markup-compatibility/2006" xmlns:aink="http://schemas.microsoft.com/office/drawing/2016/ink" xmlns:am3d="http://schemas.microsoft.com/office/drawing/2017/model3d" xmlns:o="urn:schemas-microsoft-com:office:office" xmlns:r="http://schemas.openxmlformats.org/officeDocument/2006/relationships" xmlns:m="http://schemas.openxmlformats.org/officeDocument/2006/math" xmlns:v="urn:schemas-microsoft-com:vml" xmlns:wp14="http://schemas.microsoft.com/office/word/2010/wordprocessingDrawing" xmlns:wp="http://schemas.openxmlformats.org/drawingml/2006/wordprocessingDrawing" xmlns:w10="urn:schemas-microsoft-com:office:word" xmlns:w="http://schemas.openxmlformats.org/wordprocessingml/2006/main" xmlns:w14="http://schemas.microsoft.com/office/word/2010/wordml" xmlns:w15="http://schemas.microsoft.com/office/word/2012/wordml" xmlns:w16cex="http://schemas.microsoft.com/office/word/2018/wordml/cex" xmlns:w16cid="http://schemas.microsoft.com/office/word/2016/wordml/cid" xmlns:w16="http://schemas.microsoft.com/office/word/2018/wordml" xmlns:w16se="http://schemas.microsoft.com/office/word/2015/wordml/symex" xmlns:wpg="http://schemas.microsoft.com/office/word/2010/wordprocessingGroup" xmlns:wpi="http://schemas.microsoft.com/office/word/2010/wordprocessingInk" xmlns:wne="http://schemas.microsoft.com/office/word/2006/wordml" xmlns:wps="http://schemas.microsoft.com/office/word/2010/wordprocessingShape" mc:Ignorable="w14 w15 w16se w16cid w16 w16cex wp14">
+<w:hdr xmlns:wpc="http://schemas.microsoft.com/office/word/2010/wordprocessingCanvas" xmlns:cx="http://schemas.microsoft.com/office/drawing/2014/chartex" xmlns:cx1="http://schemas.microsoft.com/office/drawing/2015/9/8/chartex" xmlns:cx2="http://schemas.microsoft.com/office/drawing/2015/10/21/chartex" xmlns:cx3="http://schemas.microsoft.com/office/drawing/2016/5/9/chartex" xmlns:cx4="http://schemas.microsoft.com/office/drawing/2016/5/10/chartex" xmlns:cx5="http://schemas.microsoft.com/office/drawing/2016/5/11/chartex" xmlns:cx6="http://schemas.microsoft.com/office/drawing/2016/5/12/chartex" xmlns:cx7="http://schemas.microsoft.com/office/drawing/2016/5/13/chartex" xmlns:cx8="http://schemas.microsoft.com/office/drawing/2016/5/14/chartex" xmlns:mc="http://schemas.openxmlformats.org/markup-compatibility/2006" xmlns:aink="http://schemas.microsoft.com/office/drawing/2016/ink" xmlns:am3d="http://schemas.microsoft.com/office/drawing/2017/model3d" xmlns:o="urn:schemas-microsoft-com:office:office" xmlns:oel="http://schemas.microsoft.com/office/2019/extlst" xmlns:r="http://schemas.openxmlformats.org/officeDocument/2006/relationships" xmlns:m="http://schemas.openxmlformats.org/officeDocument/2006/math" xmlns:v="urn:schemas-microsoft-com:vml" xmlns:wp14="http://schemas.microsoft.com/office/word/2010/wordprocessingDrawing" xmlns:wp="http://schemas.openxmlformats.org/drawingml/2006/wordprocessingDrawing" xmlns:w10="urn:schemas-microsoft-com:office:word" xmlns:w="http://schemas.openxmlformats.org/wordprocessingml/2006/main" xmlns:w14="http://schemas.microsoft.com/office/word/2010/wordml" xmlns:w15="http://schemas.microsoft.com/office/word/2012/wordml" xmlns:w16cex="http://schemas.microsoft.com/office/word/2018/wordml/cex" xmlns:w16cid="http://schemas.microsoft.com/office/word/2016/wordml/cid" xmlns:w16="http://schemas.microsoft.com/office/word/2018/wordml" xmlns:w16sdtdh="http://schemas.microsoft.com/office/word/2020/wordml/sdtdatahash" xmlns:w16se="http://schemas.microsoft.com/office/word/2015/wordml/symex" xmlns:wpg="http://schemas.microsoft.com/office/word/2010/wordprocessingGroup" xmlns:wpi="http://schemas.microsoft.com/office/word/2010/wordprocessingInk" xmlns:wne="http://schemas.microsoft.com/office/word/2006/wordml" xmlns:wps="http://schemas.microsoft.com/office/word/2010/wordprocessingShape" mc:Ignorable="w14 w15 w16se w16cid w16 w16cex w16sdtdh wp14">
   <w:p>
     <w:pPr>
       <w:pStyle w:val="HeaderFooter"/>
@@ -12028,7 +10982,7 @@
 </file>
 
 <file path=word/header3.xml><?xml version="1.0" encoding="utf-8"?>
-<w:hdr xmlns:wpc="http://schemas.microsoft.com/office/word/2010/wordprocessingCanvas" xmlns:cx="http://schemas.microsoft.com/office/drawing/2014/chartex" xmlns:cx1="http://schemas.microsoft.com/office/drawing/2015/9/8/chartex" xmlns:cx2="http://schemas.microsoft.com/office/drawing/2015/10/21/chartex" xmlns:cx3="http://schemas.microsoft.com/office/drawing/2016/5/9/chartex" xmlns:cx4="http://schemas.microsoft.com/office/drawing/2016/5/10/chartex" xmlns:cx5="http://schemas.microsoft.com/office/drawing/2016/5/11/chartex" xmlns:cx6="http://schemas.microsoft.com/office/drawing/2016/5/12/chartex" xmlns:cx7="http://schemas.microsoft.com/office/drawing/2016/5/13/chartex" xmlns:cx8="http://schemas.microsoft.com/office/drawing/2016/5/14/chartex" xmlns:mc="http://schemas.openxmlformats.org/markup-compatibility/2006" xmlns:aink="http://schemas.microsoft.com/office/drawing/2016/ink" xmlns:am3d="http://schemas.microsoft.com/office/drawing/2017/model3d" xmlns:o="urn:schemas-microsoft-com:office:office" xmlns:r="http://schemas.openxmlformats.org/officeDocument/2006/relationships" xmlns:m="http://schemas.openxmlformats.org/officeDocument/2006/math" xmlns:v="urn:schemas-microsoft-com:vml" xmlns:wp14="http://schemas.microsoft.com/office/word/2010/wordprocessingDrawing" xmlns:wp="http://schemas.openxmlformats.org/drawingml/2006/wordprocessingDrawing" xmlns:w10="urn:schemas-microsoft-com:office:word" xmlns:w="http://schemas.openxmlformats.org/wordprocessingml/2006/main" xmlns:w14="http://schemas.microsoft.com/office/word/2010/wordml" xmlns:w15="http://schemas.microsoft.com/office/word/2012/wordml" xmlns:w16cex="http://schemas.microsoft.com/office/word/2018/wordml/cex" xmlns:w16cid="http://schemas.microsoft.com/office/word/2016/wordml/cid" xmlns:w16="http://schemas.microsoft.com/office/word/2018/wordml" xmlns:w16se="http://schemas.microsoft.com/office/word/2015/wordml/symex" xmlns:wpg="http://schemas.microsoft.com/office/word/2010/wordprocessingGroup" xmlns:wpi="http://schemas.microsoft.com/office/word/2010/wordprocessingInk" xmlns:wne="http://schemas.microsoft.com/office/word/2006/wordml" xmlns:wps="http://schemas.microsoft.com/office/word/2010/wordprocessingShape" mc:Ignorable="w14 w15 w16se w16cid w16 w16cex wp14">
+<w:hdr xmlns:wpc="http://schemas.microsoft.com/office/word/2010/wordprocessingCanvas" xmlns:cx="http://schemas.microsoft.com/office/drawing/2014/chartex" xmlns:cx1="http://schemas.microsoft.com/office/drawing/2015/9/8/chartex" xmlns:cx2="http://schemas.microsoft.com/office/drawing/2015/10/21/chartex" xmlns:cx3="http://schemas.microsoft.com/office/drawing/2016/5/9/chartex" xmlns:cx4="http://schemas.microsoft.com/office/drawing/2016/5/10/chartex" xmlns:cx5="http://schemas.microsoft.com/office/drawing/2016/5/11/chartex" xmlns:cx6="http://schemas.microsoft.com/office/drawing/2016/5/12/chartex" xmlns:cx7="http://schemas.microsoft.com/office/drawing/2016/5/13/chartex" xmlns:cx8="http://schemas.microsoft.com/office/drawing/2016/5/14/chartex" xmlns:mc="http://schemas.openxmlformats.org/markup-compatibility/2006" xmlns:aink="http://schemas.microsoft.com/office/drawing/2016/ink" xmlns:am3d="http://schemas.microsoft.com/office/drawing/2017/model3d" xmlns:o="urn:schemas-microsoft-com:office:office" xmlns:oel="http://schemas.microsoft.com/office/2019/extlst" xmlns:r="http://schemas.openxmlformats.org/officeDocument/2006/relationships" xmlns:m="http://schemas.openxmlformats.org/officeDocument/2006/math" xmlns:v="urn:schemas-microsoft-com:vml" xmlns:wp14="http://schemas.microsoft.com/office/word/2010/wordprocessingDrawing" xmlns:wp="http://schemas.openxmlformats.org/drawingml/2006/wordprocessingDrawing" xmlns:w10="urn:schemas-microsoft-com:office:word" xmlns:w="http://schemas.openxmlformats.org/wordprocessingml/2006/main" xmlns:w14="http://schemas.microsoft.com/office/word/2010/wordml" xmlns:w15="http://schemas.microsoft.com/office/word/2012/wordml" xmlns:w16cex="http://schemas.microsoft.com/office/word/2018/wordml/cex" xmlns:w16cid="http://schemas.microsoft.com/office/word/2016/wordml/cid" xmlns:w16="http://schemas.microsoft.com/office/word/2018/wordml" xmlns:w16sdtdh="http://schemas.microsoft.com/office/word/2020/wordml/sdtdatahash" xmlns:w16se="http://schemas.microsoft.com/office/word/2015/wordml/symex" xmlns:wpg="http://schemas.microsoft.com/office/word/2010/wordprocessingGroup" xmlns:wpi="http://schemas.microsoft.com/office/word/2010/wordprocessingInk" xmlns:wne="http://schemas.microsoft.com/office/word/2006/wordml" xmlns:wps="http://schemas.microsoft.com/office/word/2010/wordprocessingShape" mc:Ignorable="w14 w15 w16se w16cid w16 w16cex w16sdtdh wp14">
   <w:p>
     <w:pPr>
       <w:pStyle w:val="HeaderFooter"/>
@@ -12038,7 +10992,7 @@
 </file>
 
 <file path=word/numbering.xml><?xml version="1.0" encoding="utf-8"?>
-<w:numbering xmlns:wpc="http://schemas.microsoft.com/office/word/2010/wordprocessingCanvas" xmlns:cx="http://schemas.microsoft.com/office/drawing/2014/chartex" xmlns:cx1="http://schemas.microsoft.com/office/drawing/2015/9/8/chartex" xmlns:cx2="http://schemas.microsoft.com/office/drawing/2015/10/21/chartex" xmlns:cx3="http://schemas.microsoft.com/office/drawing/2016/5/9/chartex" xmlns:cx4="http://schemas.microsoft.com/office/drawing/2016/5/10/chartex" xmlns:cx5="http://schemas.microsoft.com/office/drawing/2016/5/11/chartex" xmlns:cx6="http://schemas.microsoft.com/office/drawing/2016/5/12/chartex" xmlns:cx7="http://schemas.microsoft.com/office/drawing/2016/5/13/chartex" xmlns:cx8="http://schemas.microsoft.com/office/drawing/2016/5/14/chartex" xmlns:mc="http://schemas.openxmlformats.org/markup-compatibility/2006" xmlns:aink="http://schemas.microsoft.com/office/drawing/2016/ink" xmlns:am3d="http://schemas.microsoft.com/office/drawing/2017/model3d" xmlns:o="urn:schemas-microsoft-com:office:office" xmlns:r="http://schemas.openxmlformats.org/officeDocument/2006/relationships" xmlns:m="http://schemas.openxmlformats.org/officeDocument/2006/math" xmlns:v="urn:schemas-microsoft-com:vml" xmlns:wp14="http://schemas.microsoft.com/office/word/2010/wordprocessingDrawing" xmlns:wp="http://schemas.openxmlformats.org/drawingml/2006/wordprocessingDrawing" xmlns:w10="urn:schemas-microsoft-com:office:word" xmlns:w="http://schemas.openxmlformats.org/wordprocessingml/2006/main" xmlns:w14="http://schemas.microsoft.com/office/word/2010/wordml" xmlns:w15="http://schemas.microsoft.com/office/word/2012/wordml" xmlns:w16cex="http://schemas.microsoft.com/office/word/2018/wordml/cex" xmlns:w16cid="http://schemas.microsoft.com/office/word/2016/wordml/cid" xmlns:w16="http://schemas.microsoft.com/office/word/2018/wordml" xmlns:w16se="http://schemas.microsoft.com/office/word/2015/wordml/symex" xmlns:wpg="http://schemas.microsoft.com/office/word/2010/wordprocessingGroup" xmlns:wpi="http://schemas.microsoft.com/office/word/2010/wordprocessingInk" xmlns:wne="http://schemas.microsoft.com/office/word/2006/wordml" xmlns:wps="http://schemas.microsoft.com/office/word/2010/wordprocessingShape" mc:Ignorable="w14 w15 w16se w16cid w16 w16cex wp14">
+<w:numbering xmlns:wpc="http://schemas.microsoft.com/office/word/2010/wordprocessingCanvas" xmlns:cx="http://schemas.microsoft.com/office/drawing/2014/chartex" xmlns:cx1="http://schemas.microsoft.com/office/drawing/2015/9/8/chartex" xmlns:cx2="http://schemas.microsoft.com/office/drawing/2015/10/21/chartex" xmlns:cx3="http://schemas.microsoft.com/office/drawing/2016/5/9/chartex" xmlns:cx4="http://schemas.microsoft.com/office/drawing/2016/5/10/chartex" xmlns:cx5="http://schemas.microsoft.com/office/drawing/2016/5/11/chartex" xmlns:cx6="http://schemas.microsoft.com/office/drawing/2016/5/12/chartex" xmlns:cx7="http://schemas.microsoft.com/office/drawing/2016/5/13/chartex" xmlns:cx8="http://schemas.microsoft.com/office/drawing/2016/5/14/chartex" xmlns:mc="http://schemas.openxmlformats.org/markup-compatibility/2006" xmlns:aink="http://schemas.microsoft.com/office/drawing/2016/ink" xmlns:am3d="http://schemas.microsoft.com/office/drawing/2017/model3d" xmlns:o="urn:schemas-microsoft-com:office:office" xmlns:oel="http://schemas.microsoft.com/office/2019/extlst" xmlns:r="http://schemas.openxmlformats.org/officeDocument/2006/relationships" xmlns:m="http://schemas.openxmlformats.org/officeDocument/2006/math" xmlns:v="urn:schemas-microsoft-com:vml" xmlns:wp14="http://schemas.microsoft.com/office/word/2010/wordprocessingDrawing" xmlns:wp="http://schemas.openxmlformats.org/drawingml/2006/wordprocessingDrawing" xmlns:w10="urn:schemas-microsoft-com:office:word" xmlns:w="http://schemas.openxmlformats.org/wordprocessingml/2006/main" xmlns:w14="http://schemas.microsoft.com/office/word/2010/wordml" xmlns:w15="http://schemas.microsoft.com/office/word/2012/wordml" xmlns:w16cex="http://schemas.microsoft.com/office/word/2018/wordml/cex" xmlns:w16cid="http://schemas.microsoft.com/office/word/2016/wordml/cid" xmlns:w16="http://schemas.microsoft.com/office/word/2018/wordml" xmlns:w16sdtdh="http://schemas.microsoft.com/office/word/2020/wordml/sdtdatahash" xmlns:w16se="http://schemas.microsoft.com/office/word/2015/wordml/symex" xmlns:wpg="http://schemas.microsoft.com/office/word/2010/wordprocessingGroup" xmlns:wpi="http://schemas.microsoft.com/office/word/2010/wordprocessingInk" xmlns:wne="http://schemas.microsoft.com/office/word/2006/wordml" xmlns:wps="http://schemas.microsoft.com/office/word/2010/wordprocessingShape" mc:Ignorable="w14 w15 w16se w16cid w16 w16cex w16sdtdh wp14">
   <w:abstractNum w:abstractNumId="0" w15:restartNumberingAfterBreak="0">
     <w:nsid w:val="03324006"/>
     <w:multiLevelType w:val="hybridMultilevel"/>
@@ -13790,40 +12744,40 @@
       </w:rPr>
     </w:lvl>
   </w:abstractNum>
-  <w:num w:numId="1">
+  <w:num w:numId="1" w16cid:durableId="376245582">
     <w:abstractNumId w:val="2"/>
   </w:num>
-  <w:num w:numId="2">
+  <w:num w:numId="2" w16cid:durableId="1856378496">
     <w:abstractNumId w:val="9"/>
   </w:num>
-  <w:num w:numId="3">
+  <w:num w:numId="3" w16cid:durableId="1009677679">
     <w:abstractNumId w:val="3"/>
   </w:num>
-  <w:num w:numId="4">
+  <w:num w:numId="4" w16cid:durableId="675152998">
     <w:abstractNumId w:val="6"/>
   </w:num>
-  <w:num w:numId="5">
+  <w:num w:numId="5" w16cid:durableId="1412461266">
     <w:abstractNumId w:val="0"/>
   </w:num>
-  <w:num w:numId="6">
+  <w:num w:numId="6" w16cid:durableId="1146896740">
     <w:abstractNumId w:val="1"/>
   </w:num>
-  <w:num w:numId="7">
+  <w:num w:numId="7" w16cid:durableId="1937204126">
     <w:abstractNumId w:val="12"/>
   </w:num>
-  <w:num w:numId="8">
+  <w:num w:numId="8" w16cid:durableId="286788409">
     <w:abstractNumId w:val="11"/>
   </w:num>
-  <w:num w:numId="9">
+  <w:num w:numId="9" w16cid:durableId="1190989868">
     <w:abstractNumId w:val="5"/>
   </w:num>
-  <w:num w:numId="10">
+  <w:num w:numId="10" w16cid:durableId="636035801">
     <w:abstractNumId w:val="8"/>
   </w:num>
-  <w:num w:numId="11">
+  <w:num w:numId="11" w16cid:durableId="1948810165">
     <w:abstractNumId w:val="6"/>
     <w:lvlOverride w:ilvl="0">
-      <w:lvl w:ilvl="0" w:tplc="4F249CBC">
+      <w:lvl w:ilvl="0" w:tplc="3BC2EC2A">
         <w:start w:val="1"/>
         <w:numFmt w:val="bullet"/>
         <w:lvlText w:val="▪"/>
@@ -13854,7 +12808,7 @@
       </w:lvl>
     </w:lvlOverride>
     <w:lvlOverride w:ilvl="1">
-      <w:lvl w:ilvl="1" w:tplc="557E4F9C">
+      <w:lvl w:ilvl="1" w:tplc="B4EE8792">
         <w:start w:val="1"/>
         <w:numFmt w:val="bullet"/>
         <w:lvlText w:val="o"/>
@@ -13885,7 +12839,7 @@
       </w:lvl>
     </w:lvlOverride>
     <w:lvlOverride w:ilvl="2">
-      <w:lvl w:ilvl="2" w:tplc="81B8FAA8">
+      <w:lvl w:ilvl="2" w:tplc="95021088">
         <w:start w:val="1"/>
         <w:numFmt w:val="bullet"/>
         <w:lvlText w:val="▪"/>
@@ -13916,7 +12870,7 @@
       </w:lvl>
     </w:lvlOverride>
     <w:lvlOverride w:ilvl="3">
-      <w:lvl w:ilvl="3" w:tplc="9378E734">
+      <w:lvl w:ilvl="3" w:tplc="9FC49964">
         <w:start w:val="1"/>
         <w:numFmt w:val="bullet"/>
         <w:lvlText w:val="●"/>
@@ -13947,7 +12901,7 @@
       </w:lvl>
     </w:lvlOverride>
     <w:lvlOverride w:ilvl="4">
-      <w:lvl w:ilvl="4" w:tplc="651C81B4">
+      <w:lvl w:ilvl="4" w:tplc="0B0C2D8E">
         <w:start w:val="1"/>
         <w:numFmt w:val="bullet"/>
         <w:lvlText w:val="o"/>
@@ -13978,7 +12932,7 @@
       </w:lvl>
     </w:lvlOverride>
     <w:lvlOverride w:ilvl="5">
-      <w:lvl w:ilvl="5" w:tplc="48A0756E">
+      <w:lvl w:ilvl="5" w:tplc="FD880492">
         <w:start w:val="1"/>
         <w:numFmt w:val="bullet"/>
         <w:lvlText w:val="▪"/>
@@ -14009,7 +12963,7 @@
       </w:lvl>
     </w:lvlOverride>
     <w:lvlOverride w:ilvl="6">
-      <w:lvl w:ilvl="6" w:tplc="870EB676">
+      <w:lvl w:ilvl="6" w:tplc="94367FBE">
         <w:start w:val="1"/>
         <w:numFmt w:val="bullet"/>
         <w:lvlText w:val="●"/>
@@ -14040,7 +12994,7 @@
       </w:lvl>
     </w:lvlOverride>
     <w:lvlOverride w:ilvl="7">
-      <w:lvl w:ilvl="7" w:tplc="61D224CE">
+      <w:lvl w:ilvl="7" w:tplc="1F66CD74">
         <w:start w:val="1"/>
         <w:numFmt w:val="bullet"/>
         <w:lvlText w:val="o"/>
@@ -14071,7 +13025,7 @@
       </w:lvl>
     </w:lvlOverride>
     <w:lvlOverride w:ilvl="8">
-      <w:lvl w:ilvl="8" w:tplc="59D0FD86">
+      <w:lvl w:ilvl="8" w:tplc="90E40D26">
         <w:start w:val="1"/>
         <w:numFmt w:val="bullet"/>
         <w:lvlText w:val="▪"/>
@@ -14102,10 +13056,10 @@
       </w:lvl>
     </w:lvlOverride>
   </w:num>
-  <w:num w:numId="12">
+  <w:num w:numId="12" w16cid:durableId="1710452005">
     <w:abstractNumId w:val="1"/>
     <w:lvlOverride w:ilvl="0">
-      <w:lvl w:ilvl="0" w:tplc="ACA01A5A">
+      <w:lvl w:ilvl="0" w:tplc="11F44480">
         <w:start w:val="1"/>
         <w:numFmt w:val="bullet"/>
         <w:lvlText w:val="o"/>
@@ -14136,7 +13090,7 @@
       </w:lvl>
     </w:lvlOverride>
     <w:lvlOverride w:ilvl="1">
-      <w:lvl w:ilvl="1" w:tplc="436E1F98">
+      <w:lvl w:ilvl="1" w:tplc="2F0C6B54">
         <w:start w:val="1"/>
         <w:numFmt w:val="bullet"/>
         <w:lvlText w:val="o"/>
@@ -14167,7 +13121,7 @@
       </w:lvl>
     </w:lvlOverride>
     <w:lvlOverride w:ilvl="2">
-      <w:lvl w:ilvl="2" w:tplc="94F60C46">
+      <w:lvl w:ilvl="2" w:tplc="DD385340">
         <w:start w:val="1"/>
         <w:numFmt w:val="bullet"/>
         <w:lvlText w:val="▪"/>
@@ -14198,7 +13152,7 @@
       </w:lvl>
     </w:lvlOverride>
     <w:lvlOverride w:ilvl="3">
-      <w:lvl w:ilvl="3" w:tplc="2BAA7380">
+      <w:lvl w:ilvl="3" w:tplc="54827706">
         <w:start w:val="1"/>
         <w:numFmt w:val="bullet"/>
         <w:lvlText w:val="●"/>
@@ -14229,7 +13183,7 @@
       </w:lvl>
     </w:lvlOverride>
     <w:lvlOverride w:ilvl="4">
-      <w:lvl w:ilvl="4" w:tplc="59F8FA5E">
+      <w:lvl w:ilvl="4" w:tplc="84205C18">
         <w:start w:val="1"/>
         <w:numFmt w:val="bullet"/>
         <w:lvlText w:val="o"/>
@@ -14260,7 +13214,7 @@
       </w:lvl>
     </w:lvlOverride>
     <w:lvlOverride w:ilvl="5">
-      <w:lvl w:ilvl="5" w:tplc="76700FEA">
+      <w:lvl w:ilvl="5" w:tplc="7BCA6898">
         <w:start w:val="1"/>
         <w:numFmt w:val="bullet"/>
         <w:lvlText w:val="▪"/>
@@ -14291,7 +13245,7 @@
       </w:lvl>
     </w:lvlOverride>
     <w:lvlOverride w:ilvl="6">
-      <w:lvl w:ilvl="6" w:tplc="0AE8B9AE">
+      <w:lvl w:ilvl="6" w:tplc="2C02B984">
         <w:start w:val="1"/>
         <w:numFmt w:val="bullet"/>
         <w:lvlText w:val="●"/>
@@ -14322,7 +13276,7 @@
       </w:lvl>
     </w:lvlOverride>
     <w:lvlOverride w:ilvl="7">
-      <w:lvl w:ilvl="7" w:tplc="BE6233BE">
+      <w:lvl w:ilvl="7" w:tplc="84622500">
         <w:start w:val="1"/>
         <w:numFmt w:val="bullet"/>
         <w:lvlText w:val="o"/>
@@ -14353,7 +13307,7 @@
       </w:lvl>
     </w:lvlOverride>
     <w:lvlOverride w:ilvl="8">
-      <w:lvl w:ilvl="8" w:tplc="8148051A">
+      <w:lvl w:ilvl="8" w:tplc="BEB4AD78">
         <w:start w:val="1"/>
         <w:numFmt w:val="bullet"/>
         <w:lvlText w:val="▪"/>
@@ -14384,37 +13338,34 @@
       </w:lvl>
     </w:lvlOverride>
   </w:num>
-  <w:num w:numId="13">
+  <w:num w:numId="13" w16cid:durableId="1493714673">
     <w:abstractNumId w:val="4"/>
   </w:num>
-  <w:num w:numId="14">
+  <w:num w:numId="14" w16cid:durableId="295648594">
     <w:abstractNumId w:val="7"/>
   </w:num>
-  <w:num w:numId="15">
+  <w:num w:numId="15" w16cid:durableId="2111967323">
     <w:abstractNumId w:val="10"/>
   </w:num>
 </w:numbering>
 </file>
 
 <file path=word/people.xml><?xml version="1.0" encoding="utf-8"?>
-<w15:people xmlns:wpc="http://schemas.microsoft.com/office/word/2010/wordprocessingCanvas" xmlns:cx="http://schemas.microsoft.com/office/drawing/2014/chartex" xmlns:cx1="http://schemas.microsoft.com/office/drawing/2015/9/8/chartex" xmlns:cx2="http://schemas.microsoft.com/office/drawing/2015/10/21/chartex" xmlns:cx3="http://schemas.microsoft.com/office/drawing/2016/5/9/chartex" xmlns:cx4="http://schemas.microsoft.com/office/drawing/2016/5/10/chartex" xmlns:cx5="http://schemas.microsoft.com/office/drawing/2016/5/11/chartex" xmlns:cx6="http://schemas.microsoft.com/office/drawing/2016/5/12/chartex" xmlns:cx7="http://schemas.microsoft.com/office/drawing/2016/5/13/chartex" xmlns:cx8="http://schemas.microsoft.com/office/drawing/2016/5/14/chartex" xmlns:mc="http://schemas.openxmlformats.org/markup-compatibility/2006" xmlns:aink="http://schemas.microsoft.com/office/drawing/2016/ink" xmlns:am3d="http://schemas.microsoft.com/office/drawing/2017/model3d" xmlns:o="urn:schemas-microsoft-com:office:office" xmlns:r="http://schemas.openxmlformats.org/officeDocument/2006/relationships" xmlns:m="http://schemas.openxmlformats.org/officeDocument/2006/math" xmlns:v="urn:schemas-microsoft-com:vml" xmlns:wp14="http://schemas.microsoft.com/office/word/2010/wordprocessingDrawing" xmlns:wp="http://schemas.openxmlformats.org/drawingml/2006/wordprocessingDrawing" xmlns:w10="urn:schemas-microsoft-com:office:word" xmlns:w="http://schemas.openxmlformats.org/wordprocessingml/2006/main" xmlns:w14="http://schemas.microsoft.com/office/word/2010/wordml" xmlns:w15="http://schemas.microsoft.com/office/word/2012/wordml" xmlns:w16cex="http://schemas.microsoft.com/office/word/2018/wordml/cex" xmlns:w16cid="http://schemas.microsoft.com/office/word/2016/wordml/cid" xmlns:w16="http://schemas.microsoft.com/office/word/2018/wordml" xmlns:w16se="http://schemas.microsoft.com/office/word/2015/wordml/symex" xmlns:wpg="http://schemas.microsoft.com/office/word/2010/wordprocessingGroup" xmlns:wpi="http://schemas.microsoft.com/office/word/2010/wordprocessingInk" xmlns:wne="http://schemas.microsoft.com/office/word/2006/wordml" xmlns:wps="http://schemas.microsoft.com/office/word/2010/wordprocessingShape" mc:Ignorable="w14 w15 w16se w16cid w16 w16cex wp14">
+<w15:people xmlns:wpc="http://schemas.microsoft.com/office/word/2010/wordprocessingCanvas" xmlns:cx="http://schemas.microsoft.com/office/drawing/2014/chartex" xmlns:cx1="http://schemas.microsoft.com/office/drawing/2015/9/8/chartex" xmlns:cx2="http://schemas.microsoft.com/office/drawing/2015/10/21/chartex" xmlns:cx3="http://schemas.microsoft.com/office/drawing/2016/5/9/chartex" xmlns:cx4="http://schemas.microsoft.com/office/drawing/2016/5/10/chartex" xmlns:cx5="http://schemas.microsoft.com/office/drawing/2016/5/11/chartex" xmlns:cx6="http://schemas.microsoft.com/office/drawing/2016/5/12/chartex" xmlns:cx7="http://schemas.microsoft.com/office/drawing/2016/5/13/chartex" xmlns:cx8="http://schemas.microsoft.com/office/drawing/2016/5/14/chartex" xmlns:mc="http://schemas.openxmlformats.org/markup-compatibility/2006" xmlns:aink="http://schemas.microsoft.com/office/drawing/2016/ink" xmlns:am3d="http://schemas.microsoft.com/office/drawing/2017/model3d" xmlns:o="urn:schemas-microsoft-com:office:office" xmlns:oel="http://schemas.microsoft.com/office/2019/extlst" xmlns:r="http://schemas.openxmlformats.org/officeDocument/2006/relationships" xmlns:m="http://schemas.openxmlformats.org/officeDocument/2006/math" xmlns:v="urn:schemas-microsoft-com:vml" xmlns:wp14="http://schemas.microsoft.com/office/word/2010/wordprocessingDrawing" xmlns:wp="http://schemas.openxmlformats.org/drawingml/2006/wordprocessingDrawing" xmlns:w10="urn:schemas-microsoft-com:office:word" xmlns:w="http://schemas.openxmlformats.org/wordprocessingml/2006/main" xmlns:w14="http://schemas.microsoft.com/office/word/2010/wordml" xmlns:w15="http://schemas.microsoft.com/office/word/2012/wordml" xmlns:w16cex="http://schemas.microsoft.com/office/word/2018/wordml/cex" xmlns:w16cid="http://schemas.microsoft.com/office/word/2016/wordml/cid" xmlns:w16="http://schemas.microsoft.com/office/word/2018/wordml" xmlns:w16sdtdh="http://schemas.microsoft.com/office/word/2020/wordml/sdtdatahash" xmlns:w16se="http://schemas.microsoft.com/office/word/2015/wordml/symex" xmlns:wpg="http://schemas.microsoft.com/office/word/2010/wordprocessingGroup" xmlns:wpi="http://schemas.microsoft.com/office/word/2010/wordprocessingInk" xmlns:wne="http://schemas.microsoft.com/office/word/2006/wordml" xmlns:wps="http://schemas.microsoft.com/office/word/2010/wordprocessingShape" mc:Ignorable="w14 w15 w16se w16cid w16 w16cex w16sdtdh wp14">
   <w15:person w15:author="Hector Bahamonde">
     <w15:presenceInfo w15:providerId="AD" w15:userId="S::hector.bahamonde@uoh.cl::6d67ef16-923c-43a5-b3d3-3eaf606a9662"/>
-  </w15:person>
-  <w15:person w15:author="Andrea Ignacia Canales (andrea.canales)">
-    <w15:presenceInfo w15:providerId="AD" w15:userId="S::andrea.canales@uchile.cl::d97a55d2-14c2-426c-aa19-5bf0ae0cd5c0"/>
   </w15:person>
 </w15:people>
 </file>
 
 <file path=word/styles.xml><?xml version="1.0" encoding="utf-8"?>
-<w:styles xmlns:mc="http://schemas.openxmlformats.org/markup-compatibility/2006" xmlns:r="http://schemas.openxmlformats.org/officeDocument/2006/relationships" xmlns:w="http://schemas.openxmlformats.org/wordprocessingml/2006/main" xmlns:w14="http://schemas.microsoft.com/office/word/2010/wordml" xmlns:w15="http://schemas.microsoft.com/office/word/2012/wordml" xmlns:w16cex="http://schemas.microsoft.com/office/word/2018/wordml/cex" xmlns:w16cid="http://schemas.microsoft.com/office/word/2016/wordml/cid" xmlns:w16="http://schemas.microsoft.com/office/word/2018/wordml" xmlns:w16se="http://schemas.microsoft.com/office/word/2015/wordml/symex" mc:Ignorable="w14 w15 w16se w16cid w16 w16cex">
+<w:styles xmlns:mc="http://schemas.openxmlformats.org/markup-compatibility/2006" xmlns:r="http://schemas.openxmlformats.org/officeDocument/2006/relationships" xmlns:w="http://schemas.openxmlformats.org/wordprocessingml/2006/main" xmlns:w14="http://schemas.microsoft.com/office/word/2010/wordml" xmlns:w15="http://schemas.microsoft.com/office/word/2012/wordml" xmlns:w16cex="http://schemas.microsoft.com/office/word/2018/wordml/cex" xmlns:w16cid="http://schemas.microsoft.com/office/word/2016/wordml/cid" xmlns:w16="http://schemas.microsoft.com/office/word/2018/wordml" xmlns:w16sdtdh="http://schemas.microsoft.com/office/word/2020/wordml/sdtdatahash" xmlns:w16se="http://schemas.microsoft.com/office/word/2015/wordml/symex" mc:Ignorable="w14 w15 w16se w16cid w16 w16cex w16sdtdh">
   <w:docDefaults>
     <w:rPrDefault>
       <w:rPr>
         <w:rFonts w:ascii="Times New Roman" w:eastAsia="Arial Unicode MS" w:hAnsi="Times New Roman" w:cs="Times New Roman"/>
         <w:bdr w:val="nil"/>
-        <w:lang w:val="en-CL" w:eastAsia="en-US" w:bidi="ar-SA"/>
+        <w:lang w:eastAsia="en-US" w:bidi="ar-SA"/>
       </w:rPr>
     </w:rPrDefault>
     <w:pPrDefault>

</xml_diff>